<commit_message>
Examples, XSD and grammar added
- Examples, XSD and grammar from current proposal added
- Working document updated (documentation of three examples)
</commit_message>
<xml_diff>
--- a/mvdXML1.1/mvdXML1-1_WorkingDocument.docx
+++ b/mvdXML1.1/mvdXML1-1_WorkingDocument.docx
@@ -6581,10 +6581,7 @@
             </w:r>
             <w:proofErr w:type="spellEnd"/>
             <w:r>
-              <w:t xml:space="preserve"> 1.x</w:t>
-            </w:r>
-            <w:r>
-              <w:t xml:space="preserve"> </w:t>
+              <w:t xml:space="preserve"> 1.x </w:t>
             </w:r>
             <w:r>
               <w:br/>
@@ -6800,14 +6797,7 @@
             </w:r>
             <w:r>
               <w:br/>
-            </w:r>
-            <w:r>
-              <w:t>Postponed for later versions (check if existing solutions can be integrated</w:t>
-            </w:r>
-            <w:bookmarkStart w:id="31" w:name="_GoBack"/>
-            <w:bookmarkEnd w:id="31"/>
-            <w:r>
-              <w:t>)</w:t>
+              <w:t>Postponed for later versions (check if existing solutions can be integrated)</w:t>
             </w:r>
           </w:p>
         </w:tc>
@@ -6817,7 +6807,7 @@
       <w:pPr>
         <w:pStyle w:val="berschrift3"/>
       </w:pPr>
-      <w:bookmarkStart w:id="32" w:name="_Toc374096655"/>
+      <w:bookmarkStart w:id="31" w:name="_Toc374096655"/>
       <w:r>
         <w:t>&lt;TB</w:t>
       </w:r>
@@ -6827,7 +6817,7 @@
       <w:r>
         <w:t>&gt;</w:t>
       </w:r>
-      <w:bookmarkEnd w:id="32"/>
+      <w:bookmarkEnd w:id="31"/>
     </w:p>
     <w:tbl>
       <w:tblPr>
@@ -6975,18 +6965,43 @@
           <w:lang w:val="en-US"/>
         </w:rPr>
       </w:pPr>
-      <w:bookmarkStart w:id="33" w:name="_Toc374096656"/>
+      <w:bookmarkStart w:id="32" w:name="_Toc374096656"/>
       <w:r>
         <w:rPr>
           <w:lang w:val="en-US"/>
         </w:rPr>
         <w:t>MVD Documentation</w:t>
       </w:r>
+      <w:bookmarkEnd w:id="32"/>
+    </w:p>
+    <w:p>
+      <w:r>
+        <w:t xml:space="preserve">Requirement related to documentation use case. </w:t>
+      </w:r>
+      <w:r>
+        <w:t>&lt;TBD if of interest&gt;</w:t>
+      </w:r>
+    </w:p>
+    <w:p/>
+    <w:p>
+      <w:pPr>
+        <w:pStyle w:val="berschrift2"/>
+        <w:rPr>
+          <w:lang w:val="en-US"/>
+        </w:rPr>
+      </w:pPr>
+      <w:bookmarkStart w:id="33" w:name="_Toc374096657"/>
+      <w:r>
+        <w:rPr>
+          <w:lang w:val="en-US"/>
+        </w:rPr>
+        <w:t>Specification of subset schemas</w:t>
+      </w:r>
       <w:bookmarkEnd w:id="33"/>
     </w:p>
     <w:p>
       <w:r>
-        <w:t xml:space="preserve">Requirement related to documentation use case. </w:t>
+        <w:t xml:space="preserve">Requirement related to generation of subset schemas. </w:t>
       </w:r>
       <w:r>
         <w:t>&lt;TBD if of interest&gt;</w:t>
@@ -7000,39 +7015,14 @@
           <w:lang w:val="en-US"/>
         </w:rPr>
       </w:pPr>
-      <w:bookmarkStart w:id="34" w:name="_Toc374096657"/>
+      <w:bookmarkStart w:id="34" w:name="_Toc374096658"/>
       <w:r>
         <w:rPr>
           <w:lang w:val="en-US"/>
         </w:rPr>
-        <w:t>Specification of subset schemas</w:t>
+        <w:t>Data filtering</w:t>
       </w:r>
       <w:bookmarkEnd w:id="34"/>
-    </w:p>
-    <w:p>
-      <w:r>
-        <w:t xml:space="preserve">Requirement related to generation of subset schemas. </w:t>
-      </w:r>
-      <w:r>
-        <w:t>&lt;TBD if of interest&gt;</w:t>
-      </w:r>
-    </w:p>
-    <w:p/>
-    <w:p>
-      <w:pPr>
-        <w:pStyle w:val="berschrift2"/>
-        <w:rPr>
-          <w:lang w:val="en-US"/>
-        </w:rPr>
-      </w:pPr>
-      <w:bookmarkStart w:id="35" w:name="_Toc374096658"/>
-      <w:r>
-        <w:rPr>
-          <w:lang w:val="en-US"/>
-        </w:rPr>
-        <w:t>Data filtering</w:t>
-      </w:r>
-      <w:bookmarkEnd w:id="35"/>
     </w:p>
     <w:p>
       <w:pPr>
@@ -7073,7 +7063,7 @@
           <w:lang w:val="en-US"/>
         </w:rPr>
       </w:pPr>
-      <w:bookmarkStart w:id="36" w:name="_Toc374096659"/>
+      <w:bookmarkStart w:id="35" w:name="_Toc374096659"/>
       <w:r>
         <w:rPr>
           <w:lang w:val="en-US"/>
@@ -7081,97 +7071,97 @@
         <w:lastRenderedPageBreak/>
         <w:t>Examples</w:t>
       </w:r>
+      <w:bookmarkEnd w:id="35"/>
+    </w:p>
+    <w:p>
+      <w:pPr>
+        <w:pStyle w:val="berschrift2"/>
+        <w:rPr>
+          <w:lang w:val="en-US"/>
+        </w:rPr>
+      </w:pPr>
+      <w:bookmarkStart w:id="36" w:name="_Toc374096660"/>
+      <w:r>
+        <w:rPr>
+          <w:lang w:val="en-US"/>
+        </w:rPr>
+        <w:t>Implementer Agreements for IFC 2x3 (ad</w:t>
+      </w:r>
+      <w:r>
+        <w:rPr>
+          <w:lang w:val="en-US"/>
+        </w:rPr>
+        <w:t>o</w:t>
+      </w:r>
+      <w:r>
+        <w:rPr>
+          <w:lang w:val="en-US"/>
+        </w:rPr>
+        <w:t>pted to IFC4)</w:t>
+      </w:r>
       <w:bookmarkEnd w:id="36"/>
     </w:p>
     <w:p>
-      <w:pPr>
-        <w:pStyle w:val="berschrift2"/>
-        <w:rPr>
-          <w:lang w:val="en-US"/>
-        </w:rPr>
-      </w:pPr>
-      <w:bookmarkStart w:id="37" w:name="_Toc374096660"/>
-      <w:r>
-        <w:rPr>
-          <w:lang w:val="en-US"/>
-        </w:rPr>
-        <w:t>Implementer Agreements for IFC 2x3 (ad</w:t>
-      </w:r>
-      <w:r>
-        <w:rPr>
-          <w:lang w:val="en-US"/>
-        </w:rPr>
-        <w:t>o</w:t>
-      </w:r>
-      <w:r>
-        <w:rPr>
-          <w:lang w:val="en-US"/>
-        </w:rPr>
-        <w:t>pted to IFC4)</w:t>
+      <w:r>
+        <w:t xml:space="preserve">This chapter contains selected implementer agreements for further discussion. </w:t>
+      </w:r>
+      <w:r>
+        <w:t xml:space="preserve">Note that not all parts of an implementer agreement might be of interest or can be represented in </w:t>
+      </w:r>
+      <w:proofErr w:type="spellStart"/>
+      <w:r>
+        <w:t>mvdXML</w:t>
+      </w:r>
+      <w:proofErr w:type="spellEnd"/>
+      <w:r>
+        <w:t xml:space="preserve">. Supported parts are explicitly mentioned in the table.  </w:t>
+      </w:r>
+    </w:p>
+    <w:p>
+      <w:pPr>
+        <w:pStyle w:val="berschrift3"/>
+        <w:rPr>
+          <w:lang w:eastAsia="de-DE"/>
+        </w:rPr>
+      </w:pPr>
+      <w:bookmarkStart w:id="37" w:name="_Toc374096661"/>
+      <w:r>
+        <w:t>#CV-2x3-100</w:t>
+      </w:r>
+      <w:r>
+        <w:t>:</w:t>
+      </w:r>
+      <w:r>
+        <w:br/>
+      </w:r>
+      <w:r>
+        <w:rPr>
+          <w:lang w:eastAsia="de-DE"/>
+        </w:rPr>
+        <w:t xml:space="preserve">correct usage of </w:t>
+      </w:r>
+      <w:proofErr w:type="spellStart"/>
+      <w:r>
+        <w:rPr>
+          <w:lang w:eastAsia="de-DE"/>
+        </w:rPr>
+        <w:t>IfcMaterialLayerSetUsage</w:t>
+      </w:r>
+      <w:proofErr w:type="spellEnd"/>
+      <w:r>
+        <w:rPr>
+          <w:lang w:eastAsia="de-DE"/>
+        </w:rPr>
+        <w:t xml:space="preserve"> for </w:t>
+      </w:r>
+      <w:proofErr w:type="spellStart"/>
+      <w:r>
+        <w:rPr>
+          <w:lang w:eastAsia="de-DE"/>
+        </w:rPr>
+        <w:t>IfcSlab</w:t>
       </w:r>
       <w:bookmarkEnd w:id="37"/>
-    </w:p>
-    <w:p>
-      <w:r>
-        <w:t xml:space="preserve">This chapter contains selected implementer agreements for further discussion. </w:t>
-      </w:r>
-      <w:r>
-        <w:t xml:space="preserve">Note that not all parts of an implementer agreement might be of interest or can be represented in </w:t>
-      </w:r>
-      <w:proofErr w:type="spellStart"/>
-      <w:r>
-        <w:t>mvdXML</w:t>
-      </w:r>
-      <w:proofErr w:type="spellEnd"/>
-      <w:r>
-        <w:t xml:space="preserve">. Supported parts are explicitly mentioned in the table.  </w:t>
-      </w:r>
-    </w:p>
-    <w:p>
-      <w:pPr>
-        <w:pStyle w:val="berschrift3"/>
-        <w:rPr>
-          <w:lang w:eastAsia="de-DE"/>
-        </w:rPr>
-      </w:pPr>
-      <w:bookmarkStart w:id="38" w:name="_Toc374096661"/>
-      <w:r>
-        <w:t>#CV-2x3-100</w:t>
-      </w:r>
-      <w:r>
-        <w:t>:</w:t>
-      </w:r>
-      <w:r>
-        <w:br/>
-      </w:r>
-      <w:r>
-        <w:rPr>
-          <w:lang w:eastAsia="de-DE"/>
-        </w:rPr>
-        <w:t xml:space="preserve">correct usage of </w:t>
-      </w:r>
-      <w:proofErr w:type="spellStart"/>
-      <w:r>
-        <w:rPr>
-          <w:lang w:eastAsia="de-DE"/>
-        </w:rPr>
-        <w:t>IfcMaterialLayerSetUsage</w:t>
-      </w:r>
-      <w:proofErr w:type="spellEnd"/>
-      <w:r>
-        <w:rPr>
-          <w:lang w:eastAsia="de-DE"/>
-        </w:rPr>
-        <w:t xml:space="preserve"> for </w:t>
-      </w:r>
-      <w:proofErr w:type="spellStart"/>
-      <w:r>
-        <w:rPr>
-          <w:lang w:eastAsia="de-DE"/>
-        </w:rPr>
-        <w:t>IfcSlab</w:t>
-      </w:r>
-      <w:bookmarkEnd w:id="38"/>
       <w:proofErr w:type="spellEnd"/>
     </w:p>
     <w:tbl>
@@ -7666,27 +7656,328 @@
     </w:tbl>
     <w:p/>
     <w:p>
-      <w:r>
+      <w:pPr>
+        <w:rPr>
+          <w:b/>
+        </w:rPr>
+      </w:pPr>
+      <w:r>
+        <w:rPr>
+          <w:b/>
+        </w:rPr>
+        <w:t>Example-CV100.xml</w:t>
+      </w:r>
+    </w:p>
+    <w:p>
+      <w:pPr>
+        <w:jc w:val="both"/>
+      </w:pPr>
+      <w:r>
+        <w:rPr>
+          <w:u w:val="single"/>
+        </w:rPr>
         <w:t>Concept Template</w:t>
       </w:r>
       <w:r>
+        <w:rPr>
+          <w:u w:val="single"/>
+        </w:rPr>
         <w:t>:</w:t>
       </w:r>
-    </w:p>
-    <w:p>
-      <w:r>
-        <w:t>&lt;TBD&gt;</w:t>
+      <w:r>
+        <w:t xml:space="preserve"> The example defines a concept template </w:t>
+      </w:r>
+      <w:r>
+        <w:rPr>
+          <w:i/>
+        </w:rPr>
+        <w:t>“Material Layer Set Usage”</w:t>
+      </w:r>
+      <w:r>
+        <w:t xml:space="preserve"> that can be used by IFC entities defining a </w:t>
+      </w:r>
+      <w:r>
+        <w:t xml:space="preserve">planar building element </w:t>
+      </w:r>
+      <w:r>
+        <w:t xml:space="preserve">with </w:t>
+      </w:r>
+      <w:r>
+        <w:t>constant thickness</w:t>
+      </w:r>
+      <w:r>
+        <w:t xml:space="preserve"> such as </w:t>
+      </w:r>
+      <w:proofErr w:type="spellStart"/>
+      <w:r>
+        <w:rPr>
+          <w:i/>
+        </w:rPr>
+        <w:t>IfcWallStandar</w:t>
+      </w:r>
+      <w:r>
+        <w:rPr>
+          <w:i/>
+        </w:rPr>
+        <w:t>d</w:t>
+      </w:r>
+      <w:r>
+        <w:rPr>
+          <w:i/>
+        </w:rPr>
+        <w:t>Case</w:t>
+      </w:r>
+      <w:proofErr w:type="spellEnd"/>
+      <w:r>
+        <w:t xml:space="preserve"> or </w:t>
+      </w:r>
+      <w:proofErr w:type="spellStart"/>
+      <w:r>
+        <w:rPr>
+          <w:i/>
+        </w:rPr>
+        <w:t>IfcSlabStandardCase</w:t>
+      </w:r>
+      <w:proofErr w:type="spellEnd"/>
+      <w:r>
+        <w:t>.</w:t>
+      </w:r>
+      <w:r>
+        <w:t xml:space="preserve"> </w:t>
+      </w:r>
+      <w:r>
+        <w:t xml:space="preserve">It </w:t>
+      </w:r>
+      <w:r>
+        <w:t xml:space="preserve">defines </w:t>
+      </w:r>
+      <w:r>
+        <w:t>all d</w:t>
+      </w:r>
+      <w:r>
+        <w:t xml:space="preserve">ata </w:t>
+      </w:r>
+      <w:r>
+        <w:t xml:space="preserve">that </w:t>
+      </w:r>
+      <w:r>
+        <w:t>is</w:t>
+      </w:r>
+      <w:r>
+        <w:t xml:space="preserve"> needed to </w:t>
+      </w:r>
+      <w:r>
+        <w:t>define material layers</w:t>
+      </w:r>
+      <w:r>
+        <w:t xml:space="preserve">. </w:t>
+      </w:r>
+      <w:r>
+        <w:t>For configur</w:t>
+      </w:r>
+      <w:r>
+        <w:t>a</w:t>
+      </w:r>
+      <w:r>
+        <w:t xml:space="preserve">tion purposes it </w:t>
+      </w:r>
+      <w:r>
+        <w:t>adds</w:t>
+      </w:r>
+      <w:r>
+        <w:t xml:space="preserve"> two parameters: (1) </w:t>
+      </w:r>
+      <w:proofErr w:type="spellStart"/>
+      <w:r>
+        <w:rPr>
+          <w:i/>
+        </w:rPr>
+        <w:t>DirectionSense</w:t>
+      </w:r>
+      <w:proofErr w:type="spellEnd"/>
+      <w:r>
+        <w:t xml:space="preserve"> and (2) </w:t>
+      </w:r>
+      <w:proofErr w:type="spellStart"/>
+      <w:r>
+        <w:rPr>
+          <w:i/>
+        </w:rPr>
+        <w:t>LayerSetDirection</w:t>
+      </w:r>
+      <w:proofErr w:type="spellEnd"/>
+      <w:r>
+        <w:t xml:space="preserve">. </w:t>
+      </w:r>
+      <w:r>
+        <w:t xml:space="preserve">Both parameters are used to define constraints for values. </w:t>
+      </w:r>
+    </w:p>
+    <w:p>
+      <w:pPr>
+        <w:jc w:val="both"/>
+      </w:pPr>
+      <w:r>
+        <w:t xml:space="preserve">NOTE: </w:t>
+      </w:r>
+      <w:r>
+        <w:t xml:space="preserve">Data that is mandatory and sufficiently defined by the underlying schema might be omitted in the concept template definition. </w:t>
+      </w:r>
+      <w:r>
+        <w:t>However, f</w:t>
+      </w:r>
+      <w:r>
+        <w:t xml:space="preserve">or documentation purposes it is recommended to </w:t>
+      </w:r>
+      <w:r>
+        <w:t xml:space="preserve">include all required data as it improves </w:t>
+      </w:r>
+      <w:r>
+        <w:t xml:space="preserve">clarity and </w:t>
+      </w:r>
+      <w:r>
+        <w:t>comprehensibility</w:t>
+      </w:r>
+      <w:r>
+        <w:t xml:space="preserve"> </w:t>
+      </w:r>
+      <w:r>
+        <w:t xml:space="preserve">of a concept template. </w:t>
+      </w:r>
+    </w:p>
+    <w:p>
+      <w:r>
+        <w:rPr>
+          <w:noProof/>
+          <w:lang w:val="de-DE" w:eastAsia="de-DE"/>
+        </w:rPr>
+        <w:lastRenderedPageBreak/>
+        <w:drawing>
+          <wp:inline distT="0" distB="0" distL="0" distR="0" wp14:anchorId="2849E949" wp14:editId="3106ED5E">
+            <wp:extent cx="5025600" cy="4608000"/>
+            <wp:effectExtent l="0" t="0" r="3810" b="2540"/>
+            <wp:docPr id="3" name="Grafik 3"/>
+            <wp:cNvGraphicFramePr>
+              <a:graphicFrameLocks xmlns:a="http://schemas.openxmlformats.org/drawingml/2006/main" noChangeAspect="1"/>
+            </wp:cNvGraphicFramePr>
+            <a:graphic xmlns:a="http://schemas.openxmlformats.org/drawingml/2006/main">
+              <a:graphicData uri="http://schemas.openxmlformats.org/drawingml/2006/picture">
+                <pic:pic xmlns:pic="http://schemas.openxmlformats.org/drawingml/2006/picture">
+                  <pic:nvPicPr>
+                    <pic:cNvPr id="0" name=""/>
+                    <pic:cNvPicPr/>
+                  </pic:nvPicPr>
+                  <pic:blipFill>
+                    <a:blip r:embed="rId10"/>
+                    <a:stretch>
+                      <a:fillRect/>
+                    </a:stretch>
+                  </pic:blipFill>
+                  <pic:spPr>
+                    <a:xfrm>
+                      <a:off x="0" y="0"/>
+                      <a:ext cx="5025600" cy="4608000"/>
+                    </a:xfrm>
+                    <a:prstGeom prst="rect">
+                      <a:avLst/>
+                    </a:prstGeom>
+                  </pic:spPr>
+                </pic:pic>
+              </a:graphicData>
+            </a:graphic>
+          </wp:inline>
+        </w:drawing>
       </w:r>
     </w:p>
     <w:p/>
     <w:p>
-      <w:r>
+      <w:pPr>
+        <w:jc w:val="both"/>
+      </w:pPr>
+      <w:r>
+        <w:rPr>
+          <w:u w:val="single"/>
+        </w:rPr>
         <w:t>Concept:</w:t>
       </w:r>
-    </w:p>
-    <w:p>
-      <w:r>
-        <w:t>&lt;TBD&gt;</w:t>
+      <w:r>
+        <w:t xml:space="preserve"> </w:t>
+      </w:r>
+      <w:r>
+        <w:t xml:space="preserve">One concept of above shown concept template is defined for </w:t>
+      </w:r>
+      <w:proofErr w:type="spellStart"/>
+      <w:r>
+        <w:rPr>
+          <w:i/>
+        </w:rPr>
+        <w:t>IfcSlabStandardCase</w:t>
+      </w:r>
+      <w:proofErr w:type="spellEnd"/>
+      <w:r>
+        <w:t xml:space="preserve">. It is defined to be mandatory for the exchange requirement “Examples”. It also adds a template rule that defines allowed values for </w:t>
+      </w:r>
+      <w:proofErr w:type="spellStart"/>
+      <w:r>
+        <w:rPr>
+          <w:i/>
+        </w:rPr>
+        <w:t>DirectionSense</w:t>
+      </w:r>
+      <w:proofErr w:type="spellEnd"/>
+      <w:r>
+        <w:t xml:space="preserve"> and </w:t>
+      </w:r>
+      <w:proofErr w:type="spellStart"/>
+      <w:r>
+        <w:rPr>
+          <w:i/>
+        </w:rPr>
+        <w:t>LayerSetDirection</w:t>
+      </w:r>
+      <w:proofErr w:type="spellEnd"/>
+      <w:r>
+        <w:t xml:space="preserve"> using the following expression string: </w:t>
+      </w:r>
+    </w:p>
+    <w:p>
+      <w:pPr>
+        <w:jc w:val="both"/>
+      </w:pPr>
+      <w:proofErr w:type="spellStart"/>
+      <w:r>
+        <w:rPr>
+          <w:rFonts w:ascii="Courier New" w:hAnsi="Courier New" w:cs="Courier New"/>
+          <w:sz w:val="20"/>
+        </w:rPr>
+        <w:t>DirectionSense</w:t>
+      </w:r>
+      <w:proofErr w:type="spellEnd"/>
+      <w:r>
+        <w:rPr>
+          <w:rFonts w:ascii="Courier New" w:hAnsi="Courier New" w:cs="Courier New"/>
+          <w:sz w:val="20"/>
+        </w:rPr>
+        <w:t xml:space="preserve">[Value]='POSITIVE' AND </w:t>
+      </w:r>
+      <w:proofErr w:type="spellStart"/>
+      <w:r>
+        <w:rPr>
+          <w:rFonts w:ascii="Courier New" w:hAnsi="Courier New" w:cs="Courier New"/>
+          <w:sz w:val="20"/>
+        </w:rPr>
+        <w:t>LayerSetDirection</w:t>
+      </w:r>
+      <w:proofErr w:type="spellEnd"/>
+      <w:r>
+        <w:rPr>
+          <w:rFonts w:ascii="Courier New" w:hAnsi="Courier New" w:cs="Courier New"/>
+          <w:sz w:val="20"/>
+        </w:rPr>
+        <w:t>[Value]='AXIS3'</w:t>
+      </w:r>
+      <w:r>
+        <w:t xml:space="preserve">.  </w:t>
       </w:r>
     </w:p>
     <w:p/>
@@ -7780,6 +8071,38 @@
               </w:rPr>
               <w:t xml:space="preserve"> </w:t>
             </w:r>
+            <w:r>
+              <w:rPr>
+                <w:lang w:eastAsia="de-DE"/>
+              </w:rPr>
+              <w:t>(for global check of all openings)</w:t>
+            </w:r>
+            <w:r>
+              <w:rPr>
+                <w:lang w:eastAsia="de-DE"/>
+              </w:rPr>
+              <w:br/>
+            </w:r>
+            <w:proofErr w:type="spellStart"/>
+            <w:r>
+              <w:rPr>
+                <w:lang w:eastAsia="de-DE"/>
+              </w:rPr>
+              <w:t>IfcElement</w:t>
+            </w:r>
+            <w:proofErr w:type="spellEnd"/>
+            <w:r>
+              <w:rPr>
+                <w:lang w:eastAsia="de-DE"/>
+              </w:rPr>
+              <w:t xml:space="preserve"> (filling element; for check</w:t>
+            </w:r>
+            <w:r>
+              <w:rPr>
+                <w:lang w:eastAsia="de-DE"/>
+              </w:rPr>
+              <w:t>ing openings of selected elements)</w:t>
+            </w:r>
           </w:p>
         </w:tc>
       </w:tr>
@@ -7913,7 +8236,7 @@
             <w:tcW w:w="7679" w:type="dxa"/>
           </w:tcPr>
           <w:p>
-            <w:hyperlink r:id="rId10" w:history="1">
+            <w:hyperlink r:id="rId11" w:history="1">
               <w:r>
                 <w:t>http://www.buildingsmart-tech.org/implementation/ifc-implementation/ifc-impl-agreements/cv-2x3-104</w:t>
               </w:r>
@@ -7924,32 +8247,429 @@
     </w:tbl>
     <w:p/>
     <w:p>
-      <w:r>
+      <w:pPr>
+        <w:rPr>
+          <w:b/>
+        </w:rPr>
+      </w:pPr>
+      <w:r>
+        <w:rPr>
+          <w:b/>
+        </w:rPr>
+        <w:t>Example-CV10</w:t>
+      </w:r>
+      <w:r>
+        <w:rPr>
+          <w:b/>
+        </w:rPr>
+        <w:t>4</w:t>
+      </w:r>
+      <w:r>
+        <w:rPr>
+          <w:b/>
+        </w:rPr>
+        <w:t>.xml</w:t>
+      </w:r>
+      <w:r>
+        <w:rPr>
+          <w:b/>
+        </w:rPr>
+        <w:t xml:space="preserve"> </w:t>
+      </w:r>
+      <w:r>
+        <w:t>(</w:t>
+      </w:r>
+      <w:r>
+        <w:t>with modified concept template “Filling”)</w:t>
+      </w:r>
+    </w:p>
+    <w:p>
+      <w:pPr>
+        <w:jc w:val="both"/>
+      </w:pPr>
+      <w:r>
+        <w:rPr>
+          <w:u w:val="single"/>
+        </w:rPr>
         <w:t>Concept Template:</w:t>
       </w:r>
-    </w:p>
-    <w:p>
-      <w:r>
-        <w:t>&lt;TBD&gt;</w:t>
+      <w:r>
+        <w:t xml:space="preserve"> </w:t>
+      </w:r>
+      <w:r>
+        <w:t xml:space="preserve">Filling </w:t>
+      </w:r>
+      <w:r>
+        <w:t xml:space="preserve">elements like door and window are </w:t>
+      </w:r>
+      <w:r>
+        <w:t xml:space="preserve">typically </w:t>
+      </w:r>
+      <w:r>
+        <w:t xml:space="preserve">used as root </w:t>
+      </w:r>
+      <w:r>
+        <w:t>objects</w:t>
+      </w:r>
+      <w:r>
+        <w:t xml:space="preserve"> as they are more important than the opening </w:t>
+      </w:r>
+      <w:r>
+        <w:t xml:space="preserve">element </w:t>
+      </w:r>
+      <w:r>
+        <w:t>itself</w:t>
+      </w:r>
+      <w:r>
+        <w:t xml:space="preserve">. The concept template “Filling”, which is part of the </w:t>
+      </w:r>
+      <w:r>
+        <w:lastRenderedPageBreak/>
+        <w:t>IFC4 do</w:t>
+      </w:r>
+      <w:r>
+        <w:t>c</w:t>
+      </w:r>
+      <w:r>
+        <w:t xml:space="preserve">umentation, is using the direct relationship </w:t>
+      </w:r>
+      <w:proofErr w:type="spellStart"/>
+      <w:r>
+        <w:rPr>
+          <w:i/>
+        </w:rPr>
+        <w:t>IfcRelFillsElement.RelatingOpeningElement</w:t>
+      </w:r>
+      <w:proofErr w:type="spellEnd"/>
+      <w:r>
+        <w:t xml:space="preserve"> instead of </w:t>
+      </w:r>
+      <w:r>
+        <w:t>its</w:t>
+      </w:r>
+      <w:r>
+        <w:t xml:space="preserve"> i</w:t>
+      </w:r>
+      <w:r>
+        <w:t>n</w:t>
+      </w:r>
+      <w:r>
+        <w:t xml:space="preserve">verse relationship </w:t>
+      </w:r>
+      <w:proofErr w:type="spellStart"/>
+      <w:r>
+        <w:rPr>
+          <w:i/>
+        </w:rPr>
+        <w:t>IfcOpeningElement.HasFillings</w:t>
+      </w:r>
+      <w:proofErr w:type="spellEnd"/>
+      <w:r>
+        <w:rPr>
+          <w:i/>
+        </w:rPr>
+        <w:t xml:space="preserve">. </w:t>
+      </w:r>
+      <w:r>
+        <w:t>It therefore does not enable to restrict the number of filling elements. There are two solutions</w:t>
+      </w:r>
+      <w:r>
+        <w:t xml:space="preserve"> to deal with th</w:t>
+      </w:r>
+      <w:r>
+        <w:t>at</w:t>
+      </w:r>
+      <w:r>
+        <w:t xml:space="preserve"> i</w:t>
+      </w:r>
+      <w:r>
+        <w:t>s</w:t>
+      </w:r>
+      <w:r>
+        <w:t>sue</w:t>
+      </w:r>
+      <w:r>
+        <w:t>:</w:t>
+      </w:r>
+      <w:r>
+        <w:t xml:space="preserve"> </w:t>
+      </w:r>
+    </w:p>
+    <w:p>
+      <w:pPr>
+        <w:pStyle w:val="Listenabsatz"/>
+        <w:numPr>
+          <w:ilvl w:val="0"/>
+          <w:numId w:val="32"/>
+        </w:numPr>
+        <w:jc w:val="both"/>
+      </w:pPr>
+      <w:r>
+        <w:t xml:space="preserve">modify </w:t>
+      </w:r>
+      <w:r>
+        <w:t xml:space="preserve">“Filling” by adding a </w:t>
+      </w:r>
+      <w:proofErr w:type="spellStart"/>
+      <w:r>
+        <w:rPr>
+          <w:i/>
+        </w:rPr>
+        <w:t>HasFillings</w:t>
+      </w:r>
+      <w:proofErr w:type="spellEnd"/>
+      <w:r>
+        <w:t xml:space="preserve"> attribute rule </w:t>
+      </w:r>
+      <w:r>
+        <w:t xml:space="preserve">with cardinality setting “Zero-to-One” </w:t>
+      </w:r>
+      <w:r>
+        <w:t xml:space="preserve">to the </w:t>
+      </w:r>
+      <w:proofErr w:type="spellStart"/>
+      <w:r>
+        <w:rPr>
+          <w:i/>
+        </w:rPr>
+        <w:t>IfcOpeningElement</w:t>
+      </w:r>
+      <w:proofErr w:type="spellEnd"/>
+      <w:r>
+        <w:t xml:space="preserve"> entity rule </w:t>
+      </w:r>
+      <w:r>
+        <w:t>as shown in the</w:t>
+      </w:r>
+      <w:r>
+        <w:t xml:space="preserve"> figure below</w:t>
+      </w:r>
+      <w:r>
+        <w:t xml:space="preserve"> </w:t>
+      </w:r>
+      <w:r>
+        <w:t xml:space="preserve">or </w:t>
+      </w:r>
+    </w:p>
+    <w:p>
+      <w:pPr>
+        <w:pStyle w:val="Listenabsatz"/>
+        <w:numPr>
+          <w:ilvl w:val="0"/>
+          <w:numId w:val="32"/>
+        </w:numPr>
+        <w:jc w:val="both"/>
+      </w:pPr>
+      <w:r>
+        <w:t xml:space="preserve">add a new concept template </w:t>
+      </w:r>
+      <w:r>
+        <w:t xml:space="preserve">to be used by </w:t>
+      </w:r>
+      <w:proofErr w:type="spellStart"/>
+      <w:r>
+        <w:rPr>
+          <w:i/>
+        </w:rPr>
+        <w:t>IfcOpeningElements</w:t>
+      </w:r>
+      <w:proofErr w:type="spellEnd"/>
+      <w:r>
+        <w:t xml:space="preserve"> as root</w:t>
+      </w:r>
+      <w:r>
+        <w:t xml:space="preserve"> concept</w:t>
+      </w:r>
+      <w:r>
+        <w:t xml:space="preserve">. </w:t>
+      </w:r>
+    </w:p>
+    <w:p>
+      <w:pPr>
+        <w:jc w:val="both"/>
+      </w:pPr>
+      <w:r>
+        <w:t xml:space="preserve">The second solution is more general and </w:t>
+      </w:r>
+      <w:r>
+        <w:t>probably</w:t>
+      </w:r>
+      <w:r>
+        <w:t xml:space="preserve"> more clear but </w:t>
+      </w:r>
+      <w:r>
+        <w:t>may requires to add additional r</w:t>
+      </w:r>
+      <w:r>
+        <w:t>e</w:t>
+      </w:r>
+      <w:r>
+        <w:t>strictions</w:t>
+      </w:r>
+      <w:r>
+        <w:t xml:space="preserve"> if for instance not all types of filling elements shall be supported. Also, if not all opening el</w:t>
+      </w:r>
+      <w:r>
+        <w:t>e</w:t>
+      </w:r>
+      <w:r>
+        <w:t>ments shall be part of an exchange requirement, maybe only openings of supported building el</w:t>
+      </w:r>
+      <w:r>
+        <w:t>e</w:t>
+      </w:r>
+      <w:r>
+        <w:t xml:space="preserve">ments, then it is not recommended to use </w:t>
+      </w:r>
+      <w:proofErr w:type="spellStart"/>
+      <w:r>
+        <w:rPr>
+          <w:i/>
+        </w:rPr>
+        <w:t>IfcOpeningElements</w:t>
+      </w:r>
+      <w:proofErr w:type="spellEnd"/>
+      <w:r>
+        <w:t xml:space="preserve"> as root concept. </w:t>
+      </w:r>
+    </w:p>
+    <w:p>
+      <w:pPr>
+        <w:jc w:val="both"/>
+      </w:pPr>
+      <w:r>
+        <w:t xml:space="preserve">NOTE: </w:t>
+      </w:r>
+      <w:r>
+        <w:t>I</w:t>
+      </w:r>
+      <w:r>
+        <w:t>n case of</w:t>
+      </w:r>
+      <w:r>
+        <w:t xml:space="preserve"> having inverse relationships </w:t>
+      </w:r>
+      <w:r>
+        <w:t xml:space="preserve">it is normally sufficient to add </w:t>
+      </w:r>
+      <w:r>
+        <w:t xml:space="preserve">only one direction. </w:t>
+      </w:r>
+    </w:p>
+    <w:p>
+      <w:r>
+        <w:rPr>
+          <w:noProof/>
+          <w:lang w:val="de-DE" w:eastAsia="de-DE"/>
+        </w:rPr>
+        <w:drawing>
+          <wp:inline distT="0" distB="0" distL="0" distR="0" wp14:anchorId="52BB7E87" wp14:editId="7DF1DFF9">
+            <wp:extent cx="3590925" cy="4629150"/>
+            <wp:effectExtent l="0" t="0" r="9525" b="0"/>
+            <wp:docPr id="6" name="Grafik 6"/>
+            <wp:cNvGraphicFramePr>
+              <a:graphicFrameLocks xmlns:a="http://schemas.openxmlformats.org/drawingml/2006/main" noChangeAspect="1"/>
+            </wp:cNvGraphicFramePr>
+            <a:graphic xmlns:a="http://schemas.openxmlformats.org/drawingml/2006/main">
+              <a:graphicData uri="http://schemas.openxmlformats.org/drawingml/2006/picture">
+                <pic:pic xmlns:pic="http://schemas.openxmlformats.org/drawingml/2006/picture">
+                  <pic:nvPicPr>
+                    <pic:cNvPr id="0" name=""/>
+                    <pic:cNvPicPr/>
+                  </pic:nvPicPr>
+                  <pic:blipFill>
+                    <a:blip r:embed="rId12"/>
+                    <a:stretch>
+                      <a:fillRect/>
+                    </a:stretch>
+                  </pic:blipFill>
+                  <pic:spPr>
+                    <a:xfrm>
+                      <a:off x="0" y="0"/>
+                      <a:ext cx="3590925" cy="4629150"/>
+                    </a:xfrm>
+                    <a:prstGeom prst="rect">
+                      <a:avLst/>
+                    </a:prstGeom>
+                  </pic:spPr>
+                </pic:pic>
+              </a:graphicData>
+            </a:graphic>
+          </wp:inline>
+        </w:drawing>
+      </w:r>
+      <w:r>
+        <w:t xml:space="preserve"> </w:t>
       </w:r>
     </w:p>
     <w:p/>
     <w:p>
-      <w:r>
+      <w:pPr>
+        <w:jc w:val="both"/>
+      </w:pPr>
+      <w:r>
+        <w:rPr>
+          <w:u w:val="single"/>
+        </w:rPr>
         <w:t>Concept:</w:t>
       </w:r>
-    </w:p>
-    <w:p>
-      <w:r>
-        <w:t>&lt;TBD&gt;</w:t>
-      </w:r>
-    </w:p>
-    <w:p/>
+      <w:r>
+        <w:t xml:space="preserve"> If using the concept template “Filling”, then all filling elements like </w:t>
+      </w:r>
+      <w:proofErr w:type="spellStart"/>
+      <w:r>
+        <w:rPr>
+          <w:i/>
+        </w:rPr>
+        <w:t>IfcDoor</w:t>
+      </w:r>
+      <w:proofErr w:type="spellEnd"/>
+      <w:r>
+        <w:t xml:space="preserve"> and </w:t>
+      </w:r>
+      <w:proofErr w:type="spellStart"/>
+      <w:r>
+        <w:rPr>
+          <w:i/>
+        </w:rPr>
+        <w:t>IfcWindow</w:t>
+      </w:r>
+      <w:proofErr w:type="spellEnd"/>
+      <w:r>
+        <w:t xml:space="preserve"> must be used as root concept. If a global check of all openings is of interest, then the new concept te</w:t>
+      </w:r>
+      <w:r>
+        <w:t>m</w:t>
+      </w:r>
+      <w:r>
+        <w:t xml:space="preserve">plate must be used by </w:t>
+      </w:r>
+      <w:proofErr w:type="spellStart"/>
+      <w:r>
+        <w:rPr>
+          <w:i/>
+        </w:rPr>
+        <w:t>IfcOpeningElement</w:t>
+      </w:r>
+      <w:proofErr w:type="spellEnd"/>
+      <w:r>
+        <w:t xml:space="preserve"> as root concept. </w:t>
+      </w:r>
+      <w:r>
+        <w:t xml:space="preserve">In both cases no additional template rules are required. </w:t>
+      </w:r>
+    </w:p>
+    <w:p>
+      <w:pPr>
+        <w:jc w:val="both"/>
+      </w:pPr>
+    </w:p>
     <w:p>
       <w:pPr>
         <w:pStyle w:val="berschrift3"/>
       </w:pPr>
       <w:r>
+        <w:lastRenderedPageBreak/>
         <w:t>#CV-2x3-106:</w:t>
       </w:r>
       <w:r>
@@ -8377,7 +9097,7 @@
             <w:tcW w:w="7679" w:type="dxa"/>
           </w:tcPr>
           <w:p>
-            <w:hyperlink r:id="rId11" w:history="1">
+            <w:hyperlink r:id="rId13" w:history="1">
               <w:r>
                 <w:t>http://www.buildingsmart-tech.org/implementation/ifc-implementation/ifc-impl-agreements/cv-2x3-10</w:t>
               </w:r>
@@ -8391,28 +9111,623 @@
     </w:tbl>
     <w:p/>
     <w:p>
-      <w:r>
+      <w:pPr>
+        <w:jc w:val="both"/>
+        <w:rPr>
+          <w:u w:val="single"/>
+        </w:rPr>
+      </w:pPr>
+      <w:r>
+        <w:rPr>
+          <w:b/>
+        </w:rPr>
+        <w:t>Example-CV10</w:t>
+      </w:r>
+      <w:r>
+        <w:rPr>
+          <w:b/>
+        </w:rPr>
+        <w:t>6</w:t>
+      </w:r>
+      <w:r>
+        <w:rPr>
+          <w:b/>
+        </w:rPr>
+        <w:t>.xml</w:t>
+      </w:r>
+    </w:p>
+    <w:p>
+      <w:pPr>
+        <w:jc w:val="both"/>
+      </w:pPr>
+      <w:r>
+        <w:rPr>
+          <w:u w:val="single"/>
+        </w:rPr>
         <w:t>Concept Template:</w:t>
       </w:r>
-    </w:p>
-    <w:p>
-      <w:r>
-        <w:t>&lt;TBD&gt;</w:t>
+      <w:r>
+        <w:t xml:space="preserve"> The used concept template “Project Context” defines </w:t>
+      </w:r>
+      <w:r>
+        <w:t xml:space="preserve">three parameters, (1) </w:t>
+      </w:r>
+      <w:proofErr w:type="spellStart"/>
+      <w:r>
+        <w:rPr>
+          <w:i/>
+        </w:rPr>
+        <w:t>Repr</w:t>
+      </w:r>
+      <w:r>
+        <w:rPr>
+          <w:i/>
+        </w:rPr>
+        <w:t>e</w:t>
+      </w:r>
+      <w:r>
+        <w:rPr>
+          <w:i/>
+        </w:rPr>
+        <w:t>sentationContext</w:t>
+      </w:r>
+      <w:proofErr w:type="spellEnd"/>
+      <w:r>
+        <w:t xml:space="preserve">, (2) </w:t>
+      </w:r>
+      <w:proofErr w:type="spellStart"/>
+      <w:r>
+        <w:rPr>
+          <w:i/>
+        </w:rPr>
+        <w:t>ContextType</w:t>
+      </w:r>
+      <w:proofErr w:type="spellEnd"/>
+      <w:r>
+        <w:t xml:space="preserve"> and (3) </w:t>
+      </w:r>
+      <w:proofErr w:type="spellStart"/>
+      <w:r>
+        <w:rPr>
+          <w:i/>
+        </w:rPr>
+        <w:t>SubContextIdentifier</w:t>
+      </w:r>
+      <w:proofErr w:type="spellEnd"/>
+      <w:r>
+        <w:t xml:space="preserve">. To be more flexible the number of </w:t>
+      </w:r>
+      <w:proofErr w:type="spellStart"/>
+      <w:r>
+        <w:rPr>
+          <w:i/>
+        </w:rPr>
+        <w:t>IfcGeometricRepresentationContext</w:t>
+      </w:r>
+      <w:proofErr w:type="spellEnd"/>
+      <w:r>
+        <w:t xml:space="preserve"> instances is not restricted on concept template level using the </w:t>
+      </w:r>
+      <w:r>
+        <w:rPr>
+          <w:i/>
+        </w:rPr>
+        <w:t>Ca</w:t>
+      </w:r>
+      <w:r>
+        <w:rPr>
+          <w:i/>
+        </w:rPr>
+        <w:t>r</w:t>
+      </w:r>
+      <w:r>
+        <w:rPr>
+          <w:i/>
+        </w:rPr>
+        <w:t>dinality</w:t>
+      </w:r>
+      <w:r>
+        <w:t xml:space="preserve"> attribute. </w:t>
+      </w:r>
+      <w:r>
+        <w:t xml:space="preserve">This is done on concept level using the rule grammar. </w:t>
+      </w:r>
+    </w:p>
+    <w:p>
+      <w:pPr>
+        <w:jc w:val="both"/>
+      </w:pPr>
+      <w:r>
+        <w:t xml:space="preserve">The concept template includes </w:t>
+      </w:r>
+      <w:r>
+        <w:t xml:space="preserve">references to </w:t>
+      </w:r>
+      <w:proofErr w:type="spellStart"/>
+      <w:r>
+        <w:rPr>
+          <w:i/>
+        </w:rPr>
+        <w:t>IfcGeometricRepresentationSubContext</w:t>
+      </w:r>
+      <w:proofErr w:type="spellEnd"/>
+      <w:r>
+        <w:t>, which is a su</w:t>
+      </w:r>
+      <w:r>
+        <w:t>b</w:t>
+      </w:r>
+      <w:r>
+        <w:t xml:space="preserve">type of </w:t>
+      </w:r>
+      <w:proofErr w:type="spellStart"/>
+      <w:r>
+        <w:rPr>
+          <w:i/>
+        </w:rPr>
+        <w:t>IfcGeometricRepresentationContext</w:t>
+      </w:r>
+      <w:proofErr w:type="spellEnd"/>
+      <w:r>
+        <w:t xml:space="preserve">. Although defined for </w:t>
+      </w:r>
+      <w:proofErr w:type="spellStart"/>
+      <w:r>
+        <w:rPr>
+          <w:i/>
+        </w:rPr>
+        <w:t>IfcGeometricRepresentationCo</w:t>
+      </w:r>
+      <w:r>
+        <w:rPr>
+          <w:i/>
+        </w:rPr>
+        <w:t>n</w:t>
+      </w:r>
+      <w:r>
+        <w:rPr>
+          <w:i/>
+        </w:rPr>
+        <w:t>text</w:t>
+      </w:r>
+      <w:proofErr w:type="spellEnd"/>
+      <w:r>
+        <w:t xml:space="preserve"> all required data like </w:t>
+      </w:r>
+      <w:proofErr w:type="spellStart"/>
+      <w:r>
+        <w:rPr>
+          <w:i/>
+        </w:rPr>
+        <w:t>ContextIdentifier</w:t>
+      </w:r>
+      <w:proofErr w:type="spellEnd"/>
+      <w:r>
+        <w:t xml:space="preserve"> or </w:t>
+      </w:r>
+      <w:proofErr w:type="spellStart"/>
+      <w:r>
+        <w:rPr>
+          <w:i/>
+        </w:rPr>
+        <w:t>ContextType</w:t>
+      </w:r>
+      <w:proofErr w:type="spellEnd"/>
+      <w:r>
+        <w:t xml:space="preserve"> must </w:t>
+      </w:r>
+      <w:r>
+        <w:t xml:space="preserve">also </w:t>
+      </w:r>
+      <w:r>
+        <w:t xml:space="preserve">be defined for </w:t>
+      </w:r>
+      <w:proofErr w:type="spellStart"/>
+      <w:r>
+        <w:rPr>
+          <w:i/>
+        </w:rPr>
+        <w:t>IfcGeometricRepresent</w:t>
+      </w:r>
+      <w:r>
+        <w:rPr>
+          <w:i/>
+        </w:rPr>
+        <w:t>a</w:t>
+      </w:r>
+      <w:r>
+        <w:rPr>
+          <w:i/>
+        </w:rPr>
+        <w:t>tionSubContext</w:t>
+      </w:r>
+      <w:proofErr w:type="spellEnd"/>
+      <w:r>
+        <w:t xml:space="preserve"> </w:t>
+      </w:r>
+      <w:r>
+        <w:t>because</w:t>
+      </w:r>
+      <w:r>
+        <w:t xml:space="preserve"> </w:t>
+      </w:r>
+      <w:r>
+        <w:t>it has a different meaning</w:t>
+      </w:r>
+      <w:r>
+        <w:t xml:space="preserve"> than context instances </w:t>
+      </w:r>
+      <w:r>
+        <w:t xml:space="preserve">that are </w:t>
+      </w:r>
+      <w:r>
+        <w:t xml:space="preserve">directly attached to </w:t>
+      </w:r>
+      <w:proofErr w:type="spellStart"/>
+      <w:r>
+        <w:rPr>
+          <w:i/>
+        </w:rPr>
+        <w:t>IfcProject</w:t>
+      </w:r>
+      <w:proofErr w:type="spellEnd"/>
+      <w:r>
+        <w:t xml:space="preserve">. </w:t>
+      </w:r>
+    </w:p>
+    <w:p>
+      <w:pPr>
+        <w:jc w:val="both"/>
+      </w:pPr>
+      <w:r>
+        <w:t xml:space="preserve">NOTE: </w:t>
+      </w:r>
+      <w:proofErr w:type="spellStart"/>
+      <w:r>
+        <w:rPr>
+          <w:i/>
+        </w:rPr>
+        <w:t>IfcGeometricRepresentationSubContext</w:t>
+      </w:r>
+      <w:proofErr w:type="spellEnd"/>
+      <w:r>
+        <w:t xml:space="preserve"> </w:t>
+      </w:r>
+      <w:r>
+        <w:t xml:space="preserve">not includes </w:t>
+      </w:r>
+      <w:proofErr w:type="spellStart"/>
+      <w:r>
+        <w:rPr>
+          <w:i/>
+        </w:rPr>
+        <w:t>CoordinateSpaceDimension</w:t>
+      </w:r>
+      <w:proofErr w:type="spellEnd"/>
+      <w:r>
+        <w:t xml:space="preserve">, </w:t>
+      </w:r>
+      <w:proofErr w:type="spellStart"/>
+      <w:r>
+        <w:rPr>
+          <w:i/>
+        </w:rPr>
+        <w:t>WorldCoord</w:t>
+      </w:r>
+      <w:r>
+        <w:rPr>
+          <w:i/>
+        </w:rPr>
+        <w:t>i</w:t>
+      </w:r>
+      <w:r>
+        <w:rPr>
+          <w:i/>
+        </w:rPr>
+        <w:t>nateSystem</w:t>
+      </w:r>
+      <w:proofErr w:type="spellEnd"/>
+      <w:r>
+        <w:t xml:space="preserve"> and </w:t>
+      </w:r>
+      <w:proofErr w:type="spellStart"/>
+      <w:r>
+        <w:rPr>
+          <w:i/>
+        </w:rPr>
+        <w:t>TrueNorth</w:t>
+      </w:r>
+      <w:proofErr w:type="spellEnd"/>
+      <w:r>
+        <w:t xml:space="preserve"> as they are derived attributes. </w:t>
+      </w:r>
+    </w:p>
+    <w:p>
+      <w:commentRangeStart w:id="38"/>
+      <w:r>
+        <w:rPr>
+          <w:noProof/>
+          <w:lang w:val="de-DE" w:eastAsia="de-DE"/>
+        </w:rPr>
+        <w:lastRenderedPageBreak/>
+        <w:drawing>
+          <wp:inline distT="0" distB="0" distL="0" distR="0" wp14:anchorId="13125E22" wp14:editId="42B1F978">
+            <wp:extent cx="4076700" cy="5362575"/>
+            <wp:effectExtent l="0" t="0" r="0" b="9525"/>
+            <wp:docPr id="9" name="Grafik 9"/>
+            <wp:cNvGraphicFramePr>
+              <a:graphicFrameLocks xmlns:a="http://schemas.openxmlformats.org/drawingml/2006/main" noChangeAspect="1"/>
+            </wp:cNvGraphicFramePr>
+            <a:graphic xmlns:a="http://schemas.openxmlformats.org/drawingml/2006/main">
+              <a:graphicData uri="http://schemas.openxmlformats.org/drawingml/2006/picture">
+                <pic:pic xmlns:pic="http://schemas.openxmlformats.org/drawingml/2006/picture">
+                  <pic:nvPicPr>
+                    <pic:cNvPr id="0" name=""/>
+                    <pic:cNvPicPr/>
+                  </pic:nvPicPr>
+                  <pic:blipFill>
+                    <a:blip r:embed="rId14"/>
+                    <a:stretch>
+                      <a:fillRect/>
+                    </a:stretch>
+                  </pic:blipFill>
+                  <pic:spPr>
+                    <a:xfrm>
+                      <a:off x="0" y="0"/>
+                      <a:ext cx="4076700" cy="5362575"/>
+                    </a:xfrm>
+                    <a:prstGeom prst="rect">
+                      <a:avLst/>
+                    </a:prstGeom>
+                  </pic:spPr>
+                </pic:pic>
+              </a:graphicData>
+            </a:graphic>
+          </wp:inline>
+        </w:drawing>
+      </w:r>
+      <w:commentRangeEnd w:id="38"/>
+      <w:r>
+        <w:rPr>
+          <w:rStyle w:val="Kommentarzeichen"/>
+        </w:rPr>
+        <w:commentReference w:id="38"/>
       </w:r>
     </w:p>
     <w:p/>
     <w:p>
       <w:r>
+        <w:rPr>
+          <w:u w:val="single"/>
+        </w:rPr>
         <w:t>Concept:</w:t>
       </w:r>
-    </w:p>
-    <w:p>
-      <w:r>
-        <w:t>&lt;TBD&gt;</w:t>
-      </w:r>
-    </w:p>
-    <w:p/>
-    <w:p/>
+      <w:r>
+        <w:t xml:space="preserve"> </w:t>
+      </w:r>
+      <w:r>
+        <w:t xml:space="preserve">One concept of above shown concept template is defined for </w:t>
+      </w:r>
+      <w:proofErr w:type="spellStart"/>
+      <w:r>
+        <w:rPr>
+          <w:i/>
+        </w:rPr>
+        <w:t>Ifc</w:t>
+      </w:r>
+      <w:r>
+        <w:rPr>
+          <w:i/>
+        </w:rPr>
+        <w:t>Project</w:t>
+      </w:r>
+      <w:proofErr w:type="spellEnd"/>
+      <w:r>
+        <w:t xml:space="preserve">. It is defined to be mandatory for the exchange requirement “Examples”. It also adds a template rule that </w:t>
+      </w:r>
+      <w:r>
+        <w:t>restricts max</w:t>
+      </w:r>
+      <w:r>
+        <w:t>i</w:t>
+      </w:r>
+      <w:r>
+        <w:t xml:space="preserve">mum cardinality of </w:t>
+      </w:r>
+      <w:proofErr w:type="spellStart"/>
+      <w:r>
+        <w:rPr>
+          <w:i/>
+        </w:rPr>
+        <w:t>RepresentationContext</w:t>
+      </w:r>
+      <w:proofErr w:type="spellEnd"/>
+      <w:r>
+        <w:t xml:space="preserve"> and </w:t>
+      </w:r>
+      <w:r>
+        <w:t xml:space="preserve">defines allowed values for </w:t>
+      </w:r>
+      <w:proofErr w:type="spellStart"/>
+      <w:r>
+        <w:rPr>
+          <w:i/>
+        </w:rPr>
+        <w:t>ContextType</w:t>
+      </w:r>
+      <w:proofErr w:type="spellEnd"/>
+      <w:r>
+        <w:t xml:space="preserve"> and </w:t>
+      </w:r>
+      <w:proofErr w:type="spellStart"/>
+      <w:r>
+        <w:rPr>
+          <w:i/>
+        </w:rPr>
+        <w:t>SubConte</w:t>
+      </w:r>
+      <w:r>
+        <w:rPr>
+          <w:i/>
+        </w:rPr>
+        <w:t>x</w:t>
+      </w:r>
+      <w:r>
+        <w:rPr>
+          <w:i/>
+        </w:rPr>
+        <w:t>tIdentifier</w:t>
+      </w:r>
+      <w:proofErr w:type="spellEnd"/>
+      <w:r>
+        <w:t xml:space="preserve"> using the following expre</w:t>
+      </w:r>
+      <w:r>
+        <w:t>s</w:t>
+      </w:r>
+      <w:r>
+        <w:t>sion string:</w:t>
+      </w:r>
+    </w:p>
+    <w:p>
+      <w:pPr>
+        <w:jc w:val="both"/>
+        <w:rPr>
+          <w:rFonts w:ascii="Courier New" w:hAnsi="Courier New" w:cs="Courier New"/>
+          <w:sz w:val="20"/>
+        </w:rPr>
+      </w:pPr>
+      <w:proofErr w:type="spellStart"/>
+      <w:r>
+        <w:rPr>
+          <w:rFonts w:ascii="Courier New" w:hAnsi="Courier New" w:cs="Courier New"/>
+          <w:sz w:val="20"/>
+        </w:rPr>
+        <w:t>RepresentationContext</w:t>
+      </w:r>
+      <w:proofErr w:type="spellEnd"/>
+      <w:r>
+        <w:rPr>
+          <w:rFonts w:ascii="Courier New" w:hAnsi="Courier New" w:cs="Courier New"/>
+          <w:sz w:val="20"/>
+        </w:rPr>
+        <w:t xml:space="preserve">[Size]&lt;3 AND </w:t>
+      </w:r>
+      <w:r>
+        <w:rPr>
+          <w:rFonts w:ascii="Courier New" w:hAnsi="Courier New" w:cs="Courier New"/>
+          <w:sz w:val="20"/>
+        </w:rPr>
+        <w:tab/>
+      </w:r>
+      <w:r>
+        <w:rPr>
+          <w:rFonts w:ascii="Courier New" w:hAnsi="Courier New" w:cs="Courier New"/>
+          <w:sz w:val="20"/>
+        </w:rPr>
+        <w:br/>
+      </w:r>
+      <w:proofErr w:type="spellStart"/>
+      <w:r>
+        <w:rPr>
+          <w:rFonts w:ascii="Courier New" w:hAnsi="Courier New" w:cs="Courier New"/>
+          <w:sz w:val="20"/>
+        </w:rPr>
+        <w:t>ContextType</w:t>
+      </w:r>
+      <w:proofErr w:type="spellEnd"/>
+      <w:r>
+        <w:rPr>
+          <w:rFonts w:ascii="Courier New" w:hAnsi="Courier New" w:cs="Courier New"/>
+          <w:sz w:val="20"/>
+        </w:rPr>
+        <w:t xml:space="preserve">[Value]='Model' AND </w:t>
+      </w:r>
+      <w:r>
+        <w:rPr>
+          <w:rFonts w:ascii="Courier New" w:hAnsi="Courier New" w:cs="Courier New"/>
+          <w:sz w:val="20"/>
+        </w:rPr>
+        <w:tab/>
+      </w:r>
+      <w:r>
+        <w:rPr>
+          <w:rFonts w:ascii="Courier New" w:hAnsi="Courier New" w:cs="Courier New"/>
+          <w:sz w:val="20"/>
+        </w:rPr>
+        <w:br/>
+      </w:r>
+      <w:proofErr w:type="spellStart"/>
+      <w:r>
+        <w:rPr>
+          <w:rFonts w:ascii="Courier New" w:hAnsi="Courier New" w:cs="Courier New"/>
+          <w:sz w:val="20"/>
+        </w:rPr>
+        <w:t>SubContextIdentif</w:t>
+      </w:r>
+      <w:r>
+        <w:rPr>
+          <w:rFonts w:ascii="Courier New" w:hAnsi="Courier New" w:cs="Courier New"/>
+          <w:sz w:val="20"/>
+        </w:rPr>
+        <w:t>i</w:t>
+      </w:r>
+      <w:r>
+        <w:rPr>
+          <w:rFonts w:ascii="Courier New" w:hAnsi="Courier New" w:cs="Courier New"/>
+          <w:sz w:val="20"/>
+        </w:rPr>
+        <w:t>er</w:t>
+      </w:r>
+      <w:proofErr w:type="spellEnd"/>
+      <w:r>
+        <w:rPr>
+          <w:rFonts w:ascii="Courier New" w:hAnsi="Courier New" w:cs="Courier New"/>
+          <w:sz w:val="20"/>
+        </w:rPr>
+        <w:t>[Value]='</w:t>
+      </w:r>
+      <w:bookmarkStart w:id="39" w:name="_GoBack"/>
+      <w:bookmarkEnd w:id="39"/>
+      <w:r>
+        <w:rPr>
+          <w:rFonts w:ascii="Courier New" w:hAnsi="Courier New" w:cs="Courier New"/>
+          <w:sz w:val="20"/>
+        </w:rPr>
+        <w:t>Body'</w:t>
+      </w:r>
+    </w:p>
+    <w:p>
+      <w:r>
+        <w:t xml:space="preserve">NOTE: The “Less Than” operator &lt; must be escaped by </w:t>
+      </w:r>
+      <w:r>
+        <w:rPr>
+          <w:rFonts w:ascii="Courier New" w:hAnsi="Courier New" w:cs="Courier New"/>
+          <w:sz w:val="20"/>
+        </w:rPr>
+        <w:t>&amp;</w:t>
+      </w:r>
+      <w:proofErr w:type="spellStart"/>
+      <w:r>
+        <w:rPr>
+          <w:rFonts w:ascii="Courier New" w:hAnsi="Courier New" w:cs="Courier New"/>
+          <w:sz w:val="20"/>
+        </w:rPr>
+        <w:t>lt</w:t>
+      </w:r>
+      <w:proofErr w:type="spellEnd"/>
+      <w:r>
+        <w:rPr>
+          <w:rFonts w:ascii="Courier New" w:hAnsi="Courier New" w:cs="Courier New"/>
+          <w:sz w:val="20"/>
+        </w:rPr>
+        <w:t>;</w:t>
+      </w:r>
+      <w:r>
+        <w:t xml:space="preserve"> in the XML file.</w:t>
+      </w:r>
+    </w:p>
     <w:p/>
     <w:p>
       <w:pPr>
@@ -8622,7 +9937,15 @@
                 <w:i/>
                 <w:lang w:eastAsia="de-DE"/>
               </w:rPr>
-              <w:t xml:space="preserve"> (being an 'CSG' representation) shall be of type </w:t>
+              <w:t xml:space="preserve"> (being an 'CSG' </w:t>
+            </w:r>
+            <w:r>
+              <w:rPr>
+                <w:i/>
+                <w:lang w:eastAsia="de-DE"/>
+              </w:rPr>
+              <w:lastRenderedPageBreak/>
+              <w:t xml:space="preserve">representation) shall be of type </w:t>
             </w:r>
             <w:proofErr w:type="spellStart"/>
             <w:r>
@@ -8746,23 +10069,21 @@
                 <w:i/>
                 <w:lang w:eastAsia="de-DE"/>
               </w:rPr>
-              <w:t xml:space="preserve"> of </w:t>
-            </w:r>
-            <w:proofErr w:type="spellStart"/>
+              <w:t xml:space="preserve"> of an</w:t>
+            </w:r>
             <w:r>
               <w:rPr>
                 <w:i/>
                 <w:lang w:eastAsia="de-DE"/>
               </w:rPr>
-              <w:t>anOperator</w:t>
-            </w:r>
-            <w:proofErr w:type="spellEnd"/>
+              <w:t xml:space="preserve"> </w:t>
+            </w:r>
             <w:r>
               <w:rPr>
                 <w:i/>
                 <w:lang w:eastAsia="de-DE"/>
               </w:rPr>
-              <w:t>=".DIFFERENCE." (and not for an Oper</w:t>
+              <w:t>Operator=".DIFFERENCE." (and not for an Oper</w:t>
             </w:r>
             <w:r>
               <w:rPr>
@@ -8776,7 +10097,6 @@
                 <w:i/>
                 <w:lang w:eastAsia="de-DE"/>
               </w:rPr>
-              <w:lastRenderedPageBreak/>
               <w:t xml:space="preserve">tor=".UNION." or ".INTERSECTION."). </w:t>
             </w:r>
           </w:p>
@@ -8845,7 +10165,7 @@
             <w:tcW w:w="7679" w:type="dxa"/>
           </w:tcPr>
           <w:p>
-            <w:hyperlink r:id="rId12" w:history="1">
+            <w:hyperlink r:id="rId16" w:history="1">
               <w:r>
                 <w:t>http://www.buildingsmart-tech.org/implementation/ifc-implementation/ifc-impl-agreements/cv-2x3-1</w:t>
               </w:r>
@@ -9127,7 +10447,7 @@
             </w:r>
           </w:p>
           <w:p>
-            <w:hyperlink r:id="rId13" w:history="1">
+            <w:hyperlink r:id="rId17" w:history="1">
               <w:r>
                 <w:t>http://www.buildingsmart-tech.org/implementation/ifc-implementation/ifc-impl-agreements/cv-2x3-1</w:t>
               </w:r>
@@ -9171,6 +10491,7 @@
         <w:pStyle w:val="berschrift3"/>
       </w:pPr>
       <w:r>
+        <w:lastRenderedPageBreak/>
         <w:t>#CV-2x3-120:</w:t>
       </w:r>
       <w:r>
@@ -9456,7 +10777,6 @@
                 <w:i/>
                 <w:lang w:eastAsia="de-DE"/>
               </w:rPr>
-              <w:lastRenderedPageBreak/>
               <w:t>erSetUsage</w:t>
             </w:r>
             <w:proofErr w:type="spellEnd"/>
@@ -9485,7 +10805,6 @@
               <w:rPr>
                 <w:lang w:eastAsia="de-DE"/>
               </w:rPr>
-              <w:lastRenderedPageBreak/>
               <w:t>Not supported</w:t>
             </w:r>
           </w:p>
@@ -9533,7 +10852,7 @@
             <w:tcW w:w="7679" w:type="dxa"/>
           </w:tcPr>
           <w:p>
-            <w:hyperlink r:id="rId14" w:history="1">
+            <w:hyperlink r:id="rId18" w:history="1">
               <w:r>
                 <w:rPr>
                   <w:lang w:eastAsia="de-DE"/>
@@ -9789,7 +11108,7 @@
             <w:tcW w:w="7679" w:type="dxa"/>
           </w:tcPr>
           <w:p>
-            <w:hyperlink r:id="rId15" w:history="1">
+            <w:hyperlink r:id="rId19" w:history="1">
               <w:r>
                 <w:rPr>
                   <w:lang w:eastAsia="de-DE"/>
@@ -9836,6 +11155,7 @@
         <w:pStyle w:val="berschrift3"/>
       </w:pPr>
       <w:r>
+        <w:lastRenderedPageBreak/>
         <w:t>#CV-2x3-142:</w:t>
       </w:r>
       <w:r>
@@ -9849,11 +11169,6 @@
       <w:proofErr w:type="spellEnd"/>
       <w:r>
         <w:t xml:space="preserve"> as part of the spatial structure</w:t>
-      </w:r>
-    </w:p>
-    <w:p>
-      <w:r>
-        <w:br w:type="page"/>
       </w:r>
     </w:p>
     <w:tbl>
@@ -9882,7 +11197,6 @@
               <w:rPr>
                 <w:lang w:eastAsia="de-DE"/>
               </w:rPr>
-              <w:lastRenderedPageBreak/>
               <w:t>Root</w:t>
             </w:r>
           </w:p>
@@ -10173,7 +11487,7 @@
                 <w:lang w:eastAsia="de-DE"/>
               </w:rPr>
             </w:pPr>
-            <w:hyperlink r:id="rId16" w:history="1">
+            <w:hyperlink r:id="rId20" w:history="1">
               <w:r>
                 <w:rPr>
                   <w:lang w:eastAsia="de-DE"/>
@@ -10221,7 +11535,7 @@
           <w:szCs w:val="26"/>
         </w:rPr>
       </w:pPr>
-      <w:bookmarkStart w:id="39" w:name="_Toc374096662"/>
+      <w:bookmarkStart w:id="40" w:name="_Toc374096662"/>
       <w:r>
         <w:br w:type="page"/>
       </w:r>
@@ -10240,7 +11554,7 @@
         <w:lastRenderedPageBreak/>
         <w:t>“Model Checking” use-cases from the Dutch AEC industry</w:t>
       </w:r>
-      <w:bookmarkEnd w:id="39"/>
+      <w:bookmarkEnd w:id="40"/>
       <w:r>
         <w:rPr>
           <w:lang w:val="en-US"/>
@@ -10318,8 +11632,8 @@
           <w:color w:val="00B050"/>
         </w:rPr>
       </w:pPr>
-      <w:bookmarkStart w:id="40" w:name="_Ref374093910"/>
-      <w:bookmarkStart w:id="41" w:name="_Toc374096663"/>
+      <w:bookmarkStart w:id="41" w:name="_Ref374093910"/>
+      <w:bookmarkStart w:id="42" w:name="_Toc374096663"/>
       <w:r>
         <w:rPr>
           <w:rStyle w:val="IntensiveHervorhebung"/>
@@ -10335,12 +11649,12 @@
         </w:rPr>
         <w:t>Psets</w:t>
       </w:r>
-      <w:bookmarkEnd w:id="40"/>
       <w:bookmarkEnd w:id="41"/>
+      <w:bookmarkEnd w:id="42"/>
       <w:proofErr w:type="spellEnd"/>
     </w:p>
     <w:p>
-      <w:commentRangeStart w:id="42"/>
+      <w:commentRangeStart w:id="43"/>
       <w:r>
         <w:t xml:space="preserve">Are all </w:t>
       </w:r>
@@ -10352,12 +11666,12 @@
       <w:r>
         <w:t xml:space="preserve"> filled in, and are they correct?</w:t>
       </w:r>
-      <w:commentRangeEnd w:id="42"/>
+      <w:commentRangeEnd w:id="43"/>
       <w:r>
         <w:rPr>
           <w:rStyle w:val="Kommentarzeichen"/>
         </w:rPr>
-        <w:commentReference w:id="42"/>
+        <w:commentReference w:id="43"/>
       </w:r>
     </w:p>
     <w:p>
@@ -10368,7 +11682,7 @@
           <w:color w:val="00B050"/>
         </w:rPr>
       </w:pPr>
-      <w:bookmarkStart w:id="43" w:name="_Toc374096664"/>
+      <w:bookmarkStart w:id="44" w:name="_Toc374096664"/>
       <w:r>
         <w:rPr>
           <w:rStyle w:val="IntensiveHervorhebung"/>
@@ -10376,10 +11690,10 @@
         </w:rPr>
         <w:t>Use case 2: Masonry supplier</w:t>
       </w:r>
-      <w:bookmarkEnd w:id="43"/>
-    </w:p>
-    <w:p>
-      <w:commentRangeStart w:id="44"/>
+      <w:bookmarkEnd w:id="44"/>
+    </w:p>
+    <w:p>
+      <w:commentRangeStart w:id="45"/>
       <w:r>
         <w:t>Is the type of masonry bond added to the wall as a property (and does the value come from a pred</w:t>
       </w:r>
@@ -10389,12 +11703,12 @@
       <w:r>
         <w:t>fined enumeration).</w:t>
       </w:r>
-      <w:commentRangeEnd w:id="44"/>
+      <w:commentRangeEnd w:id="45"/>
       <w:r>
         <w:rPr>
           <w:rStyle w:val="Kommentarzeichen"/>
         </w:rPr>
-        <w:commentReference w:id="44"/>
+        <w:commentReference w:id="45"/>
       </w:r>
     </w:p>
     <w:p>
@@ -10405,7 +11719,7 @@
           <w:color w:val="FFC000"/>
         </w:rPr>
       </w:pPr>
-      <w:bookmarkStart w:id="45" w:name="_Toc374096665"/>
+      <w:bookmarkStart w:id="46" w:name="_Toc374096665"/>
       <w:r>
         <w:rPr>
           <w:rStyle w:val="IntensiveHervorhebung"/>
@@ -10413,19 +11727,19 @@
         </w:rPr>
         <w:t>Use case 3: Fire resistant doors</w:t>
       </w:r>
-      <w:bookmarkEnd w:id="45"/>
-    </w:p>
-    <w:p>
-      <w:commentRangeStart w:id="46"/>
+      <w:bookmarkEnd w:id="46"/>
+    </w:p>
+    <w:p>
+      <w:commentRangeStart w:id="47"/>
       <w:r>
         <w:t>Are all doors between compartments of the building fire resistant? And is the fire rating in minutes?</w:t>
       </w:r>
-      <w:commentRangeEnd w:id="46"/>
+      <w:commentRangeEnd w:id="47"/>
       <w:r>
         <w:rPr>
           <w:rStyle w:val="Kommentarzeichen"/>
         </w:rPr>
-        <w:commentReference w:id="46"/>
+        <w:commentReference w:id="47"/>
       </w:r>
     </w:p>
     <w:p>
@@ -10436,7 +11750,7 @@
           <w:color w:val="FFC000"/>
         </w:rPr>
       </w:pPr>
-      <w:bookmarkStart w:id="47" w:name="_Toc374096666"/>
+      <w:bookmarkStart w:id="48" w:name="_Toc374096666"/>
       <w:r>
         <w:rPr>
           <w:rStyle w:val="IntensiveHervorhebung"/>
@@ -10444,10 +11758,10 @@
         </w:rPr>
         <w:t>Use case 4: Is there a door?</w:t>
       </w:r>
-      <w:bookmarkEnd w:id="47"/>
-    </w:p>
-    <w:p>
-      <w:commentRangeStart w:id="48"/>
+      <w:bookmarkEnd w:id="48"/>
+    </w:p>
+    <w:p>
+      <w:commentRangeStart w:id="49"/>
       <w:r>
         <w:t>Does every space (</w:t>
       </w:r>
@@ -10467,12 +11781,12 @@
       <w:r>
         <w:t>)?</w:t>
       </w:r>
-      <w:commentRangeEnd w:id="48"/>
+      <w:commentRangeEnd w:id="49"/>
       <w:r>
         <w:rPr>
           <w:rStyle w:val="Kommentarzeichen"/>
         </w:rPr>
-        <w:commentReference w:id="48"/>
+        <w:commentReference w:id="49"/>
       </w:r>
     </w:p>
     <w:p>
@@ -10483,7 +11797,7 @@
           <w:color w:val="FF0000"/>
         </w:rPr>
       </w:pPr>
-      <w:bookmarkStart w:id="49" w:name="_Toc374096667"/>
+      <w:bookmarkStart w:id="50" w:name="_Toc374096667"/>
       <w:r>
         <w:rPr>
           <w:rStyle w:val="IntensiveHervorhebung"/>
@@ -10507,10 +11821,10 @@
         </w:rPr>
         <w:t xml:space="preserve"> it should be?</w:t>
       </w:r>
-      <w:bookmarkEnd w:id="49"/>
-    </w:p>
-    <w:p>
-      <w:commentRangeStart w:id="50"/>
+      <w:bookmarkEnd w:id="50"/>
+    </w:p>
+    <w:p>
+      <w:commentRangeStart w:id="51"/>
       <w:r>
         <w:t xml:space="preserve">Check if (/how) an IFC object is related to an </w:t>
       </w:r>
@@ -10562,12 +11876,12 @@
       <w:r>
         <w:t>.</w:t>
       </w:r>
-      <w:commentRangeEnd w:id="50"/>
+      <w:commentRangeEnd w:id="51"/>
       <w:r>
         <w:rPr>
           <w:rStyle w:val="Kommentarzeichen"/>
         </w:rPr>
-        <w:commentReference w:id="50"/>
+        <w:commentReference w:id="51"/>
       </w:r>
     </w:p>
     <w:p>
@@ -10578,7 +11892,7 @@
           <w:color w:val="FF0000"/>
         </w:rPr>
       </w:pPr>
-      <w:bookmarkStart w:id="51" w:name="_Toc374096668"/>
+      <w:bookmarkStart w:id="52" w:name="_Toc374096668"/>
       <w:r>
         <w:rPr>
           <w:rStyle w:val="IntensiveHervorhebung"/>
@@ -10586,10 +11900,10 @@
         </w:rPr>
         <w:t>Use case 6: Elevation</w:t>
       </w:r>
-      <w:bookmarkEnd w:id="51"/>
-    </w:p>
-    <w:p>
-      <w:commentRangeStart w:id="52"/>
+      <w:bookmarkEnd w:id="52"/>
+    </w:p>
+    <w:p>
+      <w:commentRangeStart w:id="53"/>
       <w:r>
         <w:t xml:space="preserve">Check if the absolute elevation of an object is between the lower and upper boundaries of the related </w:t>
       </w:r>
@@ -10601,12 +11915,12 @@
       <w:r>
         <w:t>.</w:t>
       </w:r>
-      <w:commentRangeEnd w:id="52"/>
+      <w:commentRangeEnd w:id="53"/>
       <w:r>
         <w:rPr>
           <w:rStyle w:val="Kommentarzeichen"/>
         </w:rPr>
-        <w:commentReference w:id="52"/>
+        <w:commentReference w:id="53"/>
       </w:r>
     </w:p>
     <w:p>
@@ -10617,7 +11931,7 @@
           <w:color w:val="00B050"/>
         </w:rPr>
       </w:pPr>
-      <w:bookmarkStart w:id="53" w:name="_Toc374096669"/>
+      <w:bookmarkStart w:id="54" w:name="_Toc374096669"/>
       <w:r>
         <w:rPr>
           <w:rStyle w:val="IntensiveHervorhebung"/>
@@ -10625,10 +11939,10 @@
         </w:rPr>
         <w:t>Use case 7: Material</w:t>
       </w:r>
-      <w:bookmarkEnd w:id="53"/>
-    </w:p>
-    <w:p>
-      <w:commentRangeStart w:id="54"/>
+      <w:bookmarkEnd w:id="54"/>
+    </w:p>
+    <w:p>
+      <w:commentRangeStart w:id="55"/>
       <w:r>
         <w:t>Do all objects (</w:t>
       </w:r>
@@ -10640,12 +11954,12 @@
       <w:r>
         <w:t>) have materials?</w:t>
       </w:r>
-      <w:commentRangeEnd w:id="54"/>
+      <w:commentRangeEnd w:id="55"/>
       <w:r>
         <w:rPr>
           <w:rStyle w:val="Kommentarzeichen"/>
         </w:rPr>
-        <w:commentReference w:id="54"/>
+        <w:commentReference w:id="55"/>
       </w:r>
     </w:p>
     <w:p>
@@ -10656,7 +11970,7 @@
           <w:color w:val="FFC000"/>
         </w:rPr>
       </w:pPr>
-      <w:bookmarkStart w:id="55" w:name="_Toc374096670"/>
+      <w:bookmarkStart w:id="56" w:name="_Toc374096670"/>
       <w:r>
         <w:rPr>
           <w:rStyle w:val="IntensiveHervorhebung"/>
@@ -10664,10 +11978,10 @@
         </w:rPr>
         <w:t>Use case 8: classification consistency</w:t>
       </w:r>
-      <w:bookmarkEnd w:id="55"/>
-    </w:p>
-    <w:p>
-      <w:commentRangeStart w:id="56"/>
+      <w:bookmarkEnd w:id="56"/>
+    </w:p>
+    <w:p>
+      <w:commentRangeStart w:id="57"/>
       <w:r>
         <w:t>Does the classification code (</w:t>
       </w:r>
@@ -10725,12 +12039,12 @@
       <w:r>
         <w:t xml:space="preserve"> in the model?</w:t>
       </w:r>
-      <w:commentRangeEnd w:id="56"/>
+      <w:commentRangeEnd w:id="57"/>
       <w:r>
         <w:rPr>
           <w:rStyle w:val="Kommentarzeichen"/>
         </w:rPr>
-        <w:commentReference w:id="56"/>
+        <w:commentReference w:id="57"/>
       </w:r>
     </w:p>
     <w:p>
@@ -10741,7 +12055,7 @@
           <w:color w:val="FF0000"/>
         </w:rPr>
       </w:pPr>
-      <w:bookmarkStart w:id="57" w:name="_Toc374096671"/>
+      <w:bookmarkStart w:id="58" w:name="_Toc374096671"/>
       <w:r>
         <w:rPr>
           <w:rStyle w:val="IntensiveHervorhebung"/>
@@ -10756,10 +12070,10 @@
         </w:rPr>
         <w:t>program requirements</w:t>
       </w:r>
-      <w:bookmarkEnd w:id="57"/>
-    </w:p>
-    <w:p>
-      <w:commentRangeStart w:id="58"/>
+      <w:bookmarkEnd w:id="58"/>
+    </w:p>
+    <w:p>
+      <w:commentRangeStart w:id="59"/>
       <w:r>
         <w:t xml:space="preserve">Does the design (/model) comply with the </w:t>
       </w:r>
@@ -10769,12 +12083,12 @@
       <w:r>
         <w:t xml:space="preserve">? For example, do all spaces meet the minimum surface area and volume? Are the toilets not located too far away from the meeting rooms? </w:t>
       </w:r>
-      <w:commentRangeEnd w:id="58"/>
+      <w:commentRangeEnd w:id="59"/>
       <w:r>
         <w:rPr>
           <w:rStyle w:val="Kommentarzeichen"/>
         </w:rPr>
-        <w:commentReference w:id="58"/>
+        <w:commentReference w:id="59"/>
       </w:r>
     </w:p>
     <w:p>
@@ -10785,7 +12099,7 @@
           <w:color w:val="FFC000"/>
         </w:rPr>
       </w:pPr>
-      <w:bookmarkStart w:id="59" w:name="_Toc374096672"/>
+      <w:bookmarkStart w:id="60" w:name="_Toc374096672"/>
       <w:r>
         <w:rPr>
           <w:rStyle w:val="IntensiveHervorhebung"/>
@@ -10810,10 +12124,10 @@
         </w:rPr>
         <w:t xml:space="preserve"> versus extrusions</w:t>
       </w:r>
-      <w:bookmarkEnd w:id="59"/>
-    </w:p>
-    <w:p>
-      <w:commentRangeStart w:id="60"/>
+      <w:bookmarkEnd w:id="60"/>
+    </w:p>
+    <w:p>
+      <w:commentRangeStart w:id="61"/>
       <w:r>
         <w:t xml:space="preserve">Are there any </w:t>
       </w:r>
@@ -10825,12 +12139,12 @@
       <w:r>
         <w:t xml:space="preserve"> or extrusions in the geometry of the model? </w:t>
       </w:r>
-      <w:commentRangeEnd w:id="60"/>
+      <w:commentRangeEnd w:id="61"/>
       <w:r>
         <w:rPr>
           <w:rStyle w:val="Kommentarzeichen"/>
         </w:rPr>
-        <w:commentReference w:id="60"/>
+        <w:commentReference w:id="61"/>
       </w:r>
     </w:p>
     <w:p/>
@@ -10857,7 +12171,7 @@
           <w:lang w:val="en-US"/>
         </w:rPr>
       </w:pPr>
-      <w:bookmarkStart w:id="61" w:name="_Toc374096673"/>
+      <w:bookmarkStart w:id="62" w:name="_Toc374096673"/>
       <w:r>
         <w:rPr>
           <w:lang w:val="en-US"/>
@@ -10865,7 +12179,7 @@
         <w:lastRenderedPageBreak/>
         <w:t>Validation testing for the Precast BIM Standard</w:t>
       </w:r>
-      <w:bookmarkEnd w:id="61"/>
+      <w:bookmarkEnd w:id="62"/>
       <w:r>
         <w:rPr>
           <w:lang w:val="en-US"/>
@@ -10893,7 +12207,7 @@
           <w:lang w:val="en-US"/>
         </w:rPr>
       </w:pPr>
-      <w:bookmarkStart w:id="62" w:name="_Toc374096674"/>
+      <w:bookmarkStart w:id="63" w:name="_Toc374096674"/>
       <w:r>
         <w:rPr>
           <w:lang w:val="en-US"/>
@@ -10901,7 +12215,7 @@
         <w:lastRenderedPageBreak/>
         <w:t>Agreements</w:t>
       </w:r>
-      <w:bookmarkEnd w:id="62"/>
+      <w:bookmarkEnd w:id="63"/>
     </w:p>
     <w:p>
       <w:r>
@@ -10926,13 +12240,13 @@
       <w:pPr>
         <w:pStyle w:val="berschrift2"/>
       </w:pPr>
-      <w:bookmarkStart w:id="63" w:name="_Ref374087906"/>
-      <w:bookmarkStart w:id="64" w:name="_Toc374096675"/>
+      <w:bookmarkStart w:id="64" w:name="_Ref374087906"/>
+      <w:bookmarkStart w:id="65" w:name="_Toc374096675"/>
       <w:r>
         <w:t>Exclude subtypes from referenced entities</w:t>
       </w:r>
-      <w:bookmarkEnd w:id="63"/>
       <w:bookmarkEnd w:id="64"/>
+      <w:bookmarkEnd w:id="65"/>
     </w:p>
     <w:p>
       <w:r>
@@ -10943,9 +12257,9 @@
       <w:pPr>
         <w:pStyle w:val="berschrift2"/>
       </w:pPr>
-      <w:bookmarkStart w:id="65" w:name="_Ref374088072"/>
-      <w:bookmarkStart w:id="66" w:name="_Toc374096676"/>
-      <w:bookmarkStart w:id="67" w:name="_Ref374531740"/>
+      <w:bookmarkStart w:id="66" w:name="_Ref374531740"/>
+      <w:bookmarkStart w:id="67" w:name="_Ref374088072"/>
+      <w:bookmarkStart w:id="68" w:name="_Toc374096676"/>
       <w:r>
         <w:t xml:space="preserve">Metric [Size] for </w:t>
       </w:r>
@@ -10953,7 +12267,7 @@
       <w:r>
         <w:t>AttributRule</w:t>
       </w:r>
-      <w:bookmarkEnd w:id="67"/>
+      <w:bookmarkEnd w:id="66"/>
       <w:proofErr w:type="spellEnd"/>
       <w:r>
         <w:t xml:space="preserve"> </w:t>
@@ -11264,6 +12578,10 @@
     </w:p>
     <w:p>
       <w:r>
+        <w:rPr>
+          <w:noProof/>
+          <w:lang w:val="de-DE" w:eastAsia="de-DE"/>
+        </w:rPr>
         <w:drawing>
           <wp:inline distT="0" distB="0" distL="0" distR="0" wp14:anchorId="064F28B6" wp14:editId="4F1AA6ED">
             <wp:extent cx="5935980" cy="1836989"/>
@@ -11282,7 +12600,7 @@
                     </pic:cNvPicPr>
                   </pic:nvPicPr>
                   <pic:blipFill>
-                    <a:blip r:embed="rId18">
+                    <a:blip r:embed="rId21">
                       <a:extLst>
                         <a:ext uri="{28A0092B-C50C-407E-A947-70E740481C1C}">
                           <a14:useLocalDpi xmlns:a14="http://schemas.microsoft.com/office/drawing/2010/main" val="0"/>
@@ -11322,8 +12640,8 @@
       <w:r>
         <w:t>Using unnamed INVERSE relationships</w:t>
       </w:r>
-      <w:bookmarkEnd w:id="65"/>
-      <w:bookmarkEnd w:id="66"/>
+      <w:bookmarkEnd w:id="67"/>
+      <w:bookmarkEnd w:id="68"/>
     </w:p>
     <w:p>
       <w:r>
@@ -11354,7 +12672,7 @@
           <w:lang w:val="en-US"/>
         </w:rPr>
       </w:pPr>
-      <w:bookmarkStart w:id="68" w:name="_Toc374096677"/>
+      <w:bookmarkStart w:id="69" w:name="_Toc374096677"/>
       <w:r>
         <w:rPr>
           <w:lang w:val="en-US"/>
@@ -11362,19 +12680,19 @@
         <w:lastRenderedPageBreak/>
         <w:t>Discussions</w:t>
       </w:r>
-      <w:bookmarkEnd w:id="68"/>
+      <w:bookmarkEnd w:id="69"/>
     </w:p>
     <w:p>
       <w:pPr>
         <w:pStyle w:val="berschrift2"/>
       </w:pPr>
-      <w:bookmarkStart w:id="69" w:name="_Toc374096678"/>
-      <w:bookmarkStart w:id="70" w:name="_Ref374371185"/>
+      <w:bookmarkStart w:id="70" w:name="_Toc374096678"/>
+      <w:bookmarkStart w:id="71" w:name="_Ref374371185"/>
       <w:r>
         <w:t>Configuration of min and max cardinality</w:t>
       </w:r>
-      <w:bookmarkEnd w:id="69"/>
       <w:bookmarkEnd w:id="70"/>
+      <w:bookmarkEnd w:id="71"/>
     </w:p>
     <w:p>
       <w:r>
@@ -11529,11 +12847,11 @@
       <w:pPr>
         <w:pStyle w:val="berschrift1"/>
       </w:pPr>
-      <w:bookmarkStart w:id="71" w:name="_Toc374096679"/>
+      <w:bookmarkStart w:id="72" w:name="_Toc374096679"/>
       <w:r>
         <w:t>Tools and Reference Implementations</w:t>
       </w:r>
-      <w:bookmarkEnd w:id="71"/>
+      <w:bookmarkEnd w:id="72"/>
     </w:p>
     <w:p>
       <w:pPr>
@@ -11547,11 +12865,11 @@
       <w:pPr>
         <w:pStyle w:val="berschrift2"/>
       </w:pPr>
-      <w:bookmarkStart w:id="72" w:name="_Toc374096680"/>
+      <w:bookmarkStart w:id="73" w:name="_Toc374096680"/>
       <w:r>
         <w:t>IFC Documentation Generator</w:t>
       </w:r>
-      <w:bookmarkEnd w:id="72"/>
+      <w:bookmarkEnd w:id="73"/>
     </w:p>
     <w:p>
       <w:pPr>
@@ -11562,7 +12880,7 @@
       <w:pPr>
         <w:pStyle w:val="berschrift2"/>
       </w:pPr>
-      <w:bookmarkStart w:id="73" w:name="_Toc374096681"/>
+      <w:bookmarkStart w:id="74" w:name="_Toc374096681"/>
       <w:proofErr w:type="spellStart"/>
       <w:r>
         <w:t>Constructivity</w:t>
@@ -11571,7 +12889,7 @@
       <w:r>
         <w:t xml:space="preserve"> Viewer</w:t>
       </w:r>
-      <w:bookmarkEnd w:id="73"/>
+      <w:bookmarkEnd w:id="74"/>
     </w:p>
     <w:p>
       <w:pPr>
@@ -11582,11 +12900,11 @@
       <w:pPr>
         <w:pStyle w:val="berschrift2"/>
       </w:pPr>
-      <w:bookmarkStart w:id="74" w:name="_Toc374096682"/>
+      <w:bookmarkStart w:id="75" w:name="_Toc374096682"/>
       <w:r>
         <w:t>GTDS</w:t>
       </w:r>
-      <w:bookmarkEnd w:id="74"/>
+      <w:bookmarkEnd w:id="75"/>
       <w:r>
         <w:t xml:space="preserve"> </w:t>
       </w:r>
@@ -11600,12 +12918,12 @@
       <w:pPr>
         <w:pStyle w:val="berschrift2"/>
       </w:pPr>
-      <w:bookmarkStart w:id="75" w:name="_Toc374096683"/>
+      <w:bookmarkStart w:id="76" w:name="_Toc374096683"/>
       <w:proofErr w:type="spellStart"/>
       <w:r>
         <w:t>BIMServer</w:t>
       </w:r>
-      <w:bookmarkEnd w:id="75"/>
+      <w:bookmarkEnd w:id="76"/>
       <w:proofErr w:type="spellEnd"/>
     </w:p>
     <w:p>
@@ -11633,8 +12951,8 @@
           <w:lang w:val="en-US"/>
         </w:rPr>
       </w:pPr>
-      <w:bookmarkStart w:id="76" w:name="_Ref374091071"/>
-      <w:bookmarkStart w:id="77" w:name="_Toc374096684"/>
+      <w:bookmarkStart w:id="77" w:name="_Ref374091071"/>
+      <w:bookmarkStart w:id="78" w:name="_Toc374096684"/>
       <w:r>
         <w:rPr>
           <w:lang w:val="en-US"/>
@@ -11642,8 +12960,8 @@
         <w:lastRenderedPageBreak/>
         <w:t>Appendix</w:t>
       </w:r>
-      <w:bookmarkEnd w:id="76"/>
       <w:bookmarkEnd w:id="77"/>
+      <w:bookmarkEnd w:id="78"/>
     </w:p>
     <w:p>
       <w:r>
@@ -11657,8 +12975,8 @@
       </w:r>
     </w:p>
     <w:sectPr>
-      <w:headerReference w:type="default" r:id="rId19"/>
-      <w:footerReference w:type="default" r:id="rId20"/>
+      <w:headerReference w:type="default" r:id="rId22"/>
+      <w:footerReference w:type="default" r:id="rId23"/>
       <w:pgSz w:w="11900" w:h="16840" w:code="9"/>
       <w:pgMar w:top="1418" w:right="1418" w:bottom="1134" w:left="1134" w:header="680" w:footer="340" w:gutter="0"/>
       <w:cols w:space="720"/>
@@ -11670,7 +12988,7 @@
 
 <file path=word/comments.xml><?xml version="1.0" encoding="utf-8"?>
 <w:comments xmlns:wpc="http://schemas.microsoft.com/office/word/2010/wordprocessingCanvas" xmlns:mc="http://schemas.openxmlformats.org/markup-compatibility/2006" xmlns:o="urn:schemas-microsoft-com:office:office" xmlns:r="http://schemas.openxmlformats.org/officeDocument/2006/relationships" xmlns:m="http://schemas.openxmlformats.org/officeDocument/2006/math" xmlns:v="urn:schemas-microsoft-com:vml" xmlns:wp14="http://schemas.microsoft.com/office/word/2010/wordprocessingDrawing" xmlns:wp="http://schemas.openxmlformats.org/drawingml/2006/wordprocessingDrawing" xmlns:w10="urn:schemas-microsoft-com:office:word" xmlns:w="http://schemas.openxmlformats.org/wordprocessingml/2006/main" xmlns:w14="http://schemas.microsoft.com/office/word/2010/wordml" xmlns:wpg="http://schemas.microsoft.com/office/word/2010/wordprocessingGroup" xmlns:wpi="http://schemas.microsoft.com/office/word/2010/wordprocessingInk" xmlns:wne="http://schemas.microsoft.com/office/word/2006/wordml" xmlns:wps="http://schemas.microsoft.com/office/word/2010/wordprocessingShape" mc:Ignorable="w14 wp14">
-  <w:comment w:id="42" w:author="Autor" w:initials="A">
+  <w:comment w:id="38" w:author="Autor" w:initials="A">
     <w:p>
       <w:pPr>
         <w:pStyle w:val="Kommentartext"/>
@@ -11687,6 +13005,70 @@
         <w:pStyle w:val="Kommentartext"/>
       </w:pPr>
       <w:r>
+        <w:t xml:space="preserve">Avoid use of </w:t>
+      </w:r>
+      <w:proofErr w:type="spellStart"/>
+      <w:r>
+        <w:t>IfcRepresentationSubContext</w:t>
+      </w:r>
+      <w:proofErr w:type="spellEnd"/>
+      <w:r>
+        <w:t xml:space="preserve"> for </w:t>
+      </w:r>
+      <w:proofErr w:type="spellStart"/>
+      <w:r>
+        <w:t>IfcContext.RepresentationContext</w:t>
+      </w:r>
+      <w:proofErr w:type="spellEnd"/>
+      <w:r>
+        <w:t>.</w:t>
+      </w:r>
+    </w:p>
+    <w:p>
+      <w:pPr>
+        <w:pStyle w:val="Kommentartext"/>
+      </w:pPr>
+    </w:p>
+    <w:p>
+      <w:pPr>
+        <w:pStyle w:val="Kommentartext"/>
+      </w:pPr>
+      <w:r>
+        <w:t xml:space="preserve">Avoid multiple usage of the same </w:t>
+      </w:r>
+      <w:proofErr w:type="spellStart"/>
+      <w:r>
+        <w:t>Co</w:t>
+      </w:r>
+      <w:r>
+        <w:t>n</w:t>
+      </w:r>
+      <w:r>
+        <w:t>textType</w:t>
+      </w:r>
+      <w:proofErr w:type="spellEnd"/>
+      <w:r>
+        <w:t xml:space="preserve"> (only one ‘Model’ should exist).</w:t>
+      </w:r>
+    </w:p>
+  </w:comment>
+  <w:comment w:id="43" w:author="Autor" w:initials="A">
+    <w:p>
+      <w:pPr>
+        <w:pStyle w:val="Kommentartext"/>
+      </w:pPr>
+      <w:r>
+        <w:rPr>
+          <w:rStyle w:val="Kommentarzeichen"/>
+        </w:rPr>
+        <w:annotationRef/>
+      </w:r>
+    </w:p>
+    <w:p>
+      <w:pPr>
+        <w:pStyle w:val="Kommentartext"/>
+      </w:pPr>
+      <w:r>
         <w:t>Existence of properties can be checked quite easily (this is the typical use case).</w:t>
       </w:r>
     </w:p>
@@ -11710,7 +13092,7 @@
       </w:r>
     </w:p>
   </w:comment>
-  <w:comment w:id="44" w:author="Autor" w:initials="A">
+  <w:comment w:id="45" w:author="Autor" w:initials="A">
     <w:p>
       <w:pPr>
         <w:pStyle w:val="Kommentartext"/>
@@ -11766,7 +13148,7 @@
       </w:r>
     </w:p>
   </w:comment>
-  <w:comment w:id="46" w:author="Autor" w:initials="A">
+  <w:comment w:id="47" w:author="Autor" w:initials="A">
     <w:p>
       <w:pPr>
         <w:pStyle w:val="Kommentartext"/>
@@ -11867,7 +13249,7 @@
       </w:r>
     </w:p>
   </w:comment>
-  <w:comment w:id="48" w:author="Autor" w:initials="A">
+  <w:comment w:id="49" w:author="Autor" w:initials="A">
     <w:p>
       <w:pPr>
         <w:pStyle w:val="Kommentartext"/>
@@ -11910,7 +13292,7 @@
       </w:r>
     </w:p>
   </w:comment>
-  <w:comment w:id="50" w:author="Autor" w:initials="A">
+  <w:comment w:id="51" w:author="Autor" w:initials="A">
     <w:p>
       <w:pPr>
         <w:pStyle w:val="Kommentartext"/>
@@ -11931,7 +13313,7 @@
       </w:r>
     </w:p>
   </w:comment>
-  <w:comment w:id="52" w:author="Autor" w:initials="A">
+  <w:comment w:id="53" w:author="Autor" w:initials="A">
     <w:p>
       <w:pPr>
         <w:pStyle w:val="Kommentartext"/>
@@ -11976,7 +13358,7 @@
       </w:r>
     </w:p>
   </w:comment>
-  <w:comment w:id="54" w:author="Autor" w:initials="A">
+  <w:comment w:id="55" w:author="Autor" w:initials="A">
     <w:p>
       <w:pPr>
         <w:pStyle w:val="Kommentartext"/>
@@ -11997,7 +13379,7 @@
       </w:r>
     </w:p>
   </w:comment>
-  <w:comment w:id="56" w:author="Autor" w:initials="A">
+  <w:comment w:id="57" w:author="Autor" w:initials="A">
     <w:p>
       <w:pPr>
         <w:pStyle w:val="Kommentartext"/>
@@ -12018,7 +13400,7 @@
       </w:r>
     </w:p>
   </w:comment>
-  <w:comment w:id="58" w:author="Autor" w:initials="A">
+  <w:comment w:id="59" w:author="Autor" w:initials="A">
     <w:p>
       <w:pPr>
         <w:pStyle w:val="Kommentartext"/>
@@ -12039,7 +13421,7 @@
       </w:r>
     </w:p>
   </w:comment>
-  <w:comment w:id="60" w:author="Autor" w:initials="A">
+  <w:comment w:id="61" w:author="Autor" w:initials="A">
     <w:p>
       <w:pPr>
         <w:pStyle w:val="Kommentartext"/>
@@ -12369,7 +13751,7 @@
               <w:szCs w:val="16"/>
               <w:lang w:val="en-US"/>
             </w:rPr>
-            <w:t>9</w:t>
+            <w:t>14</w:t>
           </w:r>
           <w:r>
             <w:rPr>
@@ -13042,7 +14424,7 @@
   <w:abstractNum w:abstractNumId="8">
     <w:nsid w:val="0A865A29"/>
     <w:multiLevelType w:val="hybridMultilevel"/>
-    <w:tmpl w:val="6874AAEA"/>
+    <w:tmpl w:val="BA56057A"/>
     <w:lvl w:ilvl="0" w:tplc="0407000F">
       <w:start w:val="1"/>
       <w:numFmt w:val="decimal"/>
@@ -13153,6 +14535,95 @@
     </w:lvl>
   </w:abstractNum>
   <w:abstractNum w:abstractNumId="9">
+    <w:nsid w:val="0DBC15E4"/>
+    <w:multiLevelType w:val="hybridMultilevel"/>
+    <w:tmpl w:val="679EA496"/>
+    <w:lvl w:ilvl="0" w:tplc="04070015">
+      <w:start w:val="1"/>
+      <w:numFmt w:val="decimal"/>
+      <w:lvlText w:val="(%1)"/>
+      <w:lvlJc w:val="left"/>
+      <w:pPr>
+        <w:ind w:left="720" w:hanging="360"/>
+      </w:pPr>
+      <w:rPr>
+        <w:rFonts w:hint="default"/>
+      </w:rPr>
+    </w:lvl>
+    <w:lvl w:ilvl="1" w:tplc="04070019" w:tentative="1">
+      <w:start w:val="1"/>
+      <w:numFmt w:val="lowerLetter"/>
+      <w:lvlText w:val="%2."/>
+      <w:lvlJc w:val="left"/>
+      <w:pPr>
+        <w:ind w:left="1440" w:hanging="360"/>
+      </w:pPr>
+    </w:lvl>
+    <w:lvl w:ilvl="2" w:tplc="0407001B" w:tentative="1">
+      <w:start w:val="1"/>
+      <w:numFmt w:val="lowerRoman"/>
+      <w:lvlText w:val="%3."/>
+      <w:lvlJc w:val="right"/>
+      <w:pPr>
+        <w:ind w:left="2160" w:hanging="180"/>
+      </w:pPr>
+    </w:lvl>
+    <w:lvl w:ilvl="3" w:tplc="0407000F" w:tentative="1">
+      <w:start w:val="1"/>
+      <w:numFmt w:val="decimal"/>
+      <w:lvlText w:val="%4."/>
+      <w:lvlJc w:val="left"/>
+      <w:pPr>
+        <w:ind w:left="2880" w:hanging="360"/>
+      </w:pPr>
+    </w:lvl>
+    <w:lvl w:ilvl="4" w:tplc="04070019" w:tentative="1">
+      <w:start w:val="1"/>
+      <w:numFmt w:val="lowerLetter"/>
+      <w:lvlText w:val="%5."/>
+      <w:lvlJc w:val="left"/>
+      <w:pPr>
+        <w:ind w:left="3600" w:hanging="360"/>
+      </w:pPr>
+    </w:lvl>
+    <w:lvl w:ilvl="5" w:tplc="0407001B" w:tentative="1">
+      <w:start w:val="1"/>
+      <w:numFmt w:val="lowerRoman"/>
+      <w:lvlText w:val="%6."/>
+      <w:lvlJc w:val="right"/>
+      <w:pPr>
+        <w:ind w:left="4320" w:hanging="180"/>
+      </w:pPr>
+    </w:lvl>
+    <w:lvl w:ilvl="6" w:tplc="0407000F" w:tentative="1">
+      <w:start w:val="1"/>
+      <w:numFmt w:val="decimal"/>
+      <w:lvlText w:val="%7."/>
+      <w:lvlJc w:val="left"/>
+      <w:pPr>
+        <w:ind w:left="5040" w:hanging="360"/>
+      </w:pPr>
+    </w:lvl>
+    <w:lvl w:ilvl="7" w:tplc="04070019" w:tentative="1">
+      <w:start w:val="1"/>
+      <w:numFmt w:val="lowerLetter"/>
+      <w:lvlText w:val="%8."/>
+      <w:lvlJc w:val="left"/>
+      <w:pPr>
+        <w:ind w:left="5760" w:hanging="360"/>
+      </w:pPr>
+    </w:lvl>
+    <w:lvl w:ilvl="8" w:tplc="0407001B" w:tentative="1">
+      <w:start w:val="1"/>
+      <w:numFmt w:val="lowerRoman"/>
+      <w:lvlText w:val="%9."/>
+      <w:lvlJc w:val="right"/>
+      <w:pPr>
+        <w:ind w:left="6480" w:hanging="180"/>
+      </w:pPr>
+    </w:lvl>
+  </w:abstractNum>
+  <w:abstractNum w:abstractNumId="10">
     <w:nsid w:val="0EF20742"/>
     <w:multiLevelType w:val="multilevel"/>
     <w:tmpl w:val="7528F2E0"/>
@@ -13247,7 +14718,7 @@
       </w:pPr>
     </w:lvl>
   </w:abstractNum>
-  <w:abstractNum w:abstractNumId="10">
+  <w:abstractNum w:abstractNumId="11">
     <w:nsid w:val="13777D2E"/>
     <w:multiLevelType w:val="hybridMultilevel"/>
     <w:tmpl w:val="1B644B68"/>
@@ -13336,7 +14807,7 @@
       </w:pPr>
     </w:lvl>
   </w:abstractNum>
-  <w:abstractNum w:abstractNumId="11">
+  <w:abstractNum w:abstractNumId="12">
     <w:nsid w:val="15BF7464"/>
     <w:multiLevelType w:val="hybridMultilevel"/>
     <w:tmpl w:val="C3C4DD40"/>
@@ -13449,7 +14920,7 @@
       </w:rPr>
     </w:lvl>
   </w:abstractNum>
-  <w:abstractNum w:abstractNumId="12">
+  <w:abstractNum w:abstractNumId="13">
     <w:nsid w:val="1ED168A0"/>
     <w:multiLevelType w:val="hybridMultilevel"/>
     <w:tmpl w:val="203A98D2"/>
@@ -13536,7 +15007,7 @@
       </w:pPr>
     </w:lvl>
   </w:abstractNum>
-  <w:abstractNum w:abstractNumId="13">
+  <w:abstractNum w:abstractNumId="14">
     <w:nsid w:val="37D64945"/>
     <w:multiLevelType w:val="hybridMultilevel"/>
     <w:tmpl w:val="3E98C860"/>
@@ -13649,7 +15120,7 @@
       </w:rPr>
     </w:lvl>
   </w:abstractNum>
-  <w:abstractNum w:abstractNumId="14">
+  <w:abstractNum w:abstractNumId="15">
     <w:nsid w:val="39070245"/>
     <w:multiLevelType w:val="hybridMultilevel"/>
     <w:tmpl w:val="854E8414"/>
@@ -13738,7 +15209,7 @@
       </w:pPr>
     </w:lvl>
   </w:abstractNum>
-  <w:abstractNum w:abstractNumId="15">
+  <w:abstractNum w:abstractNumId="16">
     <w:nsid w:val="43E56743"/>
     <w:multiLevelType w:val="hybridMultilevel"/>
     <w:tmpl w:val="84D0C5A4"/>
@@ -13827,7 +15298,7 @@
       </w:pPr>
     </w:lvl>
   </w:abstractNum>
-  <w:abstractNum w:abstractNumId="16">
+  <w:abstractNum w:abstractNumId="17">
     <w:nsid w:val="51A853BC"/>
     <w:multiLevelType w:val="hybridMultilevel"/>
     <w:tmpl w:val="271CAA90"/>
@@ -13940,7 +15411,7 @@
       </w:rPr>
     </w:lvl>
   </w:abstractNum>
-  <w:abstractNum w:abstractNumId="17">
+  <w:abstractNum w:abstractNumId="18">
     <w:nsid w:val="57A46502"/>
     <w:multiLevelType w:val="hybridMultilevel"/>
     <w:tmpl w:val="96C206A4"/>
@@ -14053,7 +15524,7 @@
       </w:rPr>
     </w:lvl>
   </w:abstractNum>
-  <w:abstractNum w:abstractNumId="18">
+  <w:abstractNum w:abstractNumId="19">
     <w:nsid w:val="59473D37"/>
     <w:multiLevelType w:val="hybridMultilevel"/>
     <w:tmpl w:val="64404C22"/>
@@ -14142,7 +15613,7 @@
       </w:pPr>
     </w:lvl>
   </w:abstractNum>
-  <w:abstractNum w:abstractNumId="19">
+  <w:abstractNum w:abstractNumId="20">
     <w:nsid w:val="5FEE7365"/>
     <w:multiLevelType w:val="hybridMultilevel"/>
     <w:tmpl w:val="6B86845C"/>
@@ -14255,7 +15726,7 @@
       </w:rPr>
     </w:lvl>
   </w:abstractNum>
-  <w:abstractNum w:abstractNumId="20">
+  <w:abstractNum w:abstractNumId="21">
     <w:nsid w:val="5FF171DC"/>
     <w:multiLevelType w:val="hybridMultilevel"/>
     <w:tmpl w:val="8ACE9B62"/>
@@ -14368,7 +15839,7 @@
       </w:rPr>
     </w:lvl>
   </w:abstractNum>
-  <w:abstractNum w:abstractNumId="21">
+  <w:abstractNum w:abstractNumId="22">
     <w:nsid w:val="62373068"/>
     <w:multiLevelType w:val="hybridMultilevel"/>
     <w:tmpl w:val="7FA41D06"/>
@@ -14457,7 +15928,7 @@
       </w:pPr>
     </w:lvl>
   </w:abstractNum>
-  <w:abstractNum w:abstractNumId="22">
+  <w:abstractNum w:abstractNumId="23">
     <w:nsid w:val="73E01A44"/>
     <w:multiLevelType w:val="hybridMultilevel"/>
     <w:tmpl w:val="6C7C3EBA"/>
@@ -14569,7 +16040,7 @@
       </w:rPr>
     </w:lvl>
   </w:abstractNum>
-  <w:abstractNum w:abstractNumId="23">
+  <w:abstractNum w:abstractNumId="24">
     <w:nsid w:val="78EB1F46"/>
     <w:multiLevelType w:val="hybridMultilevel"/>
     <w:tmpl w:val="01C65FC8"/>
@@ -14681,7 +16152,7 @@
       </w:rPr>
     </w:lvl>
   </w:abstractNum>
-  <w:abstractNum w:abstractNumId="24">
+  <w:abstractNum w:abstractNumId="25">
     <w:nsid w:val="79AC7D90"/>
     <w:multiLevelType w:val="hybridMultilevel"/>
     <w:tmpl w:val="F520971C"/>
@@ -14794,7 +16265,7 @@
       </w:rPr>
     </w:lvl>
   </w:abstractNum>
-  <w:abstractNum w:abstractNumId="25">
+  <w:abstractNum w:abstractNumId="26">
     <w:nsid w:val="7AD04B2D"/>
     <w:multiLevelType w:val="hybridMultilevel"/>
     <w:tmpl w:val="C6F2C886"/>
@@ -14920,28 +16391,28 @@
     <w:abstractNumId w:val="0"/>
   </w:num>
   <w:num w:numId="5">
-    <w:abstractNumId w:val="12"/>
+    <w:abstractNumId w:val="13"/>
   </w:num>
   <w:num w:numId="6">
-    <w:abstractNumId w:val="9"/>
+    <w:abstractNumId w:val="10"/>
   </w:num>
   <w:num w:numId="7">
     <w:abstractNumId w:val="6"/>
   </w:num>
   <w:num w:numId="8">
-    <w:abstractNumId w:val="23"/>
+    <w:abstractNumId w:val="24"/>
   </w:num>
   <w:num w:numId="9">
-    <w:abstractNumId w:val="9"/>
+    <w:abstractNumId w:val="10"/>
   </w:num>
   <w:num w:numId="10">
-    <w:abstractNumId w:val="9"/>
+    <w:abstractNumId w:val="10"/>
   </w:num>
   <w:num w:numId="11">
-    <w:abstractNumId w:val="19"/>
+    <w:abstractNumId w:val="20"/>
   </w:num>
   <w:num w:numId="12">
-    <w:abstractNumId w:val="24"/>
+    <w:abstractNumId w:val="25"/>
   </w:num>
   <w:num w:numId="13">
     <w:abstractNumId w:val="8"/>
@@ -14950,55 +16421,58 @@
     <w:abstractNumId w:val="4"/>
   </w:num>
   <w:num w:numId="15">
-    <w:abstractNumId w:val="25"/>
+    <w:abstractNumId w:val="26"/>
   </w:num>
   <w:num w:numId="16">
-    <w:abstractNumId w:val="21"/>
+    <w:abstractNumId w:val="22"/>
   </w:num>
   <w:num w:numId="17">
-    <w:abstractNumId w:val="18"/>
+    <w:abstractNumId w:val="19"/>
   </w:num>
   <w:num w:numId="18">
     <w:abstractNumId w:val="7"/>
   </w:num>
   <w:num w:numId="19">
-    <w:abstractNumId w:val="14"/>
+    <w:abstractNumId w:val="15"/>
   </w:num>
   <w:num w:numId="20">
-    <w:abstractNumId w:val="16"/>
+    <w:abstractNumId w:val="17"/>
   </w:num>
   <w:num w:numId="21">
-    <w:abstractNumId w:val="10"/>
+    <w:abstractNumId w:val="11"/>
   </w:num>
   <w:num w:numId="22">
-    <w:abstractNumId w:val="15"/>
+    <w:abstractNumId w:val="16"/>
   </w:num>
   <w:num w:numId="23">
     <w:abstractNumId w:val="5"/>
   </w:num>
   <w:num w:numId="24">
-    <w:abstractNumId w:val="17"/>
+    <w:abstractNumId w:val="18"/>
   </w:num>
   <w:num w:numId="25">
-    <w:abstractNumId w:val="11"/>
+    <w:abstractNumId w:val="12"/>
   </w:num>
   <w:num w:numId="26">
-    <w:abstractNumId w:val="13"/>
+    <w:abstractNumId w:val="14"/>
   </w:num>
   <w:num w:numId="27">
-    <w:abstractNumId w:val="20"/>
+    <w:abstractNumId w:val="21"/>
   </w:num>
   <w:num w:numId="28">
-    <w:abstractNumId w:val="9"/>
+    <w:abstractNumId w:val="10"/>
   </w:num>
   <w:num w:numId="29">
-    <w:abstractNumId w:val="9"/>
+    <w:abstractNumId w:val="10"/>
   </w:num>
   <w:num w:numId="30">
-    <w:abstractNumId w:val="9"/>
+    <w:abstractNumId w:val="10"/>
   </w:num>
   <w:num w:numId="31">
-    <w:abstractNumId w:val="22"/>
+    <w:abstractNumId w:val="23"/>
+  </w:num>
+  <w:num w:numId="32">
+    <w:abstractNumId w:val="9"/>
   </w:num>
   <w:numIdMacAtCleanup w:val="8"/>
 </w:numbering>
@@ -15156,7 +16630,7 @@
   <w:style w:type="paragraph" w:default="1" w:styleId="Standard">
     <w:name w:val="Normal"/>
     <w:qFormat/>
-    <w:rsid w:val="00C93DD2"/>
+    <w:rsid w:val="000E767E"/>
     <w:pPr>
       <w:spacing w:after="60" w:line="276" w:lineRule="auto"/>
     </w:pPr>
@@ -15418,6 +16892,7 @@
   <w:style w:type="character" w:default="1" w:styleId="Absatz-Standardschriftart">
     <w:name w:val="Default Paragraph Font"/>
     <w:uiPriority w:val="1"/>
+    <w:semiHidden/>
     <w:unhideWhenUsed/>
   </w:style>
   <w:style w:type="table" w:default="1" w:styleId="NormaleTabelle">
@@ -16628,7 +18103,7 @@
   <w:style w:type="paragraph" w:default="1" w:styleId="Standard">
     <w:name w:val="Normal"/>
     <w:qFormat/>
-    <w:rsid w:val="00C93DD2"/>
+    <w:rsid w:val="000E767E"/>
     <w:pPr>
       <w:spacing w:after="60" w:line="276" w:lineRule="auto"/>
     </w:pPr>
@@ -16890,6 +18365,7 @@
   <w:style w:type="character" w:default="1" w:styleId="Absatz-Standardschriftart">
     <w:name w:val="Default Paragraph Font"/>
     <w:uiPriority w:val="1"/>
+    <w:semiHidden/>
     <w:unhideWhenUsed/>
   </w:style>
   <w:style w:type="table" w:default="1" w:styleId="NormaleTabelle">
@@ -18236,7 +19712,7 @@
 </file>
 
 <file path=customXml/itemProps1.xml><?xml version="1.0" encoding="utf-8"?>
-<ds:datastoreItem xmlns:ds="http://schemas.openxmlformats.org/officeDocument/2006/customXml" ds:itemID="{2697A8A3-F7FC-4F68-940C-E6B0AFF60759}">
+<ds:datastoreItem xmlns:ds="http://schemas.openxmlformats.org/officeDocument/2006/customXml" ds:itemID="{43108321-D0AF-4A32-AD22-EDF120F53015}">
   <ds:schemaRefs>
     <ds:schemaRef ds:uri="http://schemas.openxmlformats.org/officeDocument/2006/bibliography"/>
   </ds:schemaRefs>

</xml_diff>

<commit_message>
Issues, proposal and examples added
</commit_message>
<xml_diff>
--- a/mvdXML1.1/mvdXML1-1_WorkingDocument.docx
+++ b/mvdXML1.1/mvdXML1-1_WorkingDocument.docx
@@ -8325,13 +8325,7 @@
       </w:r>
       <w:r>
         <w:lastRenderedPageBreak/>
-        <w:t>IFC4 do</w:t>
-      </w:r>
-      <w:r>
-        <w:t>c</w:t>
-      </w:r>
-      <w:r>
-        <w:t xml:space="preserve">umentation, is using the direct relationship </w:t>
+        <w:t xml:space="preserve">IFC4 documentation, is using the direct relationship </w:t>
       </w:r>
       <w:proofErr w:type="spellStart"/>
       <w:r>
@@ -8348,13 +8342,7 @@
         <w:t>its</w:t>
       </w:r>
       <w:r>
-        <w:t xml:space="preserve"> i</w:t>
-      </w:r>
-      <w:r>
-        <w:t>n</w:t>
-      </w:r>
-      <w:r>
-        <w:t xml:space="preserve">verse relationship </w:t>
+        <w:t xml:space="preserve"> inverse relationship </w:t>
       </w:r>
       <w:proofErr w:type="spellStart"/>
       <w:r>
@@ -8380,13 +8368,7 @@
         <w:t>at</w:t>
       </w:r>
       <w:r>
-        <w:t xml:space="preserve"> i</w:t>
-      </w:r>
-      <w:r>
-        <w:t>s</w:t>
-      </w:r>
-      <w:r>
-        <w:t>sue</w:t>
+        <w:t xml:space="preserve"> issue</w:t>
       </w:r>
       <w:r>
         <w:t>:</w:t>
@@ -8513,13 +8495,7 @@
         <w:t>e</w:t>
       </w:r>
       <w:r>
-        <w:t>ments shall be part of an exchange requirement, maybe only openings of supported building el</w:t>
-      </w:r>
-      <w:r>
-        <w:t>e</w:t>
-      </w:r>
-      <w:r>
-        <w:t xml:space="preserve">ments, then it is not recommended to use </w:t>
+        <w:t xml:space="preserve">ments shall be part of an exchange requirement, maybe only openings of supported building elements, then it is not recommended to use </w:t>
       </w:r>
       <w:proofErr w:type="spellStart"/>
       <w:r>
@@ -8636,7 +8612,13 @@
       </w:r>
       <w:proofErr w:type="spellEnd"/>
       <w:r>
-        <w:t xml:space="preserve"> must be used as root concept. If a global check of all openings is of interest, then the new concept te</w:t>
+        <w:t xml:space="preserve"> must be used as root concept. If a global check of all openings is of interest, then </w:t>
+      </w:r>
+      <w:r>
+        <w:t>the</w:t>
+      </w:r>
+      <w:r>
+        <w:t xml:space="preserve"> new concept te</w:t>
       </w:r>
       <w:r>
         <w:t>m</w:t>
@@ -8656,7 +8638,13 @@
         <w:t xml:space="preserve"> as root concept. </w:t>
       </w:r>
       <w:r>
-        <w:t xml:space="preserve">In both cases no additional template rules are required. </w:t>
+        <w:t>In both cases no additional template rules are r</w:t>
+      </w:r>
+      <w:r>
+        <w:t>e</w:t>
+      </w:r>
+      <w:r>
+        <w:t xml:space="preserve">quired. </w:t>
       </w:r>
     </w:p>
     <w:p>
@@ -9068,7 +9056,7 @@
               <w:rPr>
                 <w:lang w:eastAsia="de-DE"/>
               </w:rPr>
-              <w:t>&lt;TBD&gt;</w:t>
+              <w:t>-</w:t>
             </w:r>
           </w:p>
         </w:tc>
@@ -9252,13 +9240,7 @@
       </w:r>
       <w:proofErr w:type="spellEnd"/>
       <w:r>
-        <w:t>, which is a su</w:t>
-      </w:r>
-      <w:r>
-        <w:t>b</w:t>
-      </w:r>
-      <w:r>
-        <w:t xml:space="preserve">type of </w:t>
+        <w:t xml:space="preserve">, which is a subtype of </w:t>
       </w:r>
       <w:proofErr w:type="spellStart"/>
       <w:r>
@@ -9276,125 +9258,110 @@
         <w:rPr>
           <w:i/>
         </w:rPr>
-        <w:t>IfcGeometricRepresentationCo</w:t>
-      </w:r>
+        <w:t>IfcGeometricRepresentationContext</w:t>
+      </w:r>
+      <w:proofErr w:type="spellEnd"/>
+      <w:r>
+        <w:t xml:space="preserve"> all required data like </w:t>
+      </w:r>
+      <w:proofErr w:type="spellStart"/>
       <w:r>
         <w:rPr>
           <w:i/>
         </w:rPr>
-        <w:t>n</w:t>
-      </w:r>
+        <w:t>ContextIdentifier</w:t>
+      </w:r>
+      <w:proofErr w:type="spellEnd"/>
+      <w:r>
+        <w:t xml:space="preserve"> or </w:t>
+      </w:r>
+      <w:proofErr w:type="spellStart"/>
       <w:r>
         <w:rPr>
           <w:i/>
         </w:rPr>
-        <w:t>text</w:t>
+        <w:t>ContextType</w:t>
       </w:r>
       <w:proofErr w:type="spellEnd"/>
       <w:r>
-        <w:t xml:space="preserve"> all required data like </w:t>
+        <w:t xml:space="preserve"> must </w:t>
+      </w:r>
+      <w:r>
+        <w:t xml:space="preserve">also </w:t>
+      </w:r>
+      <w:r>
+        <w:t xml:space="preserve">be defined for </w:t>
       </w:r>
       <w:proofErr w:type="spellStart"/>
       <w:r>
         <w:rPr>
           <w:i/>
         </w:rPr>
-        <w:t>ContextIdentifier</w:t>
+        <w:t>IfcGeometricRepresent</w:t>
+      </w:r>
+      <w:r>
+        <w:rPr>
+          <w:i/>
+        </w:rPr>
+        <w:t>a</w:t>
+      </w:r>
+      <w:r>
+        <w:rPr>
+          <w:i/>
+        </w:rPr>
+        <w:t>tionSubContext</w:t>
       </w:r>
       <w:proofErr w:type="spellEnd"/>
       <w:r>
-        <w:t xml:space="preserve"> or </w:t>
+        <w:t xml:space="preserve"> </w:t>
+      </w:r>
+      <w:r>
+        <w:t>because</w:t>
+      </w:r>
+      <w:r>
+        <w:t xml:space="preserve"> </w:t>
+      </w:r>
+      <w:r>
+        <w:t>it has a different meaning</w:t>
+      </w:r>
+      <w:r>
+        <w:t xml:space="preserve"> than context instances </w:t>
+      </w:r>
+      <w:r>
+        <w:t xml:space="preserve">that are </w:t>
+      </w:r>
+      <w:r>
+        <w:t xml:space="preserve">directly attached to </w:t>
       </w:r>
       <w:proofErr w:type="spellStart"/>
       <w:r>
         <w:rPr>
           <w:i/>
         </w:rPr>
-        <w:t>ContextType</w:t>
+        <w:t>IfcProject</w:t>
       </w:r>
       <w:proofErr w:type="spellEnd"/>
       <w:r>
-        <w:t xml:space="preserve"> must </w:t>
-      </w:r>
-      <w:r>
-        <w:t xml:space="preserve">also </w:t>
-      </w:r>
-      <w:r>
-        <w:t xml:space="preserve">be defined for </w:t>
+        <w:t xml:space="preserve">. </w:t>
+      </w:r>
+    </w:p>
+    <w:p>
+      <w:pPr>
+        <w:jc w:val="both"/>
+      </w:pPr>
+      <w:r>
+        <w:t xml:space="preserve">NOTE: </w:t>
       </w:r>
       <w:proofErr w:type="spellStart"/>
       <w:r>
         <w:rPr>
           <w:i/>
         </w:rPr>
-        <w:t>IfcGeometricRepresent</w:t>
-      </w:r>
-      <w:r>
-        <w:rPr>
-          <w:i/>
-        </w:rPr>
-        <w:t>a</w:t>
-      </w:r>
-      <w:r>
-        <w:rPr>
-          <w:i/>
-        </w:rPr>
-        <w:t>tionSubContext</w:t>
+        <w:t>IfcGeometricRepresentationSubContext</w:t>
       </w:r>
       <w:proofErr w:type="spellEnd"/>
       <w:r>
-        <w:t xml:space="preserve"> </w:t>
-      </w:r>
-      <w:r>
-        <w:t>because</w:t>
-      </w:r>
-      <w:r>
-        <w:t xml:space="preserve"> </w:t>
-      </w:r>
-      <w:r>
-        <w:t>it has a different meaning</w:t>
-      </w:r>
-      <w:r>
-        <w:t xml:space="preserve"> than context instances </w:t>
-      </w:r>
-      <w:r>
-        <w:t xml:space="preserve">that are </w:t>
-      </w:r>
-      <w:r>
-        <w:t xml:space="preserve">directly attached to </w:t>
-      </w:r>
-      <w:proofErr w:type="spellStart"/>
-      <w:r>
-        <w:rPr>
-          <w:i/>
-        </w:rPr>
-        <w:t>IfcProject</w:t>
-      </w:r>
-      <w:proofErr w:type="spellEnd"/>
-      <w:r>
-        <w:t xml:space="preserve">. </w:t>
-      </w:r>
-    </w:p>
-    <w:p>
-      <w:pPr>
-        <w:jc w:val="both"/>
-      </w:pPr>
-      <w:r>
-        <w:t xml:space="preserve">NOTE: </w:t>
-      </w:r>
-      <w:proofErr w:type="spellStart"/>
-      <w:r>
-        <w:rPr>
-          <w:i/>
-        </w:rPr>
-        <w:t>IfcGeometricRepresentationSubContext</w:t>
-      </w:r>
-      <w:proofErr w:type="spellEnd"/>
-      <w:r>
-        <w:t xml:space="preserve"> </w:t>
-      </w:r>
-      <w:r>
-        <w:t xml:space="preserve">not includes </w:t>
+        <w:t xml:space="preserve"> not includes </w:t>
       </w:r>
       <w:proofErr w:type="spellStart"/>
       <w:r>
@@ -9496,6 +9463,9 @@
     </w:p>
     <w:p/>
     <w:p>
+      <w:pPr>
+        <w:jc w:val="both"/>
+      </w:pPr>
       <w:r>
         <w:rPr>
           <w:u w:val="single"/>
@@ -9503,10 +9473,7 @@
         <w:t>Concept:</w:t>
       </w:r>
       <w:r>
-        <w:t xml:space="preserve"> </w:t>
-      </w:r>
-      <w:r>
-        <w:t xml:space="preserve">One concept of above shown concept template is defined for </w:t>
+        <w:t xml:space="preserve"> One concept of above shown concept template is defined for </w:t>
       </w:r>
       <w:proofErr w:type="spellStart"/>
       <w:r>
@@ -9523,10 +9490,7 @@
       </w:r>
       <w:proofErr w:type="spellEnd"/>
       <w:r>
-        <w:t xml:space="preserve">. It is defined to be mandatory for the exchange requirement “Examples”. It also adds a template rule that </w:t>
-      </w:r>
-      <w:r>
-        <w:t>restricts max</w:t>
+        <w:t>. It is defined to be mandatory for the exchange requirement “Examples”. It also adds a template rule that restricts max</w:t>
       </w:r>
       <w:r>
         <w:t>i</w:t>
@@ -9543,50 +9507,41 @@
       </w:r>
       <w:proofErr w:type="spellEnd"/>
       <w:r>
+        <w:t xml:space="preserve"> and defines allowed values for </w:t>
+      </w:r>
+      <w:proofErr w:type="spellStart"/>
+      <w:r>
+        <w:rPr>
+          <w:i/>
+        </w:rPr>
+        <w:t>ContextType</w:t>
+      </w:r>
+      <w:proofErr w:type="spellEnd"/>
+      <w:r>
         <w:t xml:space="preserve"> and </w:t>
       </w:r>
-      <w:r>
-        <w:t xml:space="preserve">defines allowed values for </w:t>
-      </w:r>
       <w:proofErr w:type="spellStart"/>
       <w:r>
         <w:rPr>
           <w:i/>
         </w:rPr>
-        <w:t>ContextType</w:t>
+        <w:t>SubConte</w:t>
+      </w:r>
+      <w:r>
+        <w:rPr>
+          <w:i/>
+        </w:rPr>
+        <w:t>x</w:t>
+      </w:r>
+      <w:r>
+        <w:rPr>
+          <w:i/>
+        </w:rPr>
+        <w:t>tIdentifier</w:t>
       </w:r>
       <w:proofErr w:type="spellEnd"/>
       <w:r>
-        <w:t xml:space="preserve"> and </w:t>
-      </w:r>
-      <w:proofErr w:type="spellStart"/>
-      <w:r>
-        <w:rPr>
-          <w:i/>
-        </w:rPr>
-        <w:t>SubConte</w:t>
-      </w:r>
-      <w:r>
-        <w:rPr>
-          <w:i/>
-        </w:rPr>
-        <w:t>x</w:t>
-      </w:r>
-      <w:r>
-        <w:rPr>
-          <w:i/>
-        </w:rPr>
-        <w:t>tIdentifier</w:t>
-      </w:r>
-      <w:proofErr w:type="spellEnd"/>
-      <w:r>
-        <w:t xml:space="preserve"> using the following expre</w:t>
-      </w:r>
-      <w:r>
-        <w:t>s</w:t>
-      </w:r>
-      <w:r>
-        <w:t>sion string:</w:t>
+        <w:t xml:space="preserve"> using the following expression string:</w:t>
       </w:r>
     </w:p>
     <w:p>
@@ -9663,41 +9618,21 @@
           <w:rFonts w:ascii="Courier New" w:hAnsi="Courier New" w:cs="Courier New"/>
           <w:sz w:val="20"/>
         </w:rPr>
-        <w:t>SubContextIdentif</w:t>
-      </w:r>
+        <w:t>SubContextIdentifier</w:t>
+      </w:r>
+      <w:proofErr w:type="spellEnd"/>
       <w:r>
         <w:rPr>
           <w:rFonts w:ascii="Courier New" w:hAnsi="Courier New" w:cs="Courier New"/>
           <w:sz w:val="20"/>
         </w:rPr>
-        <w:t>i</w:t>
-      </w:r>
-      <w:r>
-        <w:rPr>
-          <w:rFonts w:ascii="Courier New" w:hAnsi="Courier New" w:cs="Courier New"/>
-          <w:sz w:val="20"/>
-        </w:rPr>
-        <w:t>er</w:t>
-      </w:r>
-      <w:proofErr w:type="spellEnd"/>
-      <w:r>
-        <w:rPr>
-          <w:rFonts w:ascii="Courier New" w:hAnsi="Courier New" w:cs="Courier New"/>
-          <w:sz w:val="20"/>
-        </w:rPr>
-        <w:t>[Value]='</w:t>
-      </w:r>
-      <w:bookmarkStart w:id="39" w:name="_GoBack"/>
-      <w:bookmarkEnd w:id="39"/>
-      <w:r>
-        <w:rPr>
-          <w:rFonts w:ascii="Courier New" w:hAnsi="Courier New" w:cs="Courier New"/>
-          <w:sz w:val="20"/>
-        </w:rPr>
-        <w:t>Body'</w:t>
-      </w:r>
-    </w:p>
-    <w:p>
+        <w:t>[Value]='Body'</w:t>
+      </w:r>
+    </w:p>
+    <w:p>
+      <w:pPr>
+        <w:jc w:val="both"/>
+      </w:pPr>
       <w:r>
         <w:t xml:space="preserve">NOTE: The “Less Than” operator &lt; must be escaped by </w:t>
       </w:r>
@@ -10177,34 +10112,340 @@
         </w:tc>
       </w:tr>
     </w:tbl>
+    <w:p>
+      <w:pPr>
+        <w:jc w:val="both"/>
+      </w:pPr>
+    </w:p>
+    <w:p>
+      <w:pPr>
+        <w:jc w:val="both"/>
+      </w:pPr>
+      <w:r>
+        <w:rPr>
+          <w:u w:val="single"/>
+        </w:rPr>
+        <w:t>Proposed solution:</w:t>
+      </w:r>
+      <w:r>
+        <w:t xml:space="preserve"> Make use of </w:t>
+      </w:r>
+      <w:r>
+        <w:t xml:space="preserve">partial concept templates </w:t>
+      </w:r>
+      <w:r>
+        <w:t xml:space="preserve">as suggested in section </w:t>
+      </w:r>
+      <w:r>
+        <w:fldChar w:fldCharType="begin"/>
+      </w:r>
+      <w:r>
+        <w:instrText xml:space="preserve"> REF _Ref377979020 \r \h </w:instrText>
+      </w:r>
+      <w:r>
+        <w:instrText xml:space="preserve"> \* MERGEFORMAT </w:instrText>
+      </w:r>
+      <w:r>
+        <w:fldChar w:fldCharType="separate"/>
+      </w:r>
+      <w:r>
+        <w:t>3.2</w:t>
+      </w:r>
+      <w:r>
+        <w:fldChar w:fldCharType="end"/>
+      </w:r>
+      <w:r>
+        <w:t xml:space="preserve"> </w:t>
+      </w:r>
+      <w:r>
+        <w:t xml:space="preserve">to deal </w:t>
+      </w:r>
+      <w:r>
+        <w:t>more eff</w:t>
+      </w:r>
+      <w:r>
+        <w:t>i</w:t>
+      </w:r>
+      <w:r>
+        <w:t xml:space="preserve">ciently </w:t>
+      </w:r>
+      <w:r>
+        <w:t xml:space="preserve">with different types of geometric </w:t>
+      </w:r>
+      <w:r>
+        <w:t>representations</w:t>
+      </w:r>
+      <w:r>
+        <w:t xml:space="preserve"> and to enable recursion. </w:t>
+      </w:r>
+    </w:p>
+    <w:p>
+      <w:pPr>
+        <w:jc w:val="both"/>
+      </w:pPr>
+      <w:r>
+        <w:rPr>
+          <w:u w:val="single"/>
+        </w:rPr>
+        <w:t>Concept Template:</w:t>
+      </w:r>
+      <w:r>
+        <w:t xml:space="preserve"> </w:t>
+      </w:r>
+      <w:r>
+        <w:t xml:space="preserve">It is suggested to define a </w:t>
+      </w:r>
+      <w:proofErr w:type="spellStart"/>
+      <w:r>
+        <w:rPr>
+          <w:i/>
+        </w:rPr>
+        <w:t>ConceptTemplate</w:t>
+      </w:r>
+      <w:proofErr w:type="spellEnd"/>
+      <w:r>
+        <w:t xml:space="preserve"> for </w:t>
+      </w:r>
+      <w:proofErr w:type="spellStart"/>
+      <w:r>
+        <w:t>boolean</w:t>
+      </w:r>
+      <w:proofErr w:type="spellEnd"/>
+      <w:r>
+        <w:t xml:space="preserve"> result </w:t>
+      </w:r>
+      <w:r>
+        <w:t xml:space="preserve">CSG geometry </w:t>
+      </w:r>
+      <w:r>
+        <w:t xml:space="preserve">that uses a partial concept template for </w:t>
+      </w:r>
+      <w:proofErr w:type="spellStart"/>
+      <w:r>
+        <w:rPr>
+          <w:i/>
+        </w:rPr>
+        <w:t>IfcBooleanResult</w:t>
+      </w:r>
+      <w:proofErr w:type="spellEnd"/>
+      <w:r>
+        <w:t>.</w:t>
+      </w:r>
+      <w:r>
+        <w:t xml:space="preserve"> </w:t>
+      </w:r>
+      <w:r>
+        <w:t xml:space="preserve">This partial concept template shall </w:t>
+      </w:r>
+      <w:r>
+        <w:t>define</w:t>
+      </w:r>
+      <w:r>
+        <w:t xml:space="preserve"> </w:t>
+      </w:r>
+      <w:r>
+        <w:t>param</w:t>
+      </w:r>
+      <w:r>
+        <w:t>e</w:t>
+      </w:r>
+      <w:r>
+        <w:t xml:space="preserve">ters for </w:t>
+      </w:r>
+      <w:proofErr w:type="spellStart"/>
+      <w:r>
+        <w:rPr>
+          <w:i/>
+        </w:rPr>
+        <w:t>IfcBooleanResult.FirstOperand</w:t>
+      </w:r>
+      <w:proofErr w:type="spellEnd"/>
+      <w:r>
+        <w:t xml:space="preserve"> and </w:t>
+      </w:r>
+      <w:proofErr w:type="spellStart"/>
+      <w:r>
+        <w:rPr>
+          <w:i/>
+        </w:rPr>
+        <w:t>IfcBooleanResult.SecondOperand</w:t>
+      </w:r>
+      <w:proofErr w:type="spellEnd"/>
+      <w:r>
+        <w:rPr>
+          <w:i/>
+        </w:rPr>
+        <w:t xml:space="preserve"> </w:t>
+      </w:r>
+      <w:r>
+        <w:t xml:space="preserve">so that supported types can be configured by the concept. </w:t>
+      </w:r>
+      <w:r>
+        <w:t>For a</w:t>
+      </w:r>
+      <w:r>
+        <w:t xml:space="preserve">ll </w:t>
+      </w:r>
+      <w:r>
+        <w:t xml:space="preserve">supported </w:t>
+      </w:r>
+      <w:r>
+        <w:t>geometric definitions</w:t>
+      </w:r>
+      <w:r>
+        <w:t>,</w:t>
+      </w:r>
+      <w:r>
+        <w:t xml:space="preserve"> </w:t>
+      </w:r>
+      <w:r>
+        <w:t xml:space="preserve">including </w:t>
+      </w:r>
+      <w:proofErr w:type="spellStart"/>
+      <w:r>
+        <w:rPr>
+          <w:i/>
+        </w:rPr>
+        <w:t>IfcBooleanResult</w:t>
+      </w:r>
+      <w:proofErr w:type="spellEnd"/>
+      <w:r>
+        <w:t xml:space="preserve"> </w:t>
+      </w:r>
+      <w:r>
+        <w:rPr>
+          <w:strike/>
+        </w:rPr>
+        <w:t xml:space="preserve">but </w:t>
+      </w:r>
+      <w:r>
+        <w:rPr>
+          <w:strike/>
+        </w:rPr>
+        <w:t>except</w:t>
+      </w:r>
+      <w:r>
+        <w:rPr>
+          <w:strike/>
+        </w:rPr>
+        <w:t xml:space="preserve"> for</w:t>
+      </w:r>
+      <w:r>
+        <w:rPr>
+          <w:strike/>
+        </w:rPr>
+        <w:t xml:space="preserve"> </w:t>
+      </w:r>
+      <w:proofErr w:type="spellStart"/>
+      <w:r>
+        <w:rPr>
+          <w:i/>
+          <w:strike/>
+        </w:rPr>
+        <w:t>IfcCsgSolid</w:t>
+      </w:r>
+      <w:proofErr w:type="spellEnd"/>
+      <w:r>
+        <w:rPr>
+          <w:strike/>
+        </w:rPr>
+        <w:t xml:space="preserve"> and </w:t>
+      </w:r>
+      <w:r>
+        <w:rPr>
+          <w:i/>
+          <w:strike/>
+        </w:rPr>
+        <w:t>IfcPrimitive3D</w:t>
+      </w:r>
+      <w:r>
+        <w:rPr>
+          <w:i/>
+        </w:rPr>
+        <w:t>,</w:t>
+      </w:r>
+      <w:r>
+        <w:t xml:space="preserve"> an </w:t>
+      </w:r>
+      <w:proofErr w:type="spellStart"/>
+      <w:r>
+        <w:rPr>
+          <w:i/>
+        </w:rPr>
+        <w:t>EntityRule</w:t>
+      </w:r>
+      <w:proofErr w:type="spellEnd"/>
+      <w:r>
+        <w:t xml:space="preserve"> is defined that sets a link to a partial concept template with fu</w:t>
+      </w:r>
+      <w:r>
+        <w:t>r</w:t>
+      </w:r>
+      <w:r>
+        <w:t xml:space="preserve">ther details. </w:t>
+      </w:r>
+    </w:p>
+    <w:p>
+      <w:pPr>
+        <w:jc w:val="both"/>
+      </w:pPr>
+      <w:r>
+        <w:rPr>
+          <w:u w:val="single"/>
+        </w:rPr>
+        <w:t>Concept:</w:t>
+      </w:r>
+      <w:r>
+        <w:t xml:space="preserve"> </w:t>
+      </w:r>
+      <w:r>
+        <w:t>To</w:t>
+      </w:r>
+      <w:r>
+        <w:t xml:space="preserve"> </w:t>
+      </w:r>
+      <w:proofErr w:type="spellStart"/>
+      <w:r>
+        <w:t>IfcProduct</w:t>
+      </w:r>
+      <w:proofErr w:type="spellEnd"/>
+      <w:r>
+        <w:t xml:space="preserve"> entities a concept for CSG geometry is added, which excludes all not su</w:t>
+      </w:r>
+      <w:r>
+        <w:t>p</w:t>
+      </w:r>
+      <w:r>
+        <w:t xml:space="preserve">ported CSG types by defining a constraint for </w:t>
+      </w:r>
+      <w:r>
+        <w:rPr>
+          <w:i/>
+        </w:rPr>
+        <w:t>First-</w:t>
+      </w:r>
+      <w:r>
+        <w:t xml:space="preserve"> and </w:t>
+      </w:r>
+      <w:proofErr w:type="spellStart"/>
+      <w:r>
+        <w:rPr>
+          <w:i/>
+        </w:rPr>
+        <w:t>SecondOperand</w:t>
+      </w:r>
+      <w:proofErr w:type="spellEnd"/>
+      <w:r>
+        <w:t xml:space="preserve">. </w:t>
+      </w:r>
+    </w:p>
     <w:p/>
     <w:p>
-      <w:r>
-        <w:t>Concept Template:</w:t>
-      </w:r>
-    </w:p>
-    <w:p>
-      <w:r>
-        <w:t>&lt;TBD&gt;</w:t>
-      </w:r>
-    </w:p>
-    <w:p/>
-    <w:p>
-      <w:r>
-        <w:t>Concept:</w:t>
-      </w:r>
-    </w:p>
-    <w:p>
-      <w:r>
-        <w:t>&lt;TBD&gt;</w:t>
-      </w:r>
-    </w:p>
-    <w:p/>
-    <w:p/>
-    <w:p>
       <w:pPr>
         <w:pStyle w:val="berschrift3"/>
       </w:pPr>
+      <w:bookmarkStart w:id="39" w:name="_GoBack"/>
+      <w:bookmarkEnd w:id="39"/>
       <w:r>
         <w:t>#CV-2x3-116:</w:t>
       </w:r>
@@ -10465,6 +10706,90 @@
     <w:p/>
     <w:p>
       <w:r>
+        <w:rPr>
+          <w:u w:val="single"/>
+        </w:rPr>
+        <w:t>Proposed solution</w:t>
+      </w:r>
+      <w:r>
+        <w:rPr>
+          <w:u w:val="single"/>
+        </w:rPr>
+        <w:t>:</w:t>
+      </w:r>
+      <w:r>
+        <w:t xml:space="preserve"> </w:t>
+      </w:r>
+      <w:r>
+        <w:t xml:space="preserve">Make use of the attribute </w:t>
+      </w:r>
+      <w:proofErr w:type="spellStart"/>
+      <w:r>
+        <w:rPr>
+          <w:i/>
+        </w:rPr>
+        <w:t>EntityRule.IncludeSubtypes</w:t>
+      </w:r>
+      <w:proofErr w:type="spellEnd"/>
+      <w:r>
+        <w:t xml:space="preserve"> as suggested in se</w:t>
+      </w:r>
+      <w:r>
+        <w:t>c</w:t>
+      </w:r>
+      <w:r>
+        <w:t xml:space="preserve">tion </w:t>
+      </w:r>
+      <w:r>
+        <w:fldChar w:fldCharType="begin"/>
+      </w:r>
+      <w:r>
+        <w:instrText xml:space="preserve"> REF _Ref377977591 \r \h </w:instrText>
+      </w:r>
+      <w:r>
+        <w:fldChar w:fldCharType="separate"/>
+      </w:r>
+      <w:r>
+        <w:t>3.4</w:t>
+      </w:r>
+      <w:r>
+        <w:fldChar w:fldCharType="end"/>
+      </w:r>
+      <w:r>
+        <w:t xml:space="preserve"> (Link to </w:t>
+      </w:r>
+      <w:proofErr w:type="spellStart"/>
+      <w:r>
+        <w:rPr>
+          <w:i/>
+        </w:rPr>
+        <w:t>IfcStyledItem</w:t>
+      </w:r>
+      <w:proofErr w:type="spellEnd"/>
+      <w:r>
+        <w:t xml:space="preserve"> + </w:t>
+      </w:r>
+      <w:proofErr w:type="spellStart"/>
+      <w:r>
+        <w:rPr>
+          <w:i/>
+        </w:rPr>
+        <w:t>IncludeSubtypes</w:t>
+      </w:r>
+      <w:proofErr w:type="spellEnd"/>
+      <w:r>
+        <w:rPr>
+          <w:i/>
+        </w:rPr>
+        <w:t xml:space="preserve"> = FALSE</w:t>
+      </w:r>
+      <w:r>
+        <w:t>)</w:t>
+      </w:r>
+    </w:p>
+    <w:p/>
+    <w:p>
+      <w:r>
         <w:t>Concept Template:</w:t>
       </w:r>
     </w:p>
@@ -10491,7 +10816,6 @@
         <w:pStyle w:val="berschrift3"/>
       </w:pPr>
       <w:r>
-        <w:lastRenderedPageBreak/>
         <w:t>#CV-2x3-120:</w:t>
       </w:r>
       <w:r>
@@ -11155,7 +11479,6 @@
         <w:pStyle w:val="berschrift3"/>
       </w:pPr>
       <w:r>
-        <w:lastRenderedPageBreak/>
         <w:t>#CV-2x3-142:</w:t>
       </w:r>
       <w:r>
@@ -12213,6 +12536,12 @@
           <w:lang w:val="en-US"/>
         </w:rPr>
         <w:lastRenderedPageBreak/>
+        <w:t xml:space="preserve">Issues and </w:t>
+      </w:r>
+      <w:r>
+        <w:rPr>
+          <w:lang w:val="en-US"/>
+        </w:rPr>
         <w:t>Agreements</w:t>
       </w:r>
       <w:bookmarkEnd w:id="63"/>
@@ -12240,34 +12569,17 @@
       <w:pPr>
         <w:pStyle w:val="berschrift2"/>
       </w:pPr>
-      <w:bookmarkStart w:id="64" w:name="_Ref374087906"/>
-      <w:bookmarkStart w:id="65" w:name="_Toc374096675"/>
-      <w:r>
-        <w:t>Exclude subtypes from referenced entities</w:t>
+      <w:bookmarkStart w:id="64" w:name="_Ref374531740"/>
+      <w:bookmarkStart w:id="65" w:name="_Ref374088072"/>
+      <w:bookmarkStart w:id="66" w:name="_Toc374096676"/>
+      <w:r>
+        <w:t xml:space="preserve">Metric [Size] for </w:t>
+      </w:r>
+      <w:proofErr w:type="spellStart"/>
+      <w:r>
+        <w:t>AttributRule</w:t>
       </w:r>
       <w:bookmarkEnd w:id="64"/>
-      <w:bookmarkEnd w:id="65"/>
-    </w:p>
-    <w:p>
-      <w:r>
-        <w:t>&lt;TBD&gt;</w:t>
-      </w:r>
-    </w:p>
-    <w:p>
-      <w:pPr>
-        <w:pStyle w:val="berschrift2"/>
-      </w:pPr>
-      <w:bookmarkStart w:id="66" w:name="_Ref374531740"/>
-      <w:bookmarkStart w:id="67" w:name="_Ref374088072"/>
-      <w:bookmarkStart w:id="68" w:name="_Toc374096676"/>
-      <w:r>
-        <w:t xml:space="preserve">Metric [Size] for </w:t>
-      </w:r>
-      <w:proofErr w:type="spellStart"/>
-      <w:r>
-        <w:t>AttributRule</w:t>
-      </w:r>
-      <w:bookmarkEnd w:id="66"/>
       <w:proofErr w:type="spellEnd"/>
       <w:r>
         <w:t xml:space="preserve"> </w:t>
@@ -12637,11 +12949,2213 @@
       <w:pPr>
         <w:pStyle w:val="berschrift2"/>
       </w:pPr>
+      <w:bookmarkStart w:id="67" w:name="_Ref377979020"/>
+      <w:r>
+        <w:t xml:space="preserve">Partial </w:t>
+      </w:r>
+      <w:proofErr w:type="spellStart"/>
+      <w:r>
+        <w:t>C</w:t>
+      </w:r>
+      <w:r>
+        <w:t>oncept</w:t>
+      </w:r>
+      <w:r>
+        <w:t>T</w:t>
+      </w:r>
+      <w:r>
+        <w:t>emplates</w:t>
+      </w:r>
+      <w:bookmarkEnd w:id="67"/>
+      <w:proofErr w:type="spellEnd"/>
+      <w:r>
+        <w:t xml:space="preserve"> </w:t>
+      </w:r>
+    </w:p>
+    <w:p>
+      <w:pPr>
+        <w:jc w:val="both"/>
+      </w:pPr>
+      <w:r>
+        <w:rPr>
+          <w:b/>
+        </w:rPr>
+        <w:t>Request:</w:t>
+      </w:r>
+      <w:r>
+        <w:t xml:space="preserve"> </w:t>
+      </w:r>
+      <w:proofErr w:type="spellStart"/>
+      <w:r>
+        <w:rPr>
+          <w:i/>
+        </w:rPr>
+        <w:t>ConceptTemplate</w:t>
+      </w:r>
+      <w:proofErr w:type="spellEnd"/>
+      <w:r>
+        <w:t xml:space="preserve"> definitions shall be usable by other </w:t>
+      </w:r>
+      <w:proofErr w:type="spellStart"/>
+      <w:r>
+        <w:rPr>
+          <w:i/>
+        </w:rPr>
+        <w:t>ConceptTemplate</w:t>
+      </w:r>
+      <w:proofErr w:type="spellEnd"/>
+      <w:r>
+        <w:t xml:space="preserve"> definitions.</w:t>
+      </w:r>
+      <w:r>
+        <w:t xml:space="preserve"> This would enable:</w:t>
+      </w:r>
+    </w:p>
+    <w:p>
+      <w:pPr>
+        <w:pStyle w:val="Listenabsatz"/>
+        <w:numPr>
+          <w:ilvl w:val="0"/>
+          <w:numId w:val="33"/>
+        </w:numPr>
+        <w:jc w:val="both"/>
+      </w:pPr>
+      <w:r>
+        <w:t>to reduce specification and maintenance work (universal sub structures must be defined only once) and</w:t>
+      </w:r>
+    </w:p>
+    <w:p>
+      <w:pPr>
+        <w:pStyle w:val="Listenabsatz"/>
+        <w:numPr>
+          <w:ilvl w:val="0"/>
+          <w:numId w:val="33"/>
+        </w:numPr>
+        <w:jc w:val="both"/>
+      </w:pPr>
+      <w:r>
+        <w:t xml:space="preserve">to specify dependencies (link to </w:t>
+      </w:r>
+      <w:r>
+        <w:t>required structures that are defined in more detail somewhere else)</w:t>
+      </w:r>
+      <w:r>
+        <w:t xml:space="preserve"> </w:t>
+      </w:r>
+      <w:r>
+        <w:t xml:space="preserve"> </w:t>
+      </w:r>
+    </w:p>
+    <w:p>
+      <w:pPr>
+        <w:pStyle w:val="Listenabsatz"/>
+        <w:numPr>
+          <w:ilvl w:val="0"/>
+          <w:numId w:val="33"/>
+        </w:numPr>
+        <w:jc w:val="both"/>
+      </w:pPr>
+      <w:r>
+        <w:t xml:space="preserve">to deal with recursive concept template definitions (e.g. </w:t>
+      </w:r>
+      <w:proofErr w:type="spellStart"/>
+      <w:r>
+        <w:t>IfcBooleanResult</w:t>
+      </w:r>
+      <w:proofErr w:type="spellEnd"/>
+      <w:r>
+        <w:t xml:space="preserve"> that use other </w:t>
+      </w:r>
+      <w:proofErr w:type="spellStart"/>
+      <w:r>
+        <w:t>If</w:t>
+      </w:r>
+      <w:r>
+        <w:t>c</w:t>
+      </w:r>
+      <w:r>
+        <w:t>BooleanResult</w:t>
+      </w:r>
+      <w:proofErr w:type="spellEnd"/>
+      <w:r>
+        <w:t xml:space="preserve"> instances as operands) </w:t>
+      </w:r>
+    </w:p>
+    <w:p>
+      <w:pPr>
+        <w:jc w:val="both"/>
+        <w:rPr>
+          <w:b/>
+        </w:rPr>
+      </w:pPr>
+      <w:r>
+        <w:rPr>
+          <w:b/>
+        </w:rPr>
+        <w:t>IFC e</w:t>
+      </w:r>
+      <w:r>
+        <w:rPr>
+          <w:b/>
+        </w:rPr>
+        <w:t>xample</w:t>
+      </w:r>
+      <w:r>
+        <w:rPr>
+          <w:b/>
+        </w:rPr>
+        <w:t>s</w:t>
+      </w:r>
+      <w:r>
+        <w:rPr>
+          <w:b/>
+        </w:rPr>
+        <w:t>:</w:t>
+      </w:r>
+      <w:r>
+        <w:rPr>
+          <w:b/>
+        </w:rPr>
+        <w:t xml:space="preserve"> </w:t>
+      </w:r>
+      <w:r>
+        <w:t>Definition of a v</w:t>
+      </w:r>
+      <w:r>
+        <w:t>ertex</w:t>
+      </w:r>
+      <w:r>
+        <w:t xml:space="preserve"> point or polyline could be defined in </w:t>
+      </w:r>
+      <w:r>
+        <w:t xml:space="preserve">an own </w:t>
+      </w:r>
+      <w:r>
+        <w:t>partial concept te</w:t>
+      </w:r>
+      <w:r>
+        <w:t>m</w:t>
+      </w:r>
+      <w:r>
+        <w:t>plate</w:t>
+      </w:r>
+      <w:r>
+        <w:t xml:space="preserve"> to be reused by higher-level concept templates like product shape, placement or grid</w:t>
+      </w:r>
+      <w:r>
+        <w:t>.</w:t>
+      </w:r>
+      <w:r>
+        <w:t xml:space="preserve"> This would reduce specification work. </w:t>
+      </w:r>
+      <w:r>
+        <w:t xml:space="preserve">Another example </w:t>
+      </w:r>
+      <w:r>
+        <w:t xml:space="preserve">for product shape definition </w:t>
+      </w:r>
+      <w:r>
+        <w:t>is to set a link to a concept template that defines the geometric representation context</w:t>
+      </w:r>
+      <w:r>
+        <w:t xml:space="preserve"> but is attached to </w:t>
+      </w:r>
+      <w:r>
+        <w:t>another root concept</w:t>
+      </w:r>
+      <w:r>
+        <w:t xml:space="preserve"> (in this example </w:t>
+      </w:r>
+      <w:proofErr w:type="spellStart"/>
+      <w:r>
+        <w:rPr>
+          <w:i/>
+        </w:rPr>
+        <w:t>IfcProject</w:t>
+      </w:r>
+      <w:proofErr w:type="spellEnd"/>
+      <w:r>
+        <w:t>)</w:t>
+      </w:r>
+      <w:r>
+        <w:t xml:space="preserve">.  </w:t>
+      </w:r>
+      <w:r>
+        <w:t xml:space="preserve">   </w:t>
+      </w:r>
+      <w:r>
+        <w:t xml:space="preserve"> </w:t>
+      </w:r>
+      <w:r>
+        <w:t xml:space="preserve"> </w:t>
+      </w:r>
+    </w:p>
+    <w:p>
+      <w:r>
+        <w:rPr>
+          <w:b/>
+        </w:rPr>
+        <w:lastRenderedPageBreak/>
+        <w:t>Suggested solution:</w:t>
+      </w:r>
+      <w:r>
+        <w:rPr>
+          <w:b/>
+        </w:rPr>
+        <w:t xml:space="preserve"> </w:t>
+      </w:r>
+      <w:r>
+        <w:t>T</w:t>
+      </w:r>
+      <w:r>
+        <w:t xml:space="preserve">he following </w:t>
+      </w:r>
+      <w:r>
+        <w:t xml:space="preserve">requirements must be fulfilled by </w:t>
+      </w:r>
+      <w:proofErr w:type="spellStart"/>
+      <w:r>
+        <w:t>mvdXML</w:t>
+      </w:r>
+      <w:proofErr w:type="spellEnd"/>
+      <w:r>
+        <w:t xml:space="preserve"> to deal with above exa</w:t>
+      </w:r>
+      <w:r>
+        <w:t>m</w:t>
+      </w:r>
+      <w:r>
+        <w:t>ples:</w:t>
+      </w:r>
+    </w:p>
+    <w:p>
+      <w:pPr>
+        <w:pStyle w:val="Listenabsatz"/>
+        <w:numPr>
+          <w:ilvl w:val="0"/>
+          <w:numId w:val="34"/>
+        </w:numPr>
+      </w:pPr>
+      <w:proofErr w:type="spellStart"/>
+      <w:r>
+        <w:rPr>
+          <w:i/>
+        </w:rPr>
+        <w:t>ConceptTemplate.ApplicableEntity</w:t>
+      </w:r>
+      <w:proofErr w:type="spellEnd"/>
+      <w:r>
+        <w:t xml:space="preserve"> </w:t>
+      </w:r>
+      <w:r>
+        <w:t xml:space="preserve">must allow to select </w:t>
+      </w:r>
+      <w:r>
+        <w:t>any entity (not only root entities)</w:t>
+      </w:r>
+      <w:r>
+        <w:t xml:space="preserve"> to d</w:t>
+      </w:r>
+      <w:r>
+        <w:t>e</w:t>
+      </w:r>
+      <w:r>
+        <w:t xml:space="preserve">fine partial templates for non-root entities like </w:t>
+      </w:r>
+      <w:proofErr w:type="spellStart"/>
+      <w:r>
+        <w:rPr>
+          <w:i/>
+        </w:rPr>
+        <w:t>IfcVertexPoint</w:t>
+      </w:r>
+      <w:proofErr w:type="spellEnd"/>
+      <w:r>
+        <w:t>.</w:t>
+      </w:r>
+    </w:p>
+    <w:p>
+      <w:pPr>
+        <w:pStyle w:val="Listenabsatz"/>
+        <w:numPr>
+          <w:ilvl w:val="0"/>
+          <w:numId w:val="34"/>
+        </w:numPr>
+      </w:pPr>
+      <w:proofErr w:type="spellStart"/>
+      <w:r>
+        <w:rPr>
+          <w:i/>
+        </w:rPr>
+        <w:t>EntityRule</w:t>
+      </w:r>
+      <w:proofErr w:type="spellEnd"/>
+      <w:r>
+        <w:rPr>
+          <w:i/>
+        </w:rPr>
+        <w:t xml:space="preserve"> </w:t>
+      </w:r>
+      <w:r>
+        <w:t xml:space="preserve">should enable to set a link to </w:t>
+      </w:r>
+      <w:proofErr w:type="spellStart"/>
+      <w:r>
+        <w:rPr>
+          <w:i/>
+        </w:rPr>
+        <w:t>Concept</w:t>
+      </w:r>
+      <w:r>
+        <w:rPr>
+          <w:i/>
+        </w:rPr>
+        <w:t>Template</w:t>
+      </w:r>
+      <w:proofErr w:type="spellEnd"/>
+      <w:r>
+        <w:t xml:space="preserve"> </w:t>
+      </w:r>
+      <w:r>
+        <w:t xml:space="preserve">in order to be able </w:t>
+      </w:r>
+      <w:r>
+        <w:t>to use partial te</w:t>
+      </w:r>
+      <w:r>
+        <w:t>m</w:t>
+      </w:r>
+      <w:r>
+        <w:t>plates</w:t>
+      </w:r>
+      <w:r>
+        <w:t xml:space="preserve"> or select the </w:t>
+      </w:r>
+      <w:proofErr w:type="spellStart"/>
+      <w:r>
+        <w:rPr>
+          <w:i/>
+        </w:rPr>
+        <w:t>ConceptTemplate</w:t>
+      </w:r>
+      <w:proofErr w:type="spellEnd"/>
+      <w:r>
+        <w:t xml:space="preserve"> that </w:t>
+      </w:r>
+      <w:r>
+        <w:t xml:space="preserve">further </w:t>
+      </w:r>
+      <w:r>
+        <w:t>defines the usage of this entity.</w:t>
+      </w:r>
+      <w:r>
+        <w:t xml:space="preserve">  </w:t>
+      </w:r>
+    </w:p>
+    <w:p>
+      <w:r>
+        <w:t xml:space="preserve">Requirement (1) can </w:t>
+      </w:r>
+      <w:r>
+        <w:t xml:space="preserve">already </w:t>
+      </w:r>
+      <w:r>
+        <w:t xml:space="preserve">be handled by the </w:t>
+      </w:r>
+      <w:proofErr w:type="spellStart"/>
+      <w:r>
+        <w:t>mvdXML</w:t>
+      </w:r>
+      <w:proofErr w:type="spellEnd"/>
+      <w:r>
+        <w:t xml:space="preserve"> 1.1 schema</w:t>
+      </w:r>
+      <w:r>
+        <w:t>. B</w:t>
+      </w:r>
+      <w:r>
+        <w:t xml:space="preserve">ut the documentation must </w:t>
+      </w:r>
+      <w:r>
+        <w:t xml:space="preserve">be updated </w:t>
+      </w:r>
+      <w:r>
+        <w:t xml:space="preserve">so </w:t>
+      </w:r>
+      <w:r>
+        <w:t xml:space="preserve">that not only root entities can be used for the definition of </w:t>
+      </w:r>
+      <w:proofErr w:type="spellStart"/>
+      <w:r>
+        <w:rPr>
+          <w:i/>
+        </w:rPr>
+        <w:t>ConceptTemplates</w:t>
+      </w:r>
+      <w:proofErr w:type="spellEnd"/>
+      <w:r>
+        <w:t>.</w:t>
+      </w:r>
+      <w:r>
+        <w:t xml:space="preserve"> </w:t>
+      </w:r>
+      <w:r>
+        <w:br/>
+      </w:r>
+      <w:r>
+        <w:t xml:space="preserve">Requirement (2) requires to add a new attribute to </w:t>
+      </w:r>
+      <w:proofErr w:type="spellStart"/>
+      <w:r>
+        <w:rPr>
+          <w:i/>
+        </w:rPr>
+        <w:t>EntityRule</w:t>
+      </w:r>
+      <w:proofErr w:type="spellEnd"/>
+      <w:r>
+        <w:t>. It is suggest to extend the current defin</w:t>
+      </w:r>
+      <w:r>
+        <w:t>i</w:t>
+      </w:r>
+      <w:r>
+        <w:t xml:space="preserve">tion by the optional attribute </w:t>
+      </w:r>
+      <w:proofErr w:type="spellStart"/>
+      <w:r>
+        <w:rPr>
+          <w:i/>
+        </w:rPr>
+        <w:t>PartialConceptTemplate</w:t>
+      </w:r>
+      <w:proofErr w:type="spellEnd"/>
+      <w:r>
+        <w:t xml:space="preserve">, which defines a link to </w:t>
+      </w:r>
+      <w:proofErr w:type="spellStart"/>
+      <w:r>
+        <w:rPr>
+          <w:i/>
+        </w:rPr>
+        <w:t>ConceptTemplate</w:t>
+      </w:r>
+      <w:proofErr w:type="spellEnd"/>
+      <w:r>
+        <w:t>.</w:t>
+      </w:r>
+    </w:p>
+    <w:p/>
+    <w:p>
+      <w:r>
+        <w:t xml:space="preserve">The following </w:t>
+      </w:r>
+      <w:r>
+        <w:t>clarification is</w:t>
+      </w:r>
+      <w:r>
+        <w:t xml:space="preserve"> proposed</w:t>
+      </w:r>
+      <w:r>
+        <w:t xml:space="preserve"> for </w:t>
+      </w:r>
+      <w:proofErr w:type="spellStart"/>
+      <w:r>
+        <w:rPr>
+          <w:i/>
+        </w:rPr>
+        <w:t>ConceptTemplate</w:t>
+      </w:r>
+      <w:proofErr w:type="spellEnd"/>
+      <w:r>
+        <w:t>:</w:t>
+      </w:r>
+    </w:p>
+    <w:tbl>
+      <w:tblPr>
+        <w:tblW w:w="0" w:type="auto"/>
+        <w:tblBorders>
+          <w:top w:val="single" w:sz="4" w:space="0" w:color="00A0AF"/>
+          <w:left w:val="single" w:sz="4" w:space="0" w:color="00A0AF"/>
+          <w:bottom w:val="single" w:sz="4" w:space="0" w:color="00A0AF"/>
+          <w:right w:val="single" w:sz="4" w:space="0" w:color="00A0AF"/>
+          <w:insideH w:val="single" w:sz="4" w:space="0" w:color="00A0AF"/>
+          <w:insideV w:val="single" w:sz="4" w:space="0" w:color="00A0AF"/>
+        </w:tblBorders>
+        <w:tblCellMar>
+          <w:left w:w="57" w:type="dxa"/>
+          <w:right w:w="57" w:type="dxa"/>
+        </w:tblCellMar>
+        <w:tblLook w:val="04A0" w:firstRow="1" w:lastRow="0" w:firstColumn="1" w:lastColumn="0" w:noHBand="0" w:noVBand="1"/>
+      </w:tblPr>
+      <w:tblGrid>
+        <w:gridCol w:w="2045"/>
+        <w:gridCol w:w="1626"/>
+        <w:gridCol w:w="5791"/>
+      </w:tblGrid>
+      <w:tr>
+        <w:tc>
+          <w:tcPr>
+            <w:tcW w:w="2045" w:type="dxa"/>
+            <w:shd w:val="clear" w:color="auto" w:fill="00A0AF"/>
+            <w:hideMark/>
+          </w:tcPr>
+          <w:p>
+            <w:pPr>
+              <w:spacing w:after="0" w:line="240" w:lineRule="auto"/>
+              <w:rPr>
+                <w:rFonts w:eastAsia="Times New Roman"/>
+                <w:b/>
+                <w:color w:val="FFFFFF"/>
+              </w:rPr>
+            </w:pPr>
+            <w:r>
+              <w:rPr>
+                <w:rFonts w:eastAsia="Times New Roman"/>
+                <w:b/>
+                <w:color w:val="FFFFFF"/>
+              </w:rPr>
+              <w:t>Attribute</w:t>
+            </w:r>
+          </w:p>
+        </w:tc>
+        <w:tc>
+          <w:tcPr>
+            <w:tcW w:w="1626" w:type="dxa"/>
+            <w:shd w:val="clear" w:color="auto" w:fill="00A0AF"/>
+            <w:hideMark/>
+          </w:tcPr>
+          <w:p>
+            <w:pPr>
+              <w:spacing w:after="0" w:line="240" w:lineRule="auto"/>
+              <w:rPr>
+                <w:rFonts w:eastAsia="Times New Roman"/>
+                <w:b/>
+                <w:color w:val="FFFFFF"/>
+              </w:rPr>
+            </w:pPr>
+            <w:r>
+              <w:rPr>
+                <w:rFonts w:eastAsia="Times New Roman"/>
+                <w:b/>
+                <w:color w:val="FFFFFF"/>
+              </w:rPr>
+              <w:t>Type</w:t>
+            </w:r>
+          </w:p>
+        </w:tc>
+        <w:tc>
+          <w:tcPr>
+            <w:tcW w:w="5791" w:type="dxa"/>
+            <w:shd w:val="clear" w:color="auto" w:fill="00A0AF"/>
+            <w:hideMark/>
+          </w:tcPr>
+          <w:p>
+            <w:pPr>
+              <w:spacing w:after="0" w:line="240" w:lineRule="auto"/>
+              <w:rPr>
+                <w:rFonts w:eastAsia="Times New Roman"/>
+                <w:b/>
+                <w:color w:val="FFFFFF"/>
+              </w:rPr>
+            </w:pPr>
+            <w:r>
+              <w:rPr>
+                <w:rFonts w:eastAsia="Times New Roman"/>
+                <w:b/>
+                <w:color w:val="FFFFFF"/>
+              </w:rPr>
+              <w:t>Description</w:t>
+            </w:r>
+          </w:p>
+        </w:tc>
+      </w:tr>
+      <w:tr>
+        <w:tc>
+          <w:tcPr>
+            <w:tcW w:w="2045" w:type="dxa"/>
+          </w:tcPr>
+          <w:p>
+            <w:pPr>
+              <w:spacing w:line="240" w:lineRule="auto"/>
+              <w:rPr>
+                <w:rFonts w:ascii="Arial" w:eastAsia="Times New Roman" w:hAnsi="Arial" w:cs="Arial"/>
+                <w:sz w:val="18"/>
+                <w:szCs w:val="18"/>
+              </w:rPr>
+            </w:pPr>
+            <w:r>
+              <w:rPr>
+                <w:rFonts w:ascii="Arial" w:eastAsia="Times New Roman" w:hAnsi="Arial" w:cs="Arial"/>
+                <w:sz w:val="18"/>
+                <w:szCs w:val="18"/>
+              </w:rPr>
+              <w:t>…</w:t>
+            </w:r>
+          </w:p>
+        </w:tc>
+        <w:tc>
+          <w:tcPr>
+            <w:tcW w:w="1626" w:type="dxa"/>
+          </w:tcPr>
+          <w:p>
+            <w:pPr>
+              <w:spacing w:line="240" w:lineRule="auto"/>
+              <w:rPr>
+                <w:rFonts w:ascii="Arial" w:eastAsia="Times New Roman" w:hAnsi="Arial" w:cs="Arial"/>
+                <w:sz w:val="18"/>
+                <w:szCs w:val="18"/>
+              </w:rPr>
+            </w:pPr>
+          </w:p>
+        </w:tc>
+        <w:tc>
+          <w:tcPr>
+            <w:tcW w:w="5791" w:type="dxa"/>
+          </w:tcPr>
+          <w:p>
+            <w:pPr>
+              <w:spacing w:line="240" w:lineRule="auto"/>
+              <w:rPr>
+                <w:rFonts w:ascii="Arial" w:eastAsia="Times New Roman" w:hAnsi="Arial" w:cs="Arial"/>
+                <w:sz w:val="18"/>
+                <w:szCs w:val="18"/>
+              </w:rPr>
+            </w:pPr>
+          </w:p>
+        </w:tc>
+      </w:tr>
+      <w:tr>
+        <w:tc>
+          <w:tcPr>
+            <w:tcW w:w="2045" w:type="dxa"/>
+            <w:hideMark/>
+          </w:tcPr>
+          <w:p>
+            <w:pPr>
+              <w:spacing w:line="240" w:lineRule="auto"/>
+              <w:rPr>
+                <w:rFonts w:ascii="Arial" w:eastAsia="Times New Roman" w:hAnsi="Arial" w:cs="Arial"/>
+                <w:sz w:val="18"/>
+                <w:szCs w:val="18"/>
+              </w:rPr>
+            </w:pPr>
+            <w:proofErr w:type="spellStart"/>
+            <w:r>
+              <w:rPr>
+                <w:rFonts w:ascii="Arial" w:eastAsia="Times New Roman" w:hAnsi="Arial" w:cs="Arial"/>
+                <w:sz w:val="18"/>
+                <w:szCs w:val="18"/>
+              </w:rPr>
+              <w:t>applicableEntity</w:t>
+            </w:r>
+            <w:proofErr w:type="spellEnd"/>
+          </w:p>
+        </w:tc>
+        <w:tc>
+          <w:tcPr>
+            <w:tcW w:w="1626" w:type="dxa"/>
+            <w:hideMark/>
+          </w:tcPr>
+          <w:p>
+            <w:pPr>
+              <w:spacing w:line="240" w:lineRule="auto"/>
+              <w:rPr>
+                <w:rFonts w:ascii="Arial" w:eastAsia="Times New Roman" w:hAnsi="Arial" w:cs="Arial"/>
+                <w:sz w:val="18"/>
+                <w:szCs w:val="18"/>
+              </w:rPr>
+            </w:pPr>
+            <w:r>
+              <w:rPr>
+                <w:rFonts w:ascii="Arial" w:eastAsia="Times New Roman" w:hAnsi="Arial" w:cs="Arial"/>
+                <w:sz w:val="18"/>
+                <w:szCs w:val="18"/>
+              </w:rPr>
+              <w:t xml:space="preserve">String </w:t>
+            </w:r>
+            <w:r>
+              <w:rPr>
+                <w:rFonts w:ascii="Arial" w:eastAsia="Times New Roman" w:hAnsi="Arial" w:cs="Arial"/>
+                <w:sz w:val="18"/>
+                <w:szCs w:val="18"/>
+              </w:rPr>
+              <w:br/>
+              <w:t>[0:?]</w:t>
+            </w:r>
+          </w:p>
+        </w:tc>
+        <w:tc>
+          <w:tcPr>
+            <w:tcW w:w="5791" w:type="dxa"/>
+            <w:hideMark/>
+          </w:tcPr>
+          <w:p>
+            <w:pPr>
+              <w:spacing w:line="240" w:lineRule="auto"/>
+              <w:rPr>
+                <w:rFonts w:ascii="Arial" w:eastAsia="Times New Roman" w:hAnsi="Arial" w:cs="Arial"/>
+                <w:sz w:val="18"/>
+                <w:szCs w:val="18"/>
+              </w:rPr>
+            </w:pPr>
+            <w:r>
+              <w:rPr>
+                <w:rFonts w:ascii="Arial" w:eastAsia="Times New Roman" w:hAnsi="Arial" w:cs="Arial"/>
+                <w:sz w:val="18"/>
+                <w:szCs w:val="18"/>
+              </w:rPr>
+              <w:t xml:space="preserve">Indicates the </w:t>
+            </w:r>
+            <w:proofErr w:type="spellStart"/>
+            <w:r>
+              <w:rPr>
+                <w:rFonts w:ascii="Arial" w:eastAsia="Times New Roman" w:hAnsi="Arial" w:cs="Arial"/>
+                <w:i/>
+                <w:strike/>
+                <w:color w:val="FF0000"/>
+                <w:sz w:val="18"/>
+                <w:szCs w:val="18"/>
+              </w:rPr>
+              <w:t>IfcRoot</w:t>
+            </w:r>
+            <w:proofErr w:type="spellEnd"/>
+            <w:r>
+              <w:rPr>
+                <w:rFonts w:ascii="Arial" w:eastAsia="Times New Roman" w:hAnsi="Arial" w:cs="Arial"/>
+                <w:strike/>
+                <w:color w:val="FF0000"/>
+                <w:sz w:val="18"/>
+                <w:szCs w:val="18"/>
+              </w:rPr>
+              <w:t>-based</w:t>
+            </w:r>
+            <w:r>
+              <w:rPr>
+                <w:rFonts w:ascii="Arial" w:eastAsia="Times New Roman" w:hAnsi="Arial" w:cs="Arial"/>
+                <w:sz w:val="18"/>
+                <w:szCs w:val="18"/>
+              </w:rPr>
+              <w:t xml:space="preserve"> entities, including all derived entities, for which the concept applies. It is recommended to use a single base class (e.g. </w:t>
+            </w:r>
+            <w:proofErr w:type="spellStart"/>
+            <w:r>
+              <w:rPr>
+                <w:rFonts w:ascii="Arial" w:eastAsia="Times New Roman" w:hAnsi="Arial" w:cs="Arial"/>
+                <w:i/>
+                <w:sz w:val="18"/>
+                <w:szCs w:val="18"/>
+              </w:rPr>
+              <w:t>IfcElement</w:t>
+            </w:r>
+            <w:proofErr w:type="spellEnd"/>
+            <w:r>
+              <w:rPr>
+                <w:rFonts w:ascii="Arial" w:eastAsia="Times New Roman" w:hAnsi="Arial" w:cs="Arial"/>
+                <w:sz w:val="18"/>
+                <w:szCs w:val="18"/>
+              </w:rPr>
+              <w:t>). This value provides the context for any attribute rules and is used within MVD tools to filter the list of available te</w:t>
+            </w:r>
+            <w:r>
+              <w:rPr>
+                <w:rFonts w:ascii="Arial" w:eastAsia="Times New Roman" w:hAnsi="Arial" w:cs="Arial"/>
+                <w:sz w:val="18"/>
+                <w:szCs w:val="18"/>
+              </w:rPr>
+              <w:t>m</w:t>
+            </w:r>
+            <w:r>
+              <w:rPr>
+                <w:rFonts w:ascii="Arial" w:eastAsia="Times New Roman" w:hAnsi="Arial" w:cs="Arial"/>
+                <w:sz w:val="18"/>
+                <w:szCs w:val="18"/>
+              </w:rPr>
+              <w:t>plates for particular entities. For a sub-template, the applicable entity must be the same type or a subtype of the outer template. This value may be blank to indicate an abstract template that cannot be instant</w:t>
+            </w:r>
+            <w:r>
+              <w:rPr>
+                <w:rFonts w:ascii="Arial" w:eastAsia="Times New Roman" w:hAnsi="Arial" w:cs="Arial"/>
+                <w:sz w:val="18"/>
+                <w:szCs w:val="18"/>
+              </w:rPr>
+              <w:t>i</w:t>
+            </w:r>
+            <w:r>
+              <w:rPr>
+                <w:rFonts w:ascii="Arial" w:eastAsia="Times New Roman" w:hAnsi="Arial" w:cs="Arial"/>
+                <w:sz w:val="18"/>
+                <w:szCs w:val="18"/>
+              </w:rPr>
+              <w:t>ated, containing sub-templates for specific entities.</w:t>
+            </w:r>
+          </w:p>
+        </w:tc>
+      </w:tr>
+      <w:tr>
+        <w:tc>
+          <w:tcPr>
+            <w:tcW w:w="2045" w:type="dxa"/>
+          </w:tcPr>
+          <w:p>
+            <w:pPr>
+              <w:spacing w:line="240" w:lineRule="auto"/>
+              <w:rPr>
+                <w:rFonts w:ascii="Arial" w:eastAsia="Times New Roman" w:hAnsi="Arial" w:cs="Arial"/>
+                <w:sz w:val="18"/>
+                <w:szCs w:val="18"/>
+              </w:rPr>
+            </w:pPr>
+            <w:r>
+              <w:rPr>
+                <w:rFonts w:ascii="Arial" w:eastAsia="Times New Roman" w:hAnsi="Arial" w:cs="Arial"/>
+                <w:sz w:val="18"/>
+                <w:szCs w:val="18"/>
+              </w:rPr>
+              <w:t>…</w:t>
+            </w:r>
+          </w:p>
+        </w:tc>
+        <w:tc>
+          <w:tcPr>
+            <w:tcW w:w="1626" w:type="dxa"/>
+          </w:tcPr>
+          <w:p>
+            <w:pPr>
+              <w:spacing w:line="240" w:lineRule="auto"/>
+              <w:rPr>
+                <w:rFonts w:ascii="Arial" w:eastAsia="Times New Roman" w:hAnsi="Arial" w:cs="Arial"/>
+                <w:sz w:val="18"/>
+                <w:szCs w:val="18"/>
+              </w:rPr>
+            </w:pPr>
+          </w:p>
+        </w:tc>
+        <w:tc>
+          <w:tcPr>
+            <w:tcW w:w="5791" w:type="dxa"/>
+          </w:tcPr>
+          <w:p>
+            <w:pPr>
+              <w:spacing w:line="240" w:lineRule="auto"/>
+              <w:rPr>
+                <w:rFonts w:ascii="Arial" w:eastAsia="Times New Roman" w:hAnsi="Arial" w:cs="Arial"/>
+                <w:sz w:val="18"/>
+                <w:szCs w:val="18"/>
+              </w:rPr>
+            </w:pPr>
+          </w:p>
+        </w:tc>
+      </w:tr>
+    </w:tbl>
+    <w:p/>
+    <w:p>
+      <w:r>
+        <w:t xml:space="preserve">The following </w:t>
+      </w:r>
+      <w:r>
+        <w:t>extension is</w:t>
+      </w:r>
+      <w:r>
+        <w:t xml:space="preserve"> proposed for </w:t>
+      </w:r>
+      <w:proofErr w:type="spellStart"/>
+      <w:r>
+        <w:rPr>
+          <w:i/>
+        </w:rPr>
+        <w:t>EntityRule</w:t>
+      </w:r>
+      <w:proofErr w:type="spellEnd"/>
+      <w:r>
+        <w:t>:</w:t>
+      </w:r>
+    </w:p>
+    <w:tbl>
+      <w:tblPr>
+        <w:tblW w:w="0" w:type="auto"/>
+        <w:tblBorders>
+          <w:top w:val="single" w:sz="4" w:space="0" w:color="00A0AF"/>
+          <w:left w:val="single" w:sz="4" w:space="0" w:color="00A0AF"/>
+          <w:bottom w:val="single" w:sz="4" w:space="0" w:color="00A0AF"/>
+          <w:right w:val="single" w:sz="4" w:space="0" w:color="00A0AF"/>
+          <w:insideH w:val="single" w:sz="4" w:space="0" w:color="00A0AF"/>
+          <w:insideV w:val="single" w:sz="4" w:space="0" w:color="00A0AF"/>
+        </w:tblBorders>
+        <w:tblCellMar>
+          <w:left w:w="57" w:type="dxa"/>
+          <w:right w:w="57" w:type="dxa"/>
+        </w:tblCellMar>
+        <w:tblLook w:val="04A0" w:firstRow="1" w:lastRow="0" w:firstColumn="1" w:lastColumn="0" w:noHBand="0" w:noVBand="1"/>
+      </w:tblPr>
+      <w:tblGrid>
+        <w:gridCol w:w="2045"/>
+        <w:gridCol w:w="1626"/>
+        <w:gridCol w:w="5791"/>
+      </w:tblGrid>
+      <w:tr>
+        <w:tc>
+          <w:tcPr>
+            <w:tcW w:w="2045" w:type="dxa"/>
+            <w:shd w:val="clear" w:color="auto" w:fill="00A0AF"/>
+            <w:hideMark/>
+          </w:tcPr>
+          <w:p>
+            <w:pPr>
+              <w:spacing w:after="0" w:line="240" w:lineRule="auto"/>
+              <w:rPr>
+                <w:rFonts w:eastAsia="Times New Roman"/>
+                <w:b/>
+                <w:color w:val="FFFFFF"/>
+              </w:rPr>
+            </w:pPr>
+            <w:r>
+              <w:rPr>
+                <w:rFonts w:eastAsia="Times New Roman"/>
+                <w:b/>
+                <w:color w:val="FFFFFF"/>
+              </w:rPr>
+              <w:t>Attribute</w:t>
+            </w:r>
+          </w:p>
+        </w:tc>
+        <w:tc>
+          <w:tcPr>
+            <w:tcW w:w="1626" w:type="dxa"/>
+            <w:shd w:val="clear" w:color="auto" w:fill="00A0AF"/>
+            <w:hideMark/>
+          </w:tcPr>
+          <w:p>
+            <w:pPr>
+              <w:spacing w:after="0" w:line="240" w:lineRule="auto"/>
+              <w:rPr>
+                <w:rFonts w:eastAsia="Times New Roman"/>
+                <w:b/>
+                <w:color w:val="FFFFFF"/>
+              </w:rPr>
+            </w:pPr>
+            <w:r>
+              <w:rPr>
+                <w:rFonts w:eastAsia="Times New Roman"/>
+                <w:b/>
+                <w:color w:val="FFFFFF"/>
+              </w:rPr>
+              <w:t>Type</w:t>
+            </w:r>
+          </w:p>
+        </w:tc>
+        <w:tc>
+          <w:tcPr>
+            <w:tcW w:w="5791" w:type="dxa"/>
+            <w:shd w:val="clear" w:color="auto" w:fill="00A0AF"/>
+            <w:hideMark/>
+          </w:tcPr>
+          <w:p>
+            <w:pPr>
+              <w:spacing w:after="0" w:line="240" w:lineRule="auto"/>
+              <w:rPr>
+                <w:rFonts w:eastAsia="Times New Roman"/>
+                <w:b/>
+                <w:color w:val="FFFFFF"/>
+              </w:rPr>
+            </w:pPr>
+            <w:r>
+              <w:rPr>
+                <w:rFonts w:eastAsia="Times New Roman"/>
+                <w:b/>
+                <w:color w:val="FFFFFF"/>
+              </w:rPr>
+              <w:t>Description</w:t>
+            </w:r>
+          </w:p>
+        </w:tc>
+      </w:tr>
+      <w:tr>
+        <w:tc>
+          <w:tcPr>
+            <w:tcW w:w="2045" w:type="dxa"/>
+          </w:tcPr>
+          <w:p>
+            <w:pPr>
+              <w:spacing w:line="240" w:lineRule="auto"/>
+              <w:rPr>
+                <w:rFonts w:ascii="Arial" w:eastAsia="Times New Roman" w:hAnsi="Arial" w:cs="Arial"/>
+                <w:sz w:val="18"/>
+                <w:szCs w:val="18"/>
+              </w:rPr>
+            </w:pPr>
+            <w:r>
+              <w:rPr>
+                <w:rFonts w:ascii="Arial" w:eastAsia="Times New Roman" w:hAnsi="Arial" w:cs="Arial"/>
+                <w:sz w:val="18"/>
+                <w:szCs w:val="18"/>
+              </w:rPr>
+              <w:t>…</w:t>
+            </w:r>
+          </w:p>
+        </w:tc>
+        <w:tc>
+          <w:tcPr>
+            <w:tcW w:w="1626" w:type="dxa"/>
+          </w:tcPr>
+          <w:p>
+            <w:pPr>
+              <w:spacing w:line="240" w:lineRule="auto"/>
+              <w:rPr>
+                <w:rFonts w:ascii="Arial" w:eastAsia="Times New Roman" w:hAnsi="Arial" w:cs="Arial"/>
+                <w:sz w:val="18"/>
+                <w:szCs w:val="18"/>
+              </w:rPr>
+            </w:pPr>
+          </w:p>
+        </w:tc>
+        <w:tc>
+          <w:tcPr>
+            <w:tcW w:w="5791" w:type="dxa"/>
+          </w:tcPr>
+          <w:p>
+            <w:pPr>
+              <w:spacing w:line="240" w:lineRule="auto"/>
+              <w:rPr>
+                <w:rFonts w:ascii="Arial" w:eastAsia="Times New Roman" w:hAnsi="Arial" w:cs="Arial"/>
+                <w:sz w:val="18"/>
+                <w:szCs w:val="18"/>
+              </w:rPr>
+            </w:pPr>
+          </w:p>
+        </w:tc>
+      </w:tr>
+      <w:tr>
+        <w:tc>
+          <w:tcPr>
+            <w:tcW w:w="2045" w:type="dxa"/>
+          </w:tcPr>
+          <w:p>
+            <w:pPr>
+              <w:spacing w:line="240" w:lineRule="auto"/>
+              <w:rPr>
+                <w:rFonts w:ascii="Arial" w:eastAsia="Times New Roman" w:hAnsi="Arial" w:cs="Arial"/>
+                <w:color w:val="FF0000"/>
+                <w:sz w:val="18"/>
+                <w:szCs w:val="18"/>
+              </w:rPr>
+            </w:pPr>
+            <w:proofErr w:type="spellStart"/>
+            <w:r>
+              <w:rPr>
+                <w:rFonts w:ascii="Arial" w:eastAsia="Times New Roman" w:hAnsi="Arial" w:cs="Arial"/>
+                <w:color w:val="FF0000"/>
+                <w:sz w:val="18"/>
+                <w:szCs w:val="18"/>
+              </w:rPr>
+              <w:t>PartialConceptTemplate</w:t>
+            </w:r>
+            <w:proofErr w:type="spellEnd"/>
+          </w:p>
+        </w:tc>
+        <w:tc>
+          <w:tcPr>
+            <w:tcW w:w="1626" w:type="dxa"/>
+          </w:tcPr>
+          <w:p>
+            <w:pPr>
+              <w:spacing w:line="240" w:lineRule="auto"/>
+              <w:rPr>
+                <w:rFonts w:ascii="Arial" w:eastAsia="Times New Roman" w:hAnsi="Arial" w:cs="Arial"/>
+                <w:color w:val="FF0000"/>
+                <w:sz w:val="18"/>
+                <w:szCs w:val="18"/>
+              </w:rPr>
+            </w:pPr>
+            <w:proofErr w:type="spellStart"/>
+            <w:r>
+              <w:rPr>
+                <w:rFonts w:ascii="Arial" w:eastAsia="Times New Roman" w:hAnsi="Arial" w:cs="Arial"/>
+                <w:color w:val="FF0000"/>
+                <w:sz w:val="18"/>
+                <w:szCs w:val="18"/>
+              </w:rPr>
+              <w:t>ConceptTemplate</w:t>
+            </w:r>
+            <w:proofErr w:type="spellEnd"/>
+            <w:r>
+              <w:rPr>
+                <w:rFonts w:ascii="Arial" w:eastAsia="Times New Roman" w:hAnsi="Arial" w:cs="Arial"/>
+                <w:color w:val="FF0000"/>
+                <w:sz w:val="18"/>
+                <w:szCs w:val="18"/>
+              </w:rPr>
+              <w:t xml:space="preserve"> [0:?]</w:t>
+            </w:r>
+          </w:p>
+        </w:tc>
+        <w:tc>
+          <w:tcPr>
+            <w:tcW w:w="5791" w:type="dxa"/>
+          </w:tcPr>
+          <w:p>
+            <w:pPr>
+              <w:spacing w:line="240" w:lineRule="auto"/>
+              <w:rPr>
+                <w:rFonts w:ascii="Arial" w:eastAsia="Times New Roman" w:hAnsi="Arial" w:cs="Arial"/>
+                <w:color w:val="FF0000"/>
+                <w:sz w:val="18"/>
+                <w:szCs w:val="18"/>
+              </w:rPr>
+            </w:pPr>
+            <w:r>
+              <w:rPr>
+                <w:rFonts w:ascii="Arial" w:eastAsia="Times New Roman" w:hAnsi="Arial" w:cs="Arial"/>
+                <w:color w:val="FF0000"/>
+                <w:sz w:val="18"/>
+                <w:szCs w:val="18"/>
+              </w:rPr>
+              <w:t xml:space="preserve">Link to </w:t>
+            </w:r>
+            <w:proofErr w:type="spellStart"/>
+            <w:r>
+              <w:rPr>
+                <w:rFonts w:ascii="Arial" w:eastAsia="Times New Roman" w:hAnsi="Arial" w:cs="Arial"/>
+                <w:i/>
+                <w:color w:val="FF0000"/>
+                <w:sz w:val="18"/>
+                <w:szCs w:val="18"/>
+              </w:rPr>
+              <w:t>ConceptTemplate</w:t>
+            </w:r>
+            <w:proofErr w:type="spellEnd"/>
+            <w:r>
+              <w:rPr>
+                <w:rFonts w:ascii="Arial" w:eastAsia="Times New Roman" w:hAnsi="Arial" w:cs="Arial"/>
+                <w:color w:val="FF0000"/>
+                <w:sz w:val="18"/>
+                <w:szCs w:val="18"/>
+              </w:rPr>
+              <w:t xml:space="preserve"> that provides further details about how to handle that entity. </w:t>
+            </w:r>
+            <w:r>
+              <w:rPr>
+                <w:rFonts w:ascii="Arial" w:eastAsia="Times New Roman" w:hAnsi="Arial" w:cs="Arial"/>
+                <w:color w:val="FF0000"/>
+                <w:sz w:val="18"/>
+                <w:szCs w:val="18"/>
+              </w:rPr>
+              <w:t xml:space="preserve">If </w:t>
+            </w:r>
+            <w:proofErr w:type="spellStart"/>
+            <w:r>
+              <w:rPr>
+                <w:rFonts w:ascii="Arial" w:eastAsia="Times New Roman" w:hAnsi="Arial" w:cs="Arial"/>
+                <w:i/>
+                <w:color w:val="FF0000"/>
+                <w:sz w:val="18"/>
+                <w:szCs w:val="18"/>
+              </w:rPr>
+              <w:t>EntityRule.EntityName</w:t>
+            </w:r>
+            <w:proofErr w:type="spellEnd"/>
+            <w:r>
+              <w:rPr>
+                <w:rFonts w:ascii="Arial" w:eastAsia="Times New Roman" w:hAnsi="Arial" w:cs="Arial"/>
+                <w:i/>
+                <w:color w:val="FF0000"/>
+                <w:sz w:val="18"/>
+                <w:szCs w:val="18"/>
+              </w:rPr>
+              <w:t xml:space="preserve"> </w:t>
+            </w:r>
+            <w:r>
+              <w:rPr>
+                <w:rFonts w:ascii="Arial" w:eastAsia="Times New Roman" w:hAnsi="Arial" w:cs="Arial"/>
+                <w:color w:val="FF0000"/>
+                <w:sz w:val="18"/>
+                <w:szCs w:val="18"/>
+              </w:rPr>
+              <w:t xml:space="preserve">does not match with </w:t>
+            </w:r>
+            <w:proofErr w:type="spellStart"/>
+            <w:r>
+              <w:rPr>
+                <w:rFonts w:ascii="Arial" w:eastAsia="Times New Roman" w:hAnsi="Arial" w:cs="Arial"/>
+                <w:i/>
+                <w:color w:val="FF0000"/>
+                <w:sz w:val="18"/>
+                <w:szCs w:val="18"/>
+              </w:rPr>
+              <w:t>Co</w:t>
+            </w:r>
+            <w:r>
+              <w:rPr>
+                <w:rFonts w:ascii="Arial" w:eastAsia="Times New Roman" w:hAnsi="Arial" w:cs="Arial"/>
+                <w:i/>
+                <w:color w:val="FF0000"/>
+                <w:sz w:val="18"/>
+                <w:szCs w:val="18"/>
+              </w:rPr>
+              <w:t>n</w:t>
+            </w:r>
+            <w:r>
+              <w:rPr>
+                <w:rFonts w:ascii="Arial" w:eastAsia="Times New Roman" w:hAnsi="Arial" w:cs="Arial"/>
+                <w:i/>
+                <w:color w:val="FF0000"/>
+                <w:sz w:val="18"/>
+                <w:szCs w:val="18"/>
+              </w:rPr>
+              <w:t>ceptTemplate.ApplicableEntity</w:t>
+            </w:r>
+            <w:proofErr w:type="spellEnd"/>
+            <w:r>
+              <w:rPr>
+                <w:rFonts w:ascii="Arial" w:eastAsia="Times New Roman" w:hAnsi="Arial" w:cs="Arial"/>
+                <w:i/>
+                <w:color w:val="FF0000"/>
+                <w:sz w:val="18"/>
+                <w:szCs w:val="18"/>
+              </w:rPr>
+              <w:t xml:space="preserve"> </w:t>
+            </w:r>
+            <w:r>
+              <w:rPr>
+                <w:rFonts w:ascii="Arial" w:eastAsia="Times New Roman" w:hAnsi="Arial" w:cs="Arial"/>
+                <w:color w:val="FF0000"/>
+                <w:sz w:val="18"/>
+                <w:szCs w:val="18"/>
+              </w:rPr>
+              <w:t>(</w:t>
+            </w:r>
+            <w:proofErr w:type="spellStart"/>
+            <w:r>
+              <w:rPr>
+                <w:rFonts w:ascii="Arial" w:eastAsia="Times New Roman" w:hAnsi="Arial" w:cs="Arial"/>
+                <w:i/>
+                <w:color w:val="FF0000"/>
+                <w:sz w:val="18"/>
+                <w:szCs w:val="18"/>
+              </w:rPr>
+              <w:t>ApplicableEntity</w:t>
+            </w:r>
+            <w:proofErr w:type="spellEnd"/>
+            <w:r>
+              <w:rPr>
+                <w:rFonts w:ascii="Arial" w:eastAsia="Times New Roman" w:hAnsi="Arial" w:cs="Arial"/>
+                <w:i/>
+                <w:color w:val="FF0000"/>
+                <w:sz w:val="18"/>
+                <w:szCs w:val="18"/>
+              </w:rPr>
+              <w:t xml:space="preserve"> </w:t>
+            </w:r>
+            <w:r>
+              <w:rPr>
+                <w:rFonts w:ascii="Arial" w:eastAsia="Times New Roman" w:hAnsi="Arial" w:cs="Arial"/>
+                <w:color w:val="FF0000"/>
+                <w:sz w:val="18"/>
+                <w:szCs w:val="18"/>
+              </w:rPr>
+              <w:t xml:space="preserve">is a root entity), then this entity will be managed by other root entities </w:t>
+            </w:r>
+            <w:r>
+              <w:rPr>
+                <w:rFonts w:ascii="Arial" w:eastAsia="Times New Roman" w:hAnsi="Arial" w:cs="Arial"/>
+                <w:color w:val="FF0000"/>
+                <w:sz w:val="18"/>
+                <w:szCs w:val="18"/>
+              </w:rPr>
+              <w:t>(may be defined by a list of concept templates)</w:t>
+            </w:r>
+            <w:r>
+              <w:rPr>
+                <w:rFonts w:ascii="Arial" w:eastAsia="Times New Roman" w:hAnsi="Arial" w:cs="Arial"/>
+                <w:i/>
+                <w:color w:val="FF0000"/>
+                <w:sz w:val="18"/>
+                <w:szCs w:val="18"/>
+              </w:rPr>
+              <w:t xml:space="preserve">. </w:t>
+            </w:r>
+            <w:r>
+              <w:rPr>
+                <w:rFonts w:ascii="Arial" w:eastAsia="Times New Roman" w:hAnsi="Arial" w:cs="Arial"/>
+                <w:color w:val="FF0000"/>
+                <w:sz w:val="18"/>
+                <w:szCs w:val="18"/>
+              </w:rPr>
+              <w:t>Otherwise it is a partial template that e</w:t>
+            </w:r>
+            <w:r>
+              <w:rPr>
+                <w:rFonts w:ascii="Arial" w:eastAsia="Times New Roman" w:hAnsi="Arial" w:cs="Arial"/>
+                <w:color w:val="FF0000"/>
+                <w:sz w:val="18"/>
+                <w:szCs w:val="18"/>
+              </w:rPr>
+              <w:t>x</w:t>
+            </w:r>
+            <w:r>
+              <w:rPr>
+                <w:rFonts w:ascii="Arial" w:eastAsia="Times New Roman" w:hAnsi="Arial" w:cs="Arial"/>
+                <w:color w:val="FF0000"/>
+                <w:sz w:val="18"/>
+                <w:szCs w:val="18"/>
+              </w:rPr>
+              <w:t xml:space="preserve">tends this entity definition. </w:t>
+            </w:r>
+          </w:p>
+        </w:tc>
+      </w:tr>
+    </w:tbl>
+    <w:p/>
+    <w:p>
+      <w:pPr>
+        <w:pStyle w:val="berschrift2"/>
+      </w:pPr>
+      <w:bookmarkStart w:id="68" w:name="_Ref374087906"/>
+      <w:bookmarkStart w:id="69" w:name="_Toc374096675"/>
+      <w:r>
+        <w:t xml:space="preserve">Abstract </w:t>
+      </w:r>
+      <w:proofErr w:type="spellStart"/>
+      <w:r>
+        <w:t>C</w:t>
+      </w:r>
+      <w:r>
+        <w:t>oncept</w:t>
+      </w:r>
+      <w:r>
+        <w:t>T</w:t>
+      </w:r>
+      <w:r>
+        <w:t>emplate</w:t>
+      </w:r>
+      <w:r>
+        <w:t>s</w:t>
+      </w:r>
+      <w:proofErr w:type="spellEnd"/>
+      <w:r>
+        <w:t xml:space="preserve"> </w:t>
+      </w:r>
+    </w:p>
+    <w:p>
+      <w:pPr>
+        <w:jc w:val="both"/>
+      </w:pPr>
+      <w:r>
+        <w:rPr>
+          <w:b/>
+        </w:rPr>
+        <w:t>Request:</w:t>
+      </w:r>
+      <w:r>
+        <w:t xml:space="preserve"> </w:t>
+      </w:r>
+      <w:r>
+        <w:t>S</w:t>
+      </w:r>
+      <w:r>
+        <w:t xml:space="preserve">upport “wild card” </w:t>
+      </w:r>
+      <w:r>
+        <w:t xml:space="preserve">attribute definitions </w:t>
+      </w:r>
+      <w:r>
+        <w:t xml:space="preserve">to be able to add rules </w:t>
+      </w:r>
+      <w:r>
+        <w:t xml:space="preserve">that are applicable </w:t>
+      </w:r>
+      <w:r>
+        <w:t>for su</w:t>
+      </w:r>
+      <w:r>
+        <w:t>b</w:t>
+      </w:r>
+      <w:r>
+        <w:t>types</w:t>
+      </w:r>
+      <w:r>
+        <w:t xml:space="preserve"> only. Th</w:t>
+      </w:r>
+      <w:r>
+        <w:t xml:space="preserve">is would be interesting for instance for defining a “Type” template for </w:t>
+      </w:r>
+      <w:proofErr w:type="spellStart"/>
+      <w:r>
+        <w:rPr>
+          <w:i/>
+        </w:rPr>
+        <w:t>IfcObject</w:t>
+      </w:r>
+      <w:proofErr w:type="spellEnd"/>
+      <w:r>
+        <w:t xml:space="preserve"> that not only includes the attribute “</w:t>
+      </w:r>
+      <w:proofErr w:type="spellStart"/>
+      <w:r>
+        <w:t>ObjectType</w:t>
+      </w:r>
+      <w:proofErr w:type="spellEnd"/>
+      <w:r>
+        <w:t>” but also “</w:t>
+      </w:r>
+      <w:proofErr w:type="spellStart"/>
+      <w:r>
+        <w:t>PredefinedType</w:t>
+      </w:r>
+      <w:proofErr w:type="spellEnd"/>
+      <w:r>
+        <w:t xml:space="preserve">” that is defined by subtypes of </w:t>
+      </w:r>
+      <w:proofErr w:type="spellStart"/>
+      <w:r>
+        <w:rPr>
+          <w:i/>
+        </w:rPr>
+        <w:t>IfcO</w:t>
+      </w:r>
+      <w:r>
+        <w:rPr>
+          <w:i/>
+        </w:rPr>
+        <w:t>b</w:t>
+      </w:r>
+      <w:r>
+        <w:rPr>
+          <w:i/>
+        </w:rPr>
+        <w:t>ject</w:t>
+      </w:r>
+      <w:proofErr w:type="spellEnd"/>
+      <w:r>
+        <w:t xml:space="preserve">. </w:t>
+      </w:r>
+    </w:p>
+    <w:p>
+      <w:pPr>
+        <w:jc w:val="both"/>
+      </w:pPr>
+      <w:r>
+        <w:rPr>
+          <w:b/>
+        </w:rPr>
+        <w:t>Solution:</w:t>
+      </w:r>
+      <w:r>
+        <w:t xml:space="preserve"> No changes required – see notes for </w:t>
+      </w:r>
+      <w:proofErr w:type="spellStart"/>
+      <w:r>
+        <w:rPr>
+          <w:i/>
+        </w:rPr>
+        <w:t>ConceptTemplate.Rules</w:t>
+      </w:r>
+      <w:proofErr w:type="spellEnd"/>
+      <w:r>
+        <w:t>, which also appl</w:t>
+      </w:r>
+      <w:r>
+        <w:t>ies</w:t>
+      </w:r>
+      <w:r>
+        <w:t xml:space="preserve"> to </w:t>
+      </w:r>
+      <w:proofErr w:type="spellStart"/>
+      <w:r>
+        <w:rPr>
+          <w:i/>
+        </w:rPr>
+        <w:t>Ent</w:t>
+      </w:r>
+      <w:r>
+        <w:rPr>
+          <w:i/>
+        </w:rPr>
+        <w:t>i</w:t>
+      </w:r>
+      <w:r>
+        <w:rPr>
+          <w:i/>
+        </w:rPr>
+        <w:t>tyRule.AttributeRules</w:t>
+      </w:r>
+      <w:proofErr w:type="spellEnd"/>
+      <w:r>
+        <w:t xml:space="preserve">. </w:t>
+      </w:r>
+    </w:p>
+    <w:p>
+      <w:pPr>
+        <w:pStyle w:val="berschrift2"/>
+      </w:pPr>
+      <w:bookmarkStart w:id="70" w:name="_Ref377977591"/>
+      <w:r>
+        <w:t xml:space="preserve">Interpretation of </w:t>
+      </w:r>
+      <w:proofErr w:type="spellStart"/>
+      <w:r>
+        <w:t>ConceptTemplate</w:t>
+      </w:r>
+      <w:proofErr w:type="spellEnd"/>
+      <w:r>
+        <w:t xml:space="preserve"> for generation of subset schemas</w:t>
+      </w:r>
+      <w:bookmarkEnd w:id="70"/>
+      <w:r>
+        <w:t xml:space="preserve"> </w:t>
+      </w:r>
+    </w:p>
+    <w:p>
+      <w:pPr>
+        <w:jc w:val="both"/>
+      </w:pPr>
+      <w:r>
+        <w:rPr>
+          <w:b/>
+        </w:rPr>
+        <w:t>Request:</w:t>
+      </w:r>
+      <w:r>
+        <w:t xml:space="preserve"> </w:t>
+      </w:r>
+      <w:r>
+        <w:t>For the generation of a subset schema it is not clear wh</w:t>
+      </w:r>
+      <w:r>
+        <w:t>ich</w:t>
+      </w:r>
+      <w:r>
+        <w:t xml:space="preserve"> entities of a </w:t>
+      </w:r>
+      <w:proofErr w:type="spellStart"/>
+      <w:r>
+        <w:rPr>
+          <w:i/>
+        </w:rPr>
+        <w:t>ConceptTemplate</w:t>
+      </w:r>
+      <w:proofErr w:type="spellEnd"/>
+      <w:r>
+        <w:t xml:space="preserve"> should be pulled in a subset schema. </w:t>
+      </w:r>
+    </w:p>
+    <w:p>
+      <w:pPr>
+        <w:jc w:val="both"/>
+      </w:pPr>
+      <w:r>
+        <w:t>The following options are of interest:</w:t>
+      </w:r>
+    </w:p>
+    <w:p>
+      <w:pPr>
+        <w:pStyle w:val="Listenabsatz"/>
+        <w:numPr>
+          <w:ilvl w:val="0"/>
+          <w:numId w:val="36"/>
+        </w:numPr>
+        <w:jc w:val="both"/>
+      </w:pPr>
+      <w:r>
+        <w:lastRenderedPageBreak/>
+        <w:t>S</w:t>
+      </w:r>
+      <w:r>
+        <w:t xml:space="preserve">elected entity types shall be added to the subset schema, which is in particular interesting and required for adding non-root entities. </w:t>
+      </w:r>
+    </w:p>
+    <w:p>
+      <w:pPr>
+        <w:pStyle w:val="Listenabsatz"/>
+        <w:numPr>
+          <w:ilvl w:val="0"/>
+          <w:numId w:val="36"/>
+        </w:numPr>
+        <w:jc w:val="both"/>
+      </w:pPr>
+      <w:r>
+        <w:t>Selected entity types are supported but shall not be added to the subset schema as it is e</w:t>
+      </w:r>
+      <w:r>
+        <w:t>x</w:t>
+      </w:r>
+      <w:r>
+        <w:t>pected that they will be selected by other definitions</w:t>
+      </w:r>
+      <w:r>
+        <w:t>.</w:t>
+      </w:r>
+      <w:r>
+        <w:t xml:space="preserve"> This </w:t>
+      </w:r>
+      <w:r>
+        <w:t xml:space="preserve">option </w:t>
+      </w:r>
+      <w:r>
+        <w:t xml:space="preserve">is </w:t>
+      </w:r>
+      <w:r>
+        <w:t xml:space="preserve">in particular interesting for root entities. </w:t>
+      </w:r>
+    </w:p>
+    <w:p>
+      <w:pPr>
+        <w:jc w:val="both"/>
+      </w:pPr>
+      <w:r>
+        <w:t>For selection of supported entity types the following options are possible:</w:t>
+      </w:r>
+    </w:p>
+    <w:p>
+      <w:pPr>
+        <w:pStyle w:val="Listenabsatz"/>
+        <w:numPr>
+          <w:ilvl w:val="0"/>
+          <w:numId w:val="37"/>
+        </w:numPr>
+        <w:jc w:val="both"/>
+      </w:pPr>
+      <w:r>
+        <w:t xml:space="preserve">Selected entity </w:t>
+      </w:r>
+      <w:r>
+        <w:t xml:space="preserve">types </w:t>
+      </w:r>
+      <w:r>
+        <w:t>only</w:t>
+      </w:r>
+      <w:r>
+        <w:t xml:space="preserve"> </w:t>
+      </w:r>
+    </w:p>
+    <w:p>
+      <w:pPr>
+        <w:pStyle w:val="Listenabsatz"/>
+        <w:numPr>
+          <w:ilvl w:val="0"/>
+          <w:numId w:val="37"/>
+        </w:numPr>
+        <w:jc w:val="both"/>
+      </w:pPr>
+      <w:r>
+        <w:t xml:space="preserve">Selected entity </w:t>
+      </w:r>
+      <w:r>
+        <w:t xml:space="preserve">type </w:t>
+      </w:r>
+      <w:r>
+        <w:t>+ subtypes</w:t>
+      </w:r>
+    </w:p>
+    <w:p>
+      <w:pPr>
+        <w:jc w:val="both"/>
+      </w:pPr>
+    </w:p>
+    <w:p>
+      <w:pPr>
+        <w:jc w:val="both"/>
+      </w:pPr>
+      <w:r>
+        <w:rPr>
+          <w:b/>
+        </w:rPr>
+        <w:t>Solution:</w:t>
+      </w:r>
+      <w:r>
+        <w:t xml:space="preserve"> </w:t>
+      </w:r>
+      <w:r>
+        <w:t xml:space="preserve">It is suggested to add two new flag attributes to </w:t>
+      </w:r>
+      <w:proofErr w:type="spellStart"/>
+      <w:r>
+        <w:t>EntityRule</w:t>
+      </w:r>
+      <w:proofErr w:type="spellEnd"/>
+      <w:r>
+        <w:t xml:space="preserve"> to clarify </w:t>
+      </w:r>
+      <w:r>
+        <w:t>selection of entities.</w:t>
+      </w:r>
+      <w:r>
+        <w:t xml:space="preserve"> </w:t>
+      </w:r>
+    </w:p>
+    <w:tbl>
+      <w:tblPr>
+        <w:tblW w:w="0" w:type="auto"/>
+        <w:tblBorders>
+          <w:top w:val="single" w:sz="4" w:space="0" w:color="00A0AF"/>
+          <w:left w:val="single" w:sz="4" w:space="0" w:color="00A0AF"/>
+          <w:bottom w:val="single" w:sz="4" w:space="0" w:color="00A0AF"/>
+          <w:right w:val="single" w:sz="4" w:space="0" w:color="00A0AF"/>
+          <w:insideH w:val="single" w:sz="4" w:space="0" w:color="00A0AF"/>
+          <w:insideV w:val="single" w:sz="4" w:space="0" w:color="00A0AF"/>
+        </w:tblBorders>
+        <w:tblCellMar>
+          <w:left w:w="57" w:type="dxa"/>
+          <w:right w:w="57" w:type="dxa"/>
+        </w:tblCellMar>
+        <w:tblLook w:val="04A0" w:firstRow="1" w:lastRow="0" w:firstColumn="1" w:lastColumn="0" w:noHBand="0" w:noVBand="1"/>
+      </w:tblPr>
+      <w:tblGrid>
+        <w:gridCol w:w="2045"/>
+        <w:gridCol w:w="1626"/>
+        <w:gridCol w:w="5791"/>
+      </w:tblGrid>
+      <w:tr>
+        <w:tc>
+          <w:tcPr>
+            <w:tcW w:w="2045" w:type="dxa"/>
+            <w:shd w:val="clear" w:color="auto" w:fill="00A0AF"/>
+            <w:hideMark/>
+          </w:tcPr>
+          <w:p>
+            <w:pPr>
+              <w:spacing w:after="0" w:line="240" w:lineRule="auto"/>
+              <w:rPr>
+                <w:rFonts w:eastAsia="Times New Roman"/>
+                <w:b/>
+                <w:color w:val="FFFFFF"/>
+              </w:rPr>
+            </w:pPr>
+            <w:r>
+              <w:rPr>
+                <w:rFonts w:eastAsia="Times New Roman"/>
+                <w:b/>
+                <w:color w:val="FFFFFF"/>
+              </w:rPr>
+              <w:t>Attribute</w:t>
+            </w:r>
+          </w:p>
+        </w:tc>
+        <w:tc>
+          <w:tcPr>
+            <w:tcW w:w="1626" w:type="dxa"/>
+            <w:shd w:val="clear" w:color="auto" w:fill="00A0AF"/>
+            <w:hideMark/>
+          </w:tcPr>
+          <w:p>
+            <w:pPr>
+              <w:spacing w:after="0" w:line="240" w:lineRule="auto"/>
+              <w:rPr>
+                <w:rFonts w:eastAsia="Times New Roman"/>
+                <w:b/>
+                <w:color w:val="FFFFFF"/>
+              </w:rPr>
+            </w:pPr>
+            <w:r>
+              <w:rPr>
+                <w:rFonts w:eastAsia="Times New Roman"/>
+                <w:b/>
+                <w:color w:val="FFFFFF"/>
+              </w:rPr>
+              <w:t>Type</w:t>
+            </w:r>
+          </w:p>
+        </w:tc>
+        <w:tc>
+          <w:tcPr>
+            <w:tcW w:w="5791" w:type="dxa"/>
+            <w:shd w:val="clear" w:color="auto" w:fill="00A0AF"/>
+            <w:hideMark/>
+          </w:tcPr>
+          <w:p>
+            <w:pPr>
+              <w:spacing w:after="0" w:line="240" w:lineRule="auto"/>
+              <w:rPr>
+                <w:rFonts w:eastAsia="Times New Roman"/>
+                <w:b/>
+                <w:color w:val="FFFFFF"/>
+              </w:rPr>
+            </w:pPr>
+            <w:r>
+              <w:rPr>
+                <w:rFonts w:eastAsia="Times New Roman"/>
+                <w:b/>
+                <w:color w:val="FFFFFF"/>
+              </w:rPr>
+              <w:t>Description</w:t>
+            </w:r>
+          </w:p>
+        </w:tc>
+      </w:tr>
+      <w:tr>
+        <w:tc>
+          <w:tcPr>
+            <w:tcW w:w="2045" w:type="dxa"/>
+          </w:tcPr>
+          <w:p>
+            <w:pPr>
+              <w:spacing w:line="240" w:lineRule="auto"/>
+              <w:rPr>
+                <w:rFonts w:ascii="Arial" w:eastAsia="Times New Roman" w:hAnsi="Arial" w:cs="Arial"/>
+                <w:sz w:val="18"/>
+                <w:szCs w:val="18"/>
+              </w:rPr>
+            </w:pPr>
+            <w:r>
+              <w:rPr>
+                <w:rFonts w:ascii="Arial" w:eastAsia="Times New Roman" w:hAnsi="Arial" w:cs="Arial"/>
+                <w:sz w:val="18"/>
+                <w:szCs w:val="18"/>
+              </w:rPr>
+              <w:t>…</w:t>
+            </w:r>
+          </w:p>
+        </w:tc>
+        <w:tc>
+          <w:tcPr>
+            <w:tcW w:w="1626" w:type="dxa"/>
+          </w:tcPr>
+          <w:p>
+            <w:pPr>
+              <w:spacing w:line="240" w:lineRule="auto"/>
+              <w:rPr>
+                <w:rFonts w:ascii="Arial" w:eastAsia="Times New Roman" w:hAnsi="Arial" w:cs="Arial"/>
+                <w:sz w:val="18"/>
+                <w:szCs w:val="18"/>
+              </w:rPr>
+            </w:pPr>
+          </w:p>
+        </w:tc>
+        <w:tc>
+          <w:tcPr>
+            <w:tcW w:w="5791" w:type="dxa"/>
+          </w:tcPr>
+          <w:p>
+            <w:pPr>
+              <w:spacing w:line="240" w:lineRule="auto"/>
+              <w:rPr>
+                <w:rFonts w:ascii="Arial" w:eastAsia="Times New Roman" w:hAnsi="Arial" w:cs="Arial"/>
+                <w:sz w:val="18"/>
+                <w:szCs w:val="18"/>
+              </w:rPr>
+            </w:pPr>
+          </w:p>
+        </w:tc>
+      </w:tr>
+      <w:tr>
+        <w:tc>
+          <w:tcPr>
+            <w:tcW w:w="2045" w:type="dxa"/>
+          </w:tcPr>
+          <w:p>
+            <w:pPr>
+              <w:spacing w:line="240" w:lineRule="auto"/>
+              <w:rPr>
+                <w:rFonts w:ascii="Arial" w:eastAsia="Times New Roman" w:hAnsi="Arial" w:cs="Arial"/>
+                <w:color w:val="FF0000"/>
+                <w:sz w:val="18"/>
+                <w:szCs w:val="18"/>
+              </w:rPr>
+            </w:pPr>
+            <w:proofErr w:type="spellStart"/>
+            <w:r>
+              <w:rPr>
+                <w:rFonts w:ascii="Arial" w:eastAsia="Times New Roman" w:hAnsi="Arial" w:cs="Arial"/>
+                <w:color w:val="FF0000"/>
+                <w:sz w:val="18"/>
+                <w:szCs w:val="18"/>
+              </w:rPr>
+              <w:t>IncludeSubtypes</w:t>
+            </w:r>
+            <w:proofErr w:type="spellEnd"/>
+            <w:r>
+              <w:rPr>
+                <w:rFonts w:ascii="Arial" w:eastAsia="Times New Roman" w:hAnsi="Arial" w:cs="Arial"/>
+                <w:color w:val="FF0000"/>
+                <w:sz w:val="18"/>
+                <w:szCs w:val="18"/>
+              </w:rPr>
+              <w:t xml:space="preserve"> </w:t>
+            </w:r>
+          </w:p>
+        </w:tc>
+        <w:tc>
+          <w:tcPr>
+            <w:tcW w:w="1626" w:type="dxa"/>
+          </w:tcPr>
+          <w:p>
+            <w:pPr>
+              <w:spacing w:line="240" w:lineRule="auto"/>
+              <w:rPr>
+                <w:rFonts w:ascii="Arial" w:eastAsia="Times New Roman" w:hAnsi="Arial" w:cs="Arial"/>
+                <w:color w:val="FF0000"/>
+                <w:sz w:val="18"/>
+                <w:szCs w:val="18"/>
+              </w:rPr>
+            </w:pPr>
+            <w:r>
+              <w:rPr>
+                <w:rFonts w:ascii="Arial" w:eastAsia="Times New Roman" w:hAnsi="Arial" w:cs="Arial"/>
+                <w:color w:val="FF0000"/>
+                <w:sz w:val="18"/>
+                <w:szCs w:val="18"/>
+              </w:rPr>
+              <w:t>Boolean</w:t>
+            </w:r>
+          </w:p>
+        </w:tc>
+        <w:tc>
+          <w:tcPr>
+            <w:tcW w:w="5791" w:type="dxa"/>
+          </w:tcPr>
+          <w:p>
+            <w:pPr>
+              <w:spacing w:line="240" w:lineRule="auto"/>
+              <w:rPr>
+                <w:rFonts w:ascii="Arial" w:eastAsia="Times New Roman" w:hAnsi="Arial" w:cs="Arial"/>
+                <w:color w:val="FF0000"/>
+                <w:sz w:val="18"/>
+                <w:szCs w:val="18"/>
+              </w:rPr>
+            </w:pPr>
+            <w:r>
+              <w:rPr>
+                <w:rFonts w:ascii="Arial" w:eastAsia="Times New Roman" w:hAnsi="Arial" w:cs="Arial"/>
+                <w:color w:val="FF0000"/>
+                <w:sz w:val="18"/>
+                <w:szCs w:val="18"/>
+              </w:rPr>
+              <w:t>Defines if subtypes of this entity are selected or not. Default value is TRUE</w:t>
+            </w:r>
+            <w:r>
+              <w:rPr>
+                <w:rFonts w:ascii="Arial" w:eastAsia="Times New Roman" w:hAnsi="Arial" w:cs="Arial"/>
+                <w:color w:val="FF0000"/>
+                <w:sz w:val="18"/>
+                <w:szCs w:val="18"/>
+              </w:rPr>
+              <w:t xml:space="preserve">. </w:t>
+            </w:r>
+          </w:p>
+        </w:tc>
+      </w:tr>
+      <w:tr>
+        <w:tc>
+          <w:tcPr>
+            <w:tcW w:w="2045" w:type="dxa"/>
+          </w:tcPr>
+          <w:p>
+            <w:pPr>
+              <w:spacing w:line="240" w:lineRule="auto"/>
+              <w:rPr>
+                <w:rFonts w:ascii="Arial" w:eastAsia="Times New Roman" w:hAnsi="Arial" w:cs="Arial"/>
+                <w:color w:val="FF0000"/>
+                <w:sz w:val="18"/>
+                <w:szCs w:val="18"/>
+              </w:rPr>
+            </w:pPr>
+            <w:proofErr w:type="spellStart"/>
+            <w:r>
+              <w:rPr>
+                <w:rFonts w:ascii="Arial" w:eastAsia="Times New Roman" w:hAnsi="Arial" w:cs="Arial"/>
+                <w:color w:val="FF0000"/>
+                <w:sz w:val="18"/>
+                <w:szCs w:val="18"/>
+              </w:rPr>
+              <w:t>AddTo</w:t>
+            </w:r>
+            <w:r>
+              <w:rPr>
+                <w:rFonts w:ascii="Arial" w:eastAsia="Times New Roman" w:hAnsi="Arial" w:cs="Arial"/>
+                <w:color w:val="FF0000"/>
+                <w:sz w:val="18"/>
+                <w:szCs w:val="18"/>
+              </w:rPr>
+              <w:t>Schema</w:t>
+            </w:r>
+            <w:proofErr w:type="spellEnd"/>
+          </w:p>
+        </w:tc>
+        <w:tc>
+          <w:tcPr>
+            <w:tcW w:w="1626" w:type="dxa"/>
+          </w:tcPr>
+          <w:p>
+            <w:pPr>
+              <w:spacing w:line="240" w:lineRule="auto"/>
+              <w:rPr>
+                <w:rFonts w:ascii="Arial" w:eastAsia="Times New Roman" w:hAnsi="Arial" w:cs="Arial"/>
+                <w:color w:val="FF0000"/>
+                <w:sz w:val="18"/>
+                <w:szCs w:val="18"/>
+              </w:rPr>
+            </w:pPr>
+            <w:r>
+              <w:rPr>
+                <w:rFonts w:ascii="Arial" w:eastAsia="Times New Roman" w:hAnsi="Arial" w:cs="Arial"/>
+                <w:color w:val="FF0000"/>
+                <w:sz w:val="18"/>
+                <w:szCs w:val="18"/>
+              </w:rPr>
+              <w:t>Boolean</w:t>
+            </w:r>
+          </w:p>
+        </w:tc>
+        <w:tc>
+          <w:tcPr>
+            <w:tcW w:w="5791" w:type="dxa"/>
+          </w:tcPr>
+          <w:p>
+            <w:pPr>
+              <w:spacing w:line="240" w:lineRule="auto"/>
+              <w:rPr>
+                <w:rFonts w:ascii="Arial" w:eastAsia="Times New Roman" w:hAnsi="Arial" w:cs="Arial"/>
+                <w:color w:val="FF0000"/>
+                <w:sz w:val="18"/>
+                <w:szCs w:val="18"/>
+              </w:rPr>
+            </w:pPr>
+            <w:r>
+              <w:rPr>
+                <w:rFonts w:ascii="Arial" w:eastAsia="Times New Roman" w:hAnsi="Arial" w:cs="Arial"/>
+                <w:color w:val="FF0000"/>
+                <w:sz w:val="18"/>
+                <w:szCs w:val="18"/>
+              </w:rPr>
+              <w:t xml:space="preserve">This setting is </w:t>
+            </w:r>
+            <w:r>
+              <w:rPr>
+                <w:rFonts w:ascii="Arial" w:eastAsia="Times New Roman" w:hAnsi="Arial" w:cs="Arial"/>
+                <w:color w:val="FF0000"/>
+                <w:sz w:val="18"/>
+                <w:szCs w:val="18"/>
+              </w:rPr>
+              <w:t>needed</w:t>
+            </w:r>
+            <w:r>
+              <w:rPr>
+                <w:rFonts w:ascii="Arial" w:eastAsia="Times New Roman" w:hAnsi="Arial" w:cs="Arial"/>
+                <w:color w:val="FF0000"/>
+                <w:sz w:val="18"/>
+                <w:szCs w:val="18"/>
+              </w:rPr>
+              <w:t xml:space="preserve"> for the generation of </w:t>
+            </w:r>
+            <w:r>
+              <w:rPr>
+                <w:rFonts w:ascii="Arial" w:eastAsia="Times New Roman" w:hAnsi="Arial" w:cs="Arial"/>
+                <w:color w:val="FF0000"/>
+                <w:sz w:val="18"/>
+                <w:szCs w:val="18"/>
+              </w:rPr>
+              <w:t xml:space="preserve">the </w:t>
+            </w:r>
+            <w:r>
+              <w:rPr>
+                <w:rFonts w:ascii="Arial" w:eastAsia="Times New Roman" w:hAnsi="Arial" w:cs="Arial"/>
+                <w:color w:val="FF0000"/>
+                <w:sz w:val="18"/>
+                <w:szCs w:val="18"/>
+              </w:rPr>
+              <w:t>subset schema. It d</w:t>
+            </w:r>
+            <w:r>
+              <w:rPr>
+                <w:rFonts w:ascii="Arial" w:eastAsia="Times New Roman" w:hAnsi="Arial" w:cs="Arial"/>
+                <w:color w:val="FF0000"/>
+                <w:sz w:val="18"/>
+                <w:szCs w:val="18"/>
+              </w:rPr>
+              <w:t>e</w:t>
+            </w:r>
+            <w:r>
+              <w:rPr>
+                <w:rFonts w:ascii="Arial" w:eastAsia="Times New Roman" w:hAnsi="Arial" w:cs="Arial"/>
+                <w:color w:val="FF0000"/>
+                <w:sz w:val="18"/>
+                <w:szCs w:val="18"/>
+              </w:rPr>
+              <w:t>fines if all selected entities shall be included in the subset schema or not. Default value is TRUE.</w:t>
+            </w:r>
+          </w:p>
+        </w:tc>
+      </w:tr>
+    </w:tbl>
+    <w:p>
+      <w:pPr>
+        <w:jc w:val="both"/>
+      </w:pPr>
+      <w:r>
+        <w:t xml:space="preserve"> </w:t>
+      </w:r>
+    </w:p>
+    <w:p>
+      <w:pPr>
+        <w:jc w:val="both"/>
+      </w:pPr>
+      <w:r>
+        <w:t xml:space="preserve">For clarification of the current agreement for </w:t>
+      </w:r>
+      <w:proofErr w:type="spellStart"/>
+      <w:r>
+        <w:rPr>
+          <w:i/>
+        </w:rPr>
+        <w:t>AttributeRule.EntityRules</w:t>
+      </w:r>
+      <w:proofErr w:type="spellEnd"/>
+      <w:r>
+        <w:t xml:space="preserve"> an empty list should be avoided</w:t>
+      </w:r>
+      <w:r>
+        <w:t xml:space="preserve">. An empty list would use the entity (or entities in case of SELECT data types) as defined in the underlying schema with the settings </w:t>
+      </w:r>
+      <w:proofErr w:type="spellStart"/>
+      <w:r>
+        <w:rPr>
+          <w:i/>
+        </w:rPr>
+        <w:t>IncludeSubtypes</w:t>
+      </w:r>
+      <w:proofErr w:type="spellEnd"/>
+      <w:r>
+        <w:t xml:space="preserve">=TRUE and </w:t>
+      </w:r>
+      <w:proofErr w:type="spellStart"/>
+      <w:r>
+        <w:rPr>
+          <w:i/>
+        </w:rPr>
+        <w:t>AddToSchema</w:t>
+      </w:r>
+      <w:proofErr w:type="spellEnd"/>
+      <w:r>
+        <w:t xml:space="preserve">=FALSE. </w:t>
+      </w:r>
+      <w:r>
+        <w:t xml:space="preserve"> </w:t>
+      </w:r>
+    </w:p>
+    <w:p>
+      <w:pPr>
+        <w:pStyle w:val="berschrift2"/>
+      </w:pPr>
+      <w:r>
+        <w:t>Exclude subtypes from referenced entities</w:t>
+      </w:r>
+      <w:bookmarkEnd w:id="68"/>
+      <w:bookmarkEnd w:id="69"/>
+    </w:p>
+    <w:p>
+      <w:r>
+        <w:t>&lt;TBD&gt;</w:t>
+      </w:r>
+    </w:p>
+    <w:p>
+      <w:pPr>
+        <w:pStyle w:val="berschrift2"/>
+      </w:pPr>
       <w:r>
         <w:t>Using unnamed INVERSE relationships</w:t>
       </w:r>
-      <w:bookmarkEnd w:id="67"/>
-      <w:bookmarkEnd w:id="68"/>
+      <w:bookmarkEnd w:id="65"/>
+      <w:bookmarkEnd w:id="66"/>
     </w:p>
     <w:p>
       <w:r>
@@ -12672,7 +15186,7 @@
           <w:lang w:val="en-US"/>
         </w:rPr>
       </w:pPr>
-      <w:bookmarkStart w:id="69" w:name="_Toc374096677"/>
+      <w:bookmarkStart w:id="71" w:name="_Toc374096677"/>
       <w:r>
         <w:rPr>
           <w:lang w:val="en-US"/>
@@ -12680,19 +15194,19 @@
         <w:lastRenderedPageBreak/>
         <w:t>Discussions</w:t>
       </w:r>
-      <w:bookmarkEnd w:id="69"/>
+      <w:bookmarkEnd w:id="71"/>
     </w:p>
     <w:p>
       <w:pPr>
         <w:pStyle w:val="berschrift2"/>
       </w:pPr>
-      <w:bookmarkStart w:id="70" w:name="_Toc374096678"/>
-      <w:bookmarkStart w:id="71" w:name="_Ref374371185"/>
+      <w:bookmarkStart w:id="72" w:name="_Toc374096678"/>
+      <w:bookmarkStart w:id="73" w:name="_Ref374371185"/>
       <w:r>
         <w:t>Configuration of min and max cardinality</w:t>
       </w:r>
-      <w:bookmarkEnd w:id="70"/>
-      <w:bookmarkEnd w:id="71"/>
+      <w:bookmarkEnd w:id="72"/>
+      <w:bookmarkEnd w:id="73"/>
     </w:p>
     <w:p>
       <w:r>
@@ -12847,11 +15361,11 @@
       <w:pPr>
         <w:pStyle w:val="berschrift1"/>
       </w:pPr>
-      <w:bookmarkStart w:id="72" w:name="_Toc374096679"/>
+      <w:bookmarkStart w:id="74" w:name="_Toc374096679"/>
       <w:r>
         <w:t>Tools and Reference Implementations</w:t>
       </w:r>
-      <w:bookmarkEnd w:id="72"/>
+      <w:bookmarkEnd w:id="74"/>
     </w:p>
     <w:p>
       <w:pPr>
@@ -12865,11 +15379,11 @@
       <w:pPr>
         <w:pStyle w:val="berschrift2"/>
       </w:pPr>
-      <w:bookmarkStart w:id="73" w:name="_Toc374096680"/>
+      <w:bookmarkStart w:id="75" w:name="_Toc374096680"/>
       <w:r>
         <w:t>IFC Documentation Generator</w:t>
       </w:r>
-      <w:bookmarkEnd w:id="73"/>
+      <w:bookmarkEnd w:id="75"/>
     </w:p>
     <w:p>
       <w:pPr>
@@ -12880,7 +15394,7 @@
       <w:pPr>
         <w:pStyle w:val="berschrift2"/>
       </w:pPr>
-      <w:bookmarkStart w:id="74" w:name="_Toc374096681"/>
+      <w:bookmarkStart w:id="76" w:name="_Toc374096681"/>
       <w:proofErr w:type="spellStart"/>
       <w:r>
         <w:t>Constructivity</w:t>
@@ -12889,7 +15403,7 @@
       <w:r>
         <w:t xml:space="preserve"> Viewer</w:t>
       </w:r>
-      <w:bookmarkEnd w:id="74"/>
+      <w:bookmarkEnd w:id="76"/>
     </w:p>
     <w:p>
       <w:pPr>
@@ -12900,11 +15414,11 @@
       <w:pPr>
         <w:pStyle w:val="berschrift2"/>
       </w:pPr>
-      <w:bookmarkStart w:id="75" w:name="_Toc374096682"/>
+      <w:bookmarkStart w:id="77" w:name="_Toc374096682"/>
       <w:r>
         <w:t>GTDS</w:t>
       </w:r>
-      <w:bookmarkEnd w:id="75"/>
+      <w:bookmarkEnd w:id="77"/>
       <w:r>
         <w:t xml:space="preserve"> </w:t>
       </w:r>
@@ -12918,12 +15432,12 @@
       <w:pPr>
         <w:pStyle w:val="berschrift2"/>
       </w:pPr>
-      <w:bookmarkStart w:id="76" w:name="_Toc374096683"/>
+      <w:bookmarkStart w:id="78" w:name="_Toc374096683"/>
       <w:proofErr w:type="spellStart"/>
       <w:r>
         <w:t>BIMServer</w:t>
       </w:r>
-      <w:bookmarkEnd w:id="76"/>
+      <w:bookmarkEnd w:id="78"/>
       <w:proofErr w:type="spellEnd"/>
     </w:p>
     <w:p>
@@ -12951,8 +15465,8 @@
           <w:lang w:val="en-US"/>
         </w:rPr>
       </w:pPr>
-      <w:bookmarkStart w:id="77" w:name="_Ref374091071"/>
-      <w:bookmarkStart w:id="78" w:name="_Toc374096684"/>
+      <w:bookmarkStart w:id="79" w:name="_Ref374091071"/>
+      <w:bookmarkStart w:id="80" w:name="_Toc374096684"/>
       <w:r>
         <w:rPr>
           <w:lang w:val="en-US"/>
@@ -12960,8 +15474,8 @@
         <w:lastRenderedPageBreak/>
         <w:t>Appendix</w:t>
       </w:r>
-      <w:bookmarkEnd w:id="77"/>
-      <w:bookmarkEnd w:id="78"/>
+      <w:bookmarkEnd w:id="79"/>
+      <w:bookmarkEnd w:id="80"/>
     </w:p>
     <w:p>
       <w:r>
@@ -13005,8 +15519,26 @@
         <w:pStyle w:val="Kommentartext"/>
       </w:pPr>
       <w:r>
+        <w:t>Additional constraints could be:</w:t>
+      </w:r>
+    </w:p>
+    <w:p>
+      <w:pPr>
+        <w:pStyle w:val="Kommentartext"/>
+        <w:numPr>
+          <w:ilvl w:val="0"/>
+          <w:numId w:val="38"/>
+        </w:numPr>
+      </w:pPr>
+      <w:r>
+        <w:t xml:space="preserve"> </w:t>
+      </w:r>
+      <w:r>
         <w:t xml:space="preserve">Avoid use of </w:t>
       </w:r>
+      <w:r>
+        <w:br/>
+      </w:r>
       <w:proofErr w:type="spellStart"/>
       <w:r>
         <w:t>IfcRepresentationSubContext</w:t>
@@ -13015,36 +15547,38 @@
       <w:r>
         <w:t xml:space="preserve"> for </w:t>
       </w:r>
+      <w:r>
+        <w:br/>
+      </w:r>
       <w:proofErr w:type="spellStart"/>
       <w:r>
-        <w:t>IfcContext.RepresentationContext</w:t>
+        <w:t>If</w:t>
+      </w:r>
+      <w:r>
+        <w:t>c</w:t>
+      </w:r>
+      <w:r>
+        <w:t>Context.RepresentationContext.</w:t>
       </w:r>
       <w:proofErr w:type="spellEnd"/>
-      <w:r>
-        <w:t>.</w:t>
-      </w:r>
     </w:p>
     <w:p>
       <w:pPr>
         <w:pStyle w:val="Kommentartext"/>
-      </w:pPr>
-    </w:p>
-    <w:p>
-      <w:pPr>
-        <w:pStyle w:val="Kommentartext"/>
-      </w:pPr>
+        <w:numPr>
+          <w:ilvl w:val="0"/>
+          <w:numId w:val="38"/>
+        </w:numPr>
+      </w:pPr>
+      <w:r>
+        <w:t xml:space="preserve"> </w:t>
+      </w:r>
       <w:r>
         <w:t xml:space="preserve">Avoid multiple usage of the same </w:t>
       </w:r>
       <w:proofErr w:type="spellStart"/>
       <w:r>
-        <w:t>Co</w:t>
-      </w:r>
-      <w:r>
-        <w:t>n</w:t>
-      </w:r>
-      <w:r>
-        <w:t>textType</w:t>
+        <w:t>ContextType</w:t>
       </w:r>
       <w:proofErr w:type="spellEnd"/>
       <w:r>
@@ -13751,7 +16285,7 @@
               <w:szCs w:val="16"/>
               <w:lang w:val="en-US"/>
             </w:rPr>
-            <w:t>14</w:t>
+            <w:t>9</w:t>
           </w:r>
           <w:r>
             <w:rPr>
@@ -14220,6 +16754,95 @@
     </w:lvl>
   </w:abstractNum>
   <w:abstractNum w:abstractNumId="6">
+    <w:nsid w:val="031028C3"/>
+    <w:multiLevelType w:val="hybridMultilevel"/>
+    <w:tmpl w:val="EBAE2A3E"/>
+    <w:lvl w:ilvl="0" w:tplc="04070015">
+      <w:start w:val="1"/>
+      <w:numFmt w:val="decimal"/>
+      <w:lvlText w:val="(%1)"/>
+      <w:lvlJc w:val="left"/>
+      <w:pPr>
+        <w:ind w:left="720" w:hanging="360"/>
+      </w:pPr>
+      <w:rPr>
+        <w:rFonts w:hint="default"/>
+      </w:rPr>
+    </w:lvl>
+    <w:lvl w:ilvl="1" w:tplc="04070019" w:tentative="1">
+      <w:start w:val="1"/>
+      <w:numFmt w:val="lowerLetter"/>
+      <w:lvlText w:val="%2."/>
+      <w:lvlJc w:val="left"/>
+      <w:pPr>
+        <w:ind w:left="1440" w:hanging="360"/>
+      </w:pPr>
+    </w:lvl>
+    <w:lvl w:ilvl="2" w:tplc="0407001B" w:tentative="1">
+      <w:start w:val="1"/>
+      <w:numFmt w:val="lowerRoman"/>
+      <w:lvlText w:val="%3."/>
+      <w:lvlJc w:val="right"/>
+      <w:pPr>
+        <w:ind w:left="2160" w:hanging="180"/>
+      </w:pPr>
+    </w:lvl>
+    <w:lvl w:ilvl="3" w:tplc="0407000F" w:tentative="1">
+      <w:start w:val="1"/>
+      <w:numFmt w:val="decimal"/>
+      <w:lvlText w:val="%4."/>
+      <w:lvlJc w:val="left"/>
+      <w:pPr>
+        <w:ind w:left="2880" w:hanging="360"/>
+      </w:pPr>
+    </w:lvl>
+    <w:lvl w:ilvl="4" w:tplc="04070019" w:tentative="1">
+      <w:start w:val="1"/>
+      <w:numFmt w:val="lowerLetter"/>
+      <w:lvlText w:val="%5."/>
+      <w:lvlJc w:val="left"/>
+      <w:pPr>
+        <w:ind w:left="3600" w:hanging="360"/>
+      </w:pPr>
+    </w:lvl>
+    <w:lvl w:ilvl="5" w:tplc="0407001B" w:tentative="1">
+      <w:start w:val="1"/>
+      <w:numFmt w:val="lowerRoman"/>
+      <w:lvlText w:val="%6."/>
+      <w:lvlJc w:val="right"/>
+      <w:pPr>
+        <w:ind w:left="4320" w:hanging="180"/>
+      </w:pPr>
+    </w:lvl>
+    <w:lvl w:ilvl="6" w:tplc="0407000F" w:tentative="1">
+      <w:start w:val="1"/>
+      <w:numFmt w:val="decimal"/>
+      <w:lvlText w:val="%7."/>
+      <w:lvlJc w:val="left"/>
+      <w:pPr>
+        <w:ind w:left="5040" w:hanging="360"/>
+      </w:pPr>
+    </w:lvl>
+    <w:lvl w:ilvl="7" w:tplc="04070019" w:tentative="1">
+      <w:start w:val="1"/>
+      <w:numFmt w:val="lowerLetter"/>
+      <w:lvlText w:val="%8."/>
+      <w:lvlJc w:val="left"/>
+      <w:pPr>
+        <w:ind w:left="5760" w:hanging="360"/>
+      </w:pPr>
+    </w:lvl>
+    <w:lvl w:ilvl="8" w:tplc="0407001B" w:tentative="1">
+      <w:start w:val="1"/>
+      <w:numFmt w:val="lowerRoman"/>
+      <w:lvlText w:val="%9."/>
+      <w:lvlJc w:val="right"/>
+      <w:pPr>
+        <w:ind w:left="6480" w:hanging="180"/>
+      </w:pPr>
+    </w:lvl>
+  </w:abstractNum>
+  <w:abstractNum w:abstractNumId="7">
     <w:nsid w:val="082C3D65"/>
     <w:multiLevelType w:val="hybridMultilevel"/>
     <w:tmpl w:val="294E0A26"/>
@@ -14332,7 +16955,96 @@
       </w:rPr>
     </w:lvl>
   </w:abstractNum>
-  <w:abstractNum w:abstractNumId="7">
+  <w:abstractNum w:abstractNumId="8">
+    <w:nsid w:val="0A422D40"/>
+    <w:multiLevelType w:val="hybridMultilevel"/>
+    <w:tmpl w:val="1F7AD150"/>
+    <w:lvl w:ilvl="0" w:tplc="04070015">
+      <w:start w:val="1"/>
+      <w:numFmt w:val="decimal"/>
+      <w:lvlText w:val="(%1)"/>
+      <w:lvlJc w:val="left"/>
+      <w:pPr>
+        <w:ind w:left="720" w:hanging="360"/>
+      </w:pPr>
+      <w:rPr>
+        <w:rFonts w:hint="default"/>
+      </w:rPr>
+    </w:lvl>
+    <w:lvl w:ilvl="1" w:tplc="04070019" w:tentative="1">
+      <w:start w:val="1"/>
+      <w:numFmt w:val="lowerLetter"/>
+      <w:lvlText w:val="%2."/>
+      <w:lvlJc w:val="left"/>
+      <w:pPr>
+        <w:ind w:left="1440" w:hanging="360"/>
+      </w:pPr>
+    </w:lvl>
+    <w:lvl w:ilvl="2" w:tplc="0407001B" w:tentative="1">
+      <w:start w:val="1"/>
+      <w:numFmt w:val="lowerRoman"/>
+      <w:lvlText w:val="%3."/>
+      <w:lvlJc w:val="right"/>
+      <w:pPr>
+        <w:ind w:left="2160" w:hanging="180"/>
+      </w:pPr>
+    </w:lvl>
+    <w:lvl w:ilvl="3" w:tplc="0407000F" w:tentative="1">
+      <w:start w:val="1"/>
+      <w:numFmt w:val="decimal"/>
+      <w:lvlText w:val="%4."/>
+      <w:lvlJc w:val="left"/>
+      <w:pPr>
+        <w:ind w:left="2880" w:hanging="360"/>
+      </w:pPr>
+    </w:lvl>
+    <w:lvl w:ilvl="4" w:tplc="04070019" w:tentative="1">
+      <w:start w:val="1"/>
+      <w:numFmt w:val="lowerLetter"/>
+      <w:lvlText w:val="%5."/>
+      <w:lvlJc w:val="left"/>
+      <w:pPr>
+        <w:ind w:left="3600" w:hanging="360"/>
+      </w:pPr>
+    </w:lvl>
+    <w:lvl w:ilvl="5" w:tplc="0407001B" w:tentative="1">
+      <w:start w:val="1"/>
+      <w:numFmt w:val="lowerRoman"/>
+      <w:lvlText w:val="%6."/>
+      <w:lvlJc w:val="right"/>
+      <w:pPr>
+        <w:ind w:left="4320" w:hanging="180"/>
+      </w:pPr>
+    </w:lvl>
+    <w:lvl w:ilvl="6" w:tplc="0407000F" w:tentative="1">
+      <w:start w:val="1"/>
+      <w:numFmt w:val="decimal"/>
+      <w:lvlText w:val="%7."/>
+      <w:lvlJc w:val="left"/>
+      <w:pPr>
+        <w:ind w:left="5040" w:hanging="360"/>
+      </w:pPr>
+    </w:lvl>
+    <w:lvl w:ilvl="7" w:tplc="04070019" w:tentative="1">
+      <w:start w:val="1"/>
+      <w:numFmt w:val="lowerLetter"/>
+      <w:lvlText w:val="%8."/>
+      <w:lvlJc w:val="left"/>
+      <w:pPr>
+        <w:ind w:left="5760" w:hanging="360"/>
+      </w:pPr>
+    </w:lvl>
+    <w:lvl w:ilvl="8" w:tplc="0407001B" w:tentative="1">
+      <w:start w:val="1"/>
+      <w:numFmt w:val="lowerRoman"/>
+      <w:lvlText w:val="%9."/>
+      <w:lvlJc w:val="right"/>
+      <w:pPr>
+        <w:ind w:left="6480" w:hanging="180"/>
+      </w:pPr>
+    </w:lvl>
+  </w:abstractNum>
+  <w:abstractNum w:abstractNumId="9">
     <w:nsid w:val="0A591E9C"/>
     <w:multiLevelType w:val="hybridMultilevel"/>
     <w:tmpl w:val="6AC20496"/>
@@ -14421,7 +17133,7 @@
       </w:pPr>
     </w:lvl>
   </w:abstractNum>
-  <w:abstractNum w:abstractNumId="8">
+  <w:abstractNum w:abstractNumId="10">
     <w:nsid w:val="0A865A29"/>
     <w:multiLevelType w:val="hybridMultilevel"/>
     <w:tmpl w:val="BA56057A"/>
@@ -14534,7 +17246,7 @@
       </w:rPr>
     </w:lvl>
   </w:abstractNum>
-  <w:abstractNum w:abstractNumId="9">
+  <w:abstractNum w:abstractNumId="11">
     <w:nsid w:val="0DBC15E4"/>
     <w:multiLevelType w:val="hybridMultilevel"/>
     <w:tmpl w:val="679EA496"/>
@@ -14623,7 +17335,7 @@
       </w:pPr>
     </w:lvl>
   </w:abstractNum>
-  <w:abstractNum w:abstractNumId="10">
+  <w:abstractNum w:abstractNumId="12">
     <w:nsid w:val="0EF20742"/>
     <w:multiLevelType w:val="multilevel"/>
     <w:tmpl w:val="7528F2E0"/>
@@ -14718,7 +17430,96 @@
       </w:pPr>
     </w:lvl>
   </w:abstractNum>
-  <w:abstractNum w:abstractNumId="11">
+  <w:abstractNum w:abstractNumId="13">
+    <w:nsid w:val="100B1AD1"/>
+    <w:multiLevelType w:val="hybridMultilevel"/>
+    <w:tmpl w:val="C750DE9C"/>
+    <w:lvl w:ilvl="0" w:tplc="051433AC">
+      <w:start w:val="1"/>
+      <w:numFmt w:val="upperLetter"/>
+      <w:lvlText w:val="(%1)"/>
+      <w:lvlJc w:val="left"/>
+      <w:pPr>
+        <w:ind w:left="720" w:hanging="360"/>
+      </w:pPr>
+      <w:rPr>
+        <w:rFonts w:hint="default"/>
+      </w:rPr>
+    </w:lvl>
+    <w:lvl w:ilvl="1" w:tplc="04070019" w:tentative="1">
+      <w:start w:val="1"/>
+      <w:numFmt w:val="lowerLetter"/>
+      <w:lvlText w:val="%2."/>
+      <w:lvlJc w:val="left"/>
+      <w:pPr>
+        <w:ind w:left="1440" w:hanging="360"/>
+      </w:pPr>
+    </w:lvl>
+    <w:lvl w:ilvl="2" w:tplc="0407001B" w:tentative="1">
+      <w:start w:val="1"/>
+      <w:numFmt w:val="lowerRoman"/>
+      <w:lvlText w:val="%3."/>
+      <w:lvlJc w:val="right"/>
+      <w:pPr>
+        <w:ind w:left="2160" w:hanging="180"/>
+      </w:pPr>
+    </w:lvl>
+    <w:lvl w:ilvl="3" w:tplc="0407000F" w:tentative="1">
+      <w:start w:val="1"/>
+      <w:numFmt w:val="decimal"/>
+      <w:lvlText w:val="%4."/>
+      <w:lvlJc w:val="left"/>
+      <w:pPr>
+        <w:ind w:left="2880" w:hanging="360"/>
+      </w:pPr>
+    </w:lvl>
+    <w:lvl w:ilvl="4" w:tplc="04070019" w:tentative="1">
+      <w:start w:val="1"/>
+      <w:numFmt w:val="lowerLetter"/>
+      <w:lvlText w:val="%5."/>
+      <w:lvlJc w:val="left"/>
+      <w:pPr>
+        <w:ind w:left="3600" w:hanging="360"/>
+      </w:pPr>
+    </w:lvl>
+    <w:lvl w:ilvl="5" w:tplc="0407001B" w:tentative="1">
+      <w:start w:val="1"/>
+      <w:numFmt w:val="lowerRoman"/>
+      <w:lvlText w:val="%6."/>
+      <w:lvlJc w:val="right"/>
+      <w:pPr>
+        <w:ind w:left="4320" w:hanging="180"/>
+      </w:pPr>
+    </w:lvl>
+    <w:lvl w:ilvl="6" w:tplc="0407000F" w:tentative="1">
+      <w:start w:val="1"/>
+      <w:numFmt w:val="decimal"/>
+      <w:lvlText w:val="%7."/>
+      <w:lvlJc w:val="left"/>
+      <w:pPr>
+        <w:ind w:left="5040" w:hanging="360"/>
+      </w:pPr>
+    </w:lvl>
+    <w:lvl w:ilvl="7" w:tplc="04070019" w:tentative="1">
+      <w:start w:val="1"/>
+      <w:numFmt w:val="lowerLetter"/>
+      <w:lvlText w:val="%8."/>
+      <w:lvlJc w:val="left"/>
+      <w:pPr>
+        <w:ind w:left="5760" w:hanging="360"/>
+      </w:pPr>
+    </w:lvl>
+    <w:lvl w:ilvl="8" w:tplc="0407001B" w:tentative="1">
+      <w:start w:val="1"/>
+      <w:numFmt w:val="lowerRoman"/>
+      <w:lvlText w:val="%9."/>
+      <w:lvlJc w:val="right"/>
+      <w:pPr>
+        <w:ind w:left="6480" w:hanging="180"/>
+      </w:pPr>
+    </w:lvl>
+  </w:abstractNum>
+  <w:abstractNum w:abstractNumId="14">
     <w:nsid w:val="13777D2E"/>
     <w:multiLevelType w:val="hybridMultilevel"/>
     <w:tmpl w:val="1B644B68"/>
@@ -14807,7 +17608,96 @@
       </w:pPr>
     </w:lvl>
   </w:abstractNum>
-  <w:abstractNum w:abstractNumId="12">
+  <w:abstractNum w:abstractNumId="15">
+    <w:nsid w:val="14453E4E"/>
+    <w:multiLevelType w:val="hybridMultilevel"/>
+    <w:tmpl w:val="5170AC06"/>
+    <w:lvl w:ilvl="0" w:tplc="04070011">
+      <w:start w:val="1"/>
+      <w:numFmt w:val="decimal"/>
+      <w:lvlText w:val="%1)"/>
+      <w:lvlJc w:val="left"/>
+      <w:pPr>
+        <w:ind w:left="720" w:hanging="360"/>
+      </w:pPr>
+      <w:rPr>
+        <w:rFonts w:hint="default"/>
+      </w:rPr>
+    </w:lvl>
+    <w:lvl w:ilvl="1" w:tplc="04070019" w:tentative="1">
+      <w:start w:val="1"/>
+      <w:numFmt w:val="lowerLetter"/>
+      <w:lvlText w:val="%2."/>
+      <w:lvlJc w:val="left"/>
+      <w:pPr>
+        <w:ind w:left="1440" w:hanging="360"/>
+      </w:pPr>
+    </w:lvl>
+    <w:lvl w:ilvl="2" w:tplc="0407001B" w:tentative="1">
+      <w:start w:val="1"/>
+      <w:numFmt w:val="lowerRoman"/>
+      <w:lvlText w:val="%3."/>
+      <w:lvlJc w:val="right"/>
+      <w:pPr>
+        <w:ind w:left="2160" w:hanging="180"/>
+      </w:pPr>
+    </w:lvl>
+    <w:lvl w:ilvl="3" w:tplc="0407000F" w:tentative="1">
+      <w:start w:val="1"/>
+      <w:numFmt w:val="decimal"/>
+      <w:lvlText w:val="%4."/>
+      <w:lvlJc w:val="left"/>
+      <w:pPr>
+        <w:ind w:left="2880" w:hanging="360"/>
+      </w:pPr>
+    </w:lvl>
+    <w:lvl w:ilvl="4" w:tplc="04070019" w:tentative="1">
+      <w:start w:val="1"/>
+      <w:numFmt w:val="lowerLetter"/>
+      <w:lvlText w:val="%5."/>
+      <w:lvlJc w:val="left"/>
+      <w:pPr>
+        <w:ind w:left="3600" w:hanging="360"/>
+      </w:pPr>
+    </w:lvl>
+    <w:lvl w:ilvl="5" w:tplc="0407001B" w:tentative="1">
+      <w:start w:val="1"/>
+      <w:numFmt w:val="lowerRoman"/>
+      <w:lvlText w:val="%6."/>
+      <w:lvlJc w:val="right"/>
+      <w:pPr>
+        <w:ind w:left="4320" w:hanging="180"/>
+      </w:pPr>
+    </w:lvl>
+    <w:lvl w:ilvl="6" w:tplc="0407000F" w:tentative="1">
+      <w:start w:val="1"/>
+      <w:numFmt w:val="decimal"/>
+      <w:lvlText w:val="%7."/>
+      <w:lvlJc w:val="left"/>
+      <w:pPr>
+        <w:ind w:left="5040" w:hanging="360"/>
+      </w:pPr>
+    </w:lvl>
+    <w:lvl w:ilvl="7" w:tplc="04070019" w:tentative="1">
+      <w:start w:val="1"/>
+      <w:numFmt w:val="lowerLetter"/>
+      <w:lvlText w:val="%8."/>
+      <w:lvlJc w:val="left"/>
+      <w:pPr>
+        <w:ind w:left="5760" w:hanging="360"/>
+      </w:pPr>
+    </w:lvl>
+    <w:lvl w:ilvl="8" w:tplc="0407001B" w:tentative="1">
+      <w:start w:val="1"/>
+      <w:numFmt w:val="lowerRoman"/>
+      <w:lvlText w:val="%9."/>
+      <w:lvlJc w:val="right"/>
+      <w:pPr>
+        <w:ind w:left="6480" w:hanging="180"/>
+      </w:pPr>
+    </w:lvl>
+  </w:abstractNum>
+  <w:abstractNum w:abstractNumId="16">
     <w:nsid w:val="15BF7464"/>
     <w:multiLevelType w:val="hybridMultilevel"/>
     <w:tmpl w:val="C3C4DD40"/>
@@ -14920,7 +17810,7 @@
       </w:rPr>
     </w:lvl>
   </w:abstractNum>
-  <w:abstractNum w:abstractNumId="13">
+  <w:abstractNum w:abstractNumId="17">
     <w:nsid w:val="1ED168A0"/>
     <w:multiLevelType w:val="hybridMultilevel"/>
     <w:tmpl w:val="203A98D2"/>
@@ -15007,7 +17897,96 @@
       </w:pPr>
     </w:lvl>
   </w:abstractNum>
-  <w:abstractNum w:abstractNumId="14">
+  <w:abstractNum w:abstractNumId="18">
+    <w:nsid w:val="3637163D"/>
+    <w:multiLevelType w:val="hybridMultilevel"/>
+    <w:tmpl w:val="EBAE2A3E"/>
+    <w:lvl w:ilvl="0" w:tplc="04070015">
+      <w:start w:val="1"/>
+      <w:numFmt w:val="decimal"/>
+      <w:lvlText w:val="(%1)"/>
+      <w:lvlJc w:val="left"/>
+      <w:pPr>
+        <w:ind w:left="720" w:hanging="360"/>
+      </w:pPr>
+      <w:rPr>
+        <w:rFonts w:hint="default"/>
+      </w:rPr>
+    </w:lvl>
+    <w:lvl w:ilvl="1" w:tplc="04070019" w:tentative="1">
+      <w:start w:val="1"/>
+      <w:numFmt w:val="lowerLetter"/>
+      <w:lvlText w:val="%2."/>
+      <w:lvlJc w:val="left"/>
+      <w:pPr>
+        <w:ind w:left="1440" w:hanging="360"/>
+      </w:pPr>
+    </w:lvl>
+    <w:lvl w:ilvl="2" w:tplc="0407001B" w:tentative="1">
+      <w:start w:val="1"/>
+      <w:numFmt w:val="lowerRoman"/>
+      <w:lvlText w:val="%3."/>
+      <w:lvlJc w:val="right"/>
+      <w:pPr>
+        <w:ind w:left="2160" w:hanging="180"/>
+      </w:pPr>
+    </w:lvl>
+    <w:lvl w:ilvl="3" w:tplc="0407000F" w:tentative="1">
+      <w:start w:val="1"/>
+      <w:numFmt w:val="decimal"/>
+      <w:lvlText w:val="%4."/>
+      <w:lvlJc w:val="left"/>
+      <w:pPr>
+        <w:ind w:left="2880" w:hanging="360"/>
+      </w:pPr>
+    </w:lvl>
+    <w:lvl w:ilvl="4" w:tplc="04070019" w:tentative="1">
+      <w:start w:val="1"/>
+      <w:numFmt w:val="lowerLetter"/>
+      <w:lvlText w:val="%5."/>
+      <w:lvlJc w:val="left"/>
+      <w:pPr>
+        <w:ind w:left="3600" w:hanging="360"/>
+      </w:pPr>
+    </w:lvl>
+    <w:lvl w:ilvl="5" w:tplc="0407001B" w:tentative="1">
+      <w:start w:val="1"/>
+      <w:numFmt w:val="lowerRoman"/>
+      <w:lvlText w:val="%6."/>
+      <w:lvlJc w:val="right"/>
+      <w:pPr>
+        <w:ind w:left="4320" w:hanging="180"/>
+      </w:pPr>
+    </w:lvl>
+    <w:lvl w:ilvl="6" w:tplc="0407000F" w:tentative="1">
+      <w:start w:val="1"/>
+      <w:numFmt w:val="decimal"/>
+      <w:lvlText w:val="%7."/>
+      <w:lvlJc w:val="left"/>
+      <w:pPr>
+        <w:ind w:left="5040" w:hanging="360"/>
+      </w:pPr>
+    </w:lvl>
+    <w:lvl w:ilvl="7" w:tplc="04070019" w:tentative="1">
+      <w:start w:val="1"/>
+      <w:numFmt w:val="lowerLetter"/>
+      <w:lvlText w:val="%8."/>
+      <w:lvlJc w:val="left"/>
+      <w:pPr>
+        <w:ind w:left="5760" w:hanging="360"/>
+      </w:pPr>
+    </w:lvl>
+    <w:lvl w:ilvl="8" w:tplc="0407001B" w:tentative="1">
+      <w:start w:val="1"/>
+      <w:numFmt w:val="lowerRoman"/>
+      <w:lvlText w:val="%9."/>
+      <w:lvlJc w:val="right"/>
+      <w:pPr>
+        <w:ind w:left="6480" w:hanging="180"/>
+      </w:pPr>
+    </w:lvl>
+  </w:abstractNum>
+  <w:abstractNum w:abstractNumId="19">
     <w:nsid w:val="37D64945"/>
     <w:multiLevelType w:val="hybridMultilevel"/>
     <w:tmpl w:val="3E98C860"/>
@@ -15120,7 +18099,7 @@
       </w:rPr>
     </w:lvl>
   </w:abstractNum>
-  <w:abstractNum w:abstractNumId="15">
+  <w:abstractNum w:abstractNumId="20">
     <w:nsid w:val="39070245"/>
     <w:multiLevelType w:val="hybridMultilevel"/>
     <w:tmpl w:val="854E8414"/>
@@ -15209,7 +18188,7 @@
       </w:pPr>
     </w:lvl>
   </w:abstractNum>
-  <w:abstractNum w:abstractNumId="16">
+  <w:abstractNum w:abstractNumId="21">
     <w:nsid w:val="43E56743"/>
     <w:multiLevelType w:val="hybridMultilevel"/>
     <w:tmpl w:val="84D0C5A4"/>
@@ -15298,7 +18277,7 @@
       </w:pPr>
     </w:lvl>
   </w:abstractNum>
-  <w:abstractNum w:abstractNumId="17">
+  <w:abstractNum w:abstractNumId="22">
     <w:nsid w:val="51A853BC"/>
     <w:multiLevelType w:val="hybridMultilevel"/>
     <w:tmpl w:val="271CAA90"/>
@@ -15411,7 +18390,7 @@
       </w:rPr>
     </w:lvl>
   </w:abstractNum>
-  <w:abstractNum w:abstractNumId="18">
+  <w:abstractNum w:abstractNumId="23">
     <w:nsid w:val="57A46502"/>
     <w:multiLevelType w:val="hybridMultilevel"/>
     <w:tmpl w:val="96C206A4"/>
@@ -15524,7 +18503,7 @@
       </w:rPr>
     </w:lvl>
   </w:abstractNum>
-  <w:abstractNum w:abstractNumId="19">
+  <w:abstractNum w:abstractNumId="24">
     <w:nsid w:val="59473D37"/>
     <w:multiLevelType w:val="hybridMultilevel"/>
     <w:tmpl w:val="64404C22"/>
@@ -15613,7 +18592,7 @@
       </w:pPr>
     </w:lvl>
   </w:abstractNum>
-  <w:abstractNum w:abstractNumId="20">
+  <w:abstractNum w:abstractNumId="25">
     <w:nsid w:val="5FEE7365"/>
     <w:multiLevelType w:val="hybridMultilevel"/>
     <w:tmpl w:val="6B86845C"/>
@@ -15726,7 +18705,7 @@
       </w:rPr>
     </w:lvl>
   </w:abstractNum>
-  <w:abstractNum w:abstractNumId="21">
+  <w:abstractNum w:abstractNumId="26">
     <w:nsid w:val="5FF171DC"/>
     <w:multiLevelType w:val="hybridMultilevel"/>
     <w:tmpl w:val="8ACE9B62"/>
@@ -15839,7 +18818,7 @@
       </w:rPr>
     </w:lvl>
   </w:abstractNum>
-  <w:abstractNum w:abstractNumId="22">
+  <w:abstractNum w:abstractNumId="27">
     <w:nsid w:val="62373068"/>
     <w:multiLevelType w:val="hybridMultilevel"/>
     <w:tmpl w:val="7FA41D06"/>
@@ -15928,7 +18907,96 @@
       </w:pPr>
     </w:lvl>
   </w:abstractNum>
-  <w:abstractNum w:abstractNumId="23">
+  <w:abstractNum w:abstractNumId="28">
+    <w:nsid w:val="6A1274F7"/>
+    <w:multiLevelType w:val="hybridMultilevel"/>
+    <w:tmpl w:val="CB68D6B0"/>
+    <w:lvl w:ilvl="0" w:tplc="04070015">
+      <w:start w:val="1"/>
+      <w:numFmt w:val="decimal"/>
+      <w:lvlText w:val="(%1)"/>
+      <w:lvlJc w:val="left"/>
+      <w:pPr>
+        <w:ind w:left="720" w:hanging="360"/>
+      </w:pPr>
+      <w:rPr>
+        <w:rFonts w:hint="default"/>
+      </w:rPr>
+    </w:lvl>
+    <w:lvl w:ilvl="1" w:tplc="04070019" w:tentative="1">
+      <w:start w:val="1"/>
+      <w:numFmt w:val="lowerLetter"/>
+      <w:lvlText w:val="%2."/>
+      <w:lvlJc w:val="left"/>
+      <w:pPr>
+        <w:ind w:left="1440" w:hanging="360"/>
+      </w:pPr>
+    </w:lvl>
+    <w:lvl w:ilvl="2" w:tplc="0407001B" w:tentative="1">
+      <w:start w:val="1"/>
+      <w:numFmt w:val="lowerRoman"/>
+      <w:lvlText w:val="%3."/>
+      <w:lvlJc w:val="right"/>
+      <w:pPr>
+        <w:ind w:left="2160" w:hanging="180"/>
+      </w:pPr>
+    </w:lvl>
+    <w:lvl w:ilvl="3" w:tplc="0407000F" w:tentative="1">
+      <w:start w:val="1"/>
+      <w:numFmt w:val="decimal"/>
+      <w:lvlText w:val="%4."/>
+      <w:lvlJc w:val="left"/>
+      <w:pPr>
+        <w:ind w:left="2880" w:hanging="360"/>
+      </w:pPr>
+    </w:lvl>
+    <w:lvl w:ilvl="4" w:tplc="04070019" w:tentative="1">
+      <w:start w:val="1"/>
+      <w:numFmt w:val="lowerLetter"/>
+      <w:lvlText w:val="%5."/>
+      <w:lvlJc w:val="left"/>
+      <w:pPr>
+        <w:ind w:left="3600" w:hanging="360"/>
+      </w:pPr>
+    </w:lvl>
+    <w:lvl w:ilvl="5" w:tplc="0407001B" w:tentative="1">
+      <w:start w:val="1"/>
+      <w:numFmt w:val="lowerRoman"/>
+      <w:lvlText w:val="%6."/>
+      <w:lvlJc w:val="right"/>
+      <w:pPr>
+        <w:ind w:left="4320" w:hanging="180"/>
+      </w:pPr>
+    </w:lvl>
+    <w:lvl w:ilvl="6" w:tplc="0407000F" w:tentative="1">
+      <w:start w:val="1"/>
+      <w:numFmt w:val="decimal"/>
+      <w:lvlText w:val="%7."/>
+      <w:lvlJc w:val="left"/>
+      <w:pPr>
+        <w:ind w:left="5040" w:hanging="360"/>
+      </w:pPr>
+    </w:lvl>
+    <w:lvl w:ilvl="7" w:tplc="04070019" w:tentative="1">
+      <w:start w:val="1"/>
+      <w:numFmt w:val="lowerLetter"/>
+      <w:lvlText w:val="%8."/>
+      <w:lvlJc w:val="left"/>
+      <w:pPr>
+        <w:ind w:left="5760" w:hanging="360"/>
+      </w:pPr>
+    </w:lvl>
+    <w:lvl w:ilvl="8" w:tplc="0407001B" w:tentative="1">
+      <w:start w:val="1"/>
+      <w:numFmt w:val="lowerRoman"/>
+      <w:lvlText w:val="%9."/>
+      <w:lvlJc w:val="right"/>
+      <w:pPr>
+        <w:ind w:left="6480" w:hanging="180"/>
+      </w:pPr>
+    </w:lvl>
+  </w:abstractNum>
+  <w:abstractNum w:abstractNumId="29">
     <w:nsid w:val="73E01A44"/>
     <w:multiLevelType w:val="hybridMultilevel"/>
     <w:tmpl w:val="6C7C3EBA"/>
@@ -16040,7 +19108,7 @@
       </w:rPr>
     </w:lvl>
   </w:abstractNum>
-  <w:abstractNum w:abstractNumId="24">
+  <w:abstractNum w:abstractNumId="30">
     <w:nsid w:val="78EB1F46"/>
     <w:multiLevelType w:val="hybridMultilevel"/>
     <w:tmpl w:val="01C65FC8"/>
@@ -16152,7 +19220,7 @@
       </w:rPr>
     </w:lvl>
   </w:abstractNum>
-  <w:abstractNum w:abstractNumId="25">
+  <w:abstractNum w:abstractNumId="31">
     <w:nsid w:val="79AC7D90"/>
     <w:multiLevelType w:val="hybridMultilevel"/>
     <w:tmpl w:val="F520971C"/>
@@ -16265,7 +19333,7 @@
       </w:rPr>
     </w:lvl>
   </w:abstractNum>
-  <w:abstractNum w:abstractNumId="26">
+  <w:abstractNum w:abstractNumId="32">
     <w:nsid w:val="7AD04B2D"/>
     <w:multiLevelType w:val="hybridMultilevel"/>
     <w:tmpl w:val="C6F2C886"/>
@@ -16391,88 +19459,106 @@
     <w:abstractNumId w:val="0"/>
   </w:num>
   <w:num w:numId="5">
-    <w:abstractNumId w:val="13"/>
+    <w:abstractNumId w:val="17"/>
   </w:num>
   <w:num w:numId="6">
-    <w:abstractNumId w:val="10"/>
+    <w:abstractNumId w:val="12"/>
   </w:num>
   <w:num w:numId="7">
-    <w:abstractNumId w:val="6"/>
+    <w:abstractNumId w:val="7"/>
   </w:num>
   <w:num w:numId="8">
-    <w:abstractNumId w:val="24"/>
+    <w:abstractNumId w:val="30"/>
   </w:num>
   <w:num w:numId="9">
-    <w:abstractNumId w:val="10"/>
+    <w:abstractNumId w:val="12"/>
   </w:num>
   <w:num w:numId="10">
-    <w:abstractNumId w:val="10"/>
+    <w:abstractNumId w:val="12"/>
   </w:num>
   <w:num w:numId="11">
-    <w:abstractNumId w:val="20"/>
+    <w:abstractNumId w:val="25"/>
   </w:num>
   <w:num w:numId="12">
-    <w:abstractNumId w:val="25"/>
+    <w:abstractNumId w:val="31"/>
   </w:num>
   <w:num w:numId="13">
-    <w:abstractNumId w:val="8"/>
+    <w:abstractNumId w:val="10"/>
   </w:num>
   <w:num w:numId="14">
     <w:abstractNumId w:val="4"/>
   </w:num>
   <w:num w:numId="15">
-    <w:abstractNumId w:val="26"/>
+    <w:abstractNumId w:val="32"/>
   </w:num>
   <w:num w:numId="16">
+    <w:abstractNumId w:val="27"/>
+  </w:num>
+  <w:num w:numId="17">
+    <w:abstractNumId w:val="24"/>
+  </w:num>
+  <w:num w:numId="18">
+    <w:abstractNumId w:val="9"/>
+  </w:num>
+  <w:num w:numId="19">
+    <w:abstractNumId w:val="20"/>
+  </w:num>
+  <w:num w:numId="20">
     <w:abstractNumId w:val="22"/>
   </w:num>
-  <w:num w:numId="17">
-    <w:abstractNumId w:val="19"/>
-  </w:num>
-  <w:num w:numId="18">
-    <w:abstractNumId w:val="7"/>
-  </w:num>
-  <w:num w:numId="19">
-    <w:abstractNumId w:val="15"/>
-  </w:num>
-  <w:num w:numId="20">
-    <w:abstractNumId w:val="17"/>
-  </w:num>
   <w:num w:numId="21">
-    <w:abstractNumId w:val="11"/>
+    <w:abstractNumId w:val="14"/>
   </w:num>
   <w:num w:numId="22">
-    <w:abstractNumId w:val="16"/>
+    <w:abstractNumId w:val="21"/>
   </w:num>
   <w:num w:numId="23">
     <w:abstractNumId w:val="5"/>
   </w:num>
   <w:num w:numId="24">
+    <w:abstractNumId w:val="23"/>
+  </w:num>
+  <w:num w:numId="25">
+    <w:abstractNumId w:val="16"/>
+  </w:num>
+  <w:num w:numId="26">
+    <w:abstractNumId w:val="19"/>
+  </w:num>
+  <w:num w:numId="27">
+    <w:abstractNumId w:val="26"/>
+  </w:num>
+  <w:num w:numId="28">
+    <w:abstractNumId w:val="12"/>
+  </w:num>
+  <w:num w:numId="29">
+    <w:abstractNumId w:val="12"/>
+  </w:num>
+  <w:num w:numId="30">
+    <w:abstractNumId w:val="12"/>
+  </w:num>
+  <w:num w:numId="31">
+    <w:abstractNumId w:val="29"/>
+  </w:num>
+  <w:num w:numId="32">
+    <w:abstractNumId w:val="11"/>
+  </w:num>
+  <w:num w:numId="33">
+    <w:abstractNumId w:val="28"/>
+  </w:num>
+  <w:num w:numId="34">
     <w:abstractNumId w:val="18"/>
   </w:num>
-  <w:num w:numId="25">
-    <w:abstractNumId w:val="12"/>
+  <w:num w:numId="35">
+    <w:abstractNumId w:val="6"/>
   </w:num>
-  <w:num w:numId="26">
-    <w:abstractNumId w:val="14"/>
+  <w:num w:numId="36">
+    <w:abstractNumId w:val="8"/>
   </w:num>
-  <w:num w:numId="27">
-    <w:abstractNumId w:val="21"/>
+  <w:num w:numId="37">
+    <w:abstractNumId w:val="13"/>
   </w:num>
-  <w:num w:numId="28">
-    <w:abstractNumId w:val="10"/>
-  </w:num>
-  <w:num w:numId="29">
-    <w:abstractNumId w:val="10"/>
-  </w:num>
-  <w:num w:numId="30">
-    <w:abstractNumId w:val="10"/>
-  </w:num>
-  <w:num w:numId="31">
-    <w:abstractNumId w:val="23"/>
-  </w:num>
-  <w:num w:numId="32">
-    <w:abstractNumId w:val="9"/>
+  <w:num w:numId="38">
+    <w:abstractNumId w:val="15"/>
   </w:num>
   <w:numIdMacAtCleanup w:val="8"/>
 </w:numbering>
@@ -16630,7 +19716,7 @@
   <w:style w:type="paragraph" w:default="1" w:styleId="Standard">
     <w:name w:val="Normal"/>
     <w:qFormat/>
-    <w:rsid w:val="000E767E"/>
+    <w:rsid w:val="00574237"/>
     <w:pPr>
       <w:spacing w:after="60" w:line="276" w:lineRule="auto"/>
     </w:pPr>
@@ -18103,7 +21189,7 @@
   <w:style w:type="paragraph" w:default="1" w:styleId="Standard">
     <w:name w:val="Normal"/>
     <w:qFormat/>
-    <w:rsid w:val="000E767E"/>
+    <w:rsid w:val="00574237"/>
     <w:pPr>
       <w:spacing w:after="60" w:line="276" w:lineRule="auto"/>
     </w:pPr>
@@ -19712,7 +22798,7 @@
 </file>
 
 <file path=customXml/itemProps1.xml><?xml version="1.0" encoding="utf-8"?>
-<ds:datastoreItem xmlns:ds="http://schemas.openxmlformats.org/officeDocument/2006/customXml" ds:itemID="{43108321-D0AF-4A32-AD22-EDF120F53015}">
+<ds:datastoreItem xmlns:ds="http://schemas.openxmlformats.org/officeDocument/2006/customXml" ds:itemID="{EBE7EC19-A0C4-449D-89D6-FBAFBB6D7603}">
   <ds:schemaRefs>
     <ds:schemaRef ds:uri="http://schemas.openxmlformats.org/officeDocument/2006/bibliography"/>
   </ds:schemaRefs>

</xml_diff>

<commit_message>
Default setting for AddToSchema changed
</commit_message>
<xml_diff>
--- a/mvdXML1.1/mvdXML1-1_WorkingDocument.docx
+++ b/mvdXML1.1/mvdXML1-1_WorkingDocument.docx
@@ -8638,13 +8638,7 @@
         <w:t xml:space="preserve"> as root concept. </w:t>
       </w:r>
       <w:r>
-        <w:t>In both cases no additional template rules are r</w:t>
-      </w:r>
-      <w:r>
-        <w:t>e</w:t>
-      </w:r>
-      <w:r>
-        <w:t xml:space="preserve">quired. </w:t>
+        <w:t xml:space="preserve">In both cases no additional template rules are required. </w:t>
       </w:r>
     </w:p>
     <w:p>
@@ -10128,13 +10122,7 @@
         <w:t>Proposed solution:</w:t>
       </w:r>
       <w:r>
-        <w:t xml:space="preserve"> Make use of </w:t>
-      </w:r>
-      <w:r>
-        <w:t xml:space="preserve">partial concept templates </w:t>
-      </w:r>
-      <w:r>
-        <w:t xml:space="preserve">as suggested in section </w:t>
+        <w:t xml:space="preserve"> Make use of partial concept templates as suggested in section </w:t>
       </w:r>
       <w:r>
         <w:fldChar w:fldCharType="begin"/>
@@ -10155,10 +10143,7 @@
         <w:fldChar w:fldCharType="end"/>
       </w:r>
       <w:r>
-        <w:t xml:space="preserve"> </w:t>
-      </w:r>
-      <w:r>
-        <w:t xml:space="preserve">to deal </w:t>
+        <w:t xml:space="preserve"> to deal </w:t>
       </w:r>
       <w:r>
         <w:t>more eff</w:t>
@@ -10190,10 +10175,7 @@
         <w:t>Concept Template:</w:t>
       </w:r>
       <w:r>
-        <w:t xml:space="preserve"> </w:t>
-      </w:r>
-      <w:r>
-        <w:t xml:space="preserve">It is suggested to define a </w:t>
+        <w:t xml:space="preserve"> It is suggested to define a </w:t>
       </w:r>
       <w:proofErr w:type="spellStart"/>
       <w:r>
@@ -10212,13 +10194,7 @@
       </w:r>
       <w:proofErr w:type="spellEnd"/>
       <w:r>
-        <w:t xml:space="preserve"> result </w:t>
-      </w:r>
-      <w:r>
-        <w:t xml:space="preserve">CSG geometry </w:t>
-      </w:r>
-      <w:r>
-        <w:t xml:space="preserve">that uses a partial concept template for </w:t>
+        <w:t xml:space="preserve"> result CSG geometry that uses a partial concept template for </w:t>
       </w:r>
       <w:proofErr w:type="spellStart"/>
       <w:r>
@@ -10376,13 +10352,7 @@
       </w:r>
       <w:proofErr w:type="spellEnd"/>
       <w:r>
-        <w:t xml:space="preserve"> is defined that sets a link to a partial concept template with fu</w:t>
-      </w:r>
-      <w:r>
-        <w:t>r</w:t>
-      </w:r>
-      <w:r>
-        <w:t xml:space="preserve">ther details. </w:t>
+        <w:t xml:space="preserve"> is defined that sets a link to a partial concept template with further details. </w:t>
       </w:r>
     </w:p>
     <w:p>
@@ -10410,13 +10380,7 @@
       </w:r>
       <w:proofErr w:type="spellEnd"/>
       <w:r>
-        <w:t xml:space="preserve"> entities a concept for CSG geometry is added, which excludes all not su</w:t>
-      </w:r>
-      <w:r>
-        <w:t>p</w:t>
-      </w:r>
-      <w:r>
-        <w:t xml:space="preserve">ported CSG types by defining a constraint for </w:t>
+        <w:t xml:space="preserve"> entities a concept for CSG geometry is added, which excludes all not supported CSG types by defining a constraint for </w:t>
       </w:r>
       <w:r>
         <w:rPr>
@@ -10444,8 +10408,6 @@
       <w:pPr>
         <w:pStyle w:val="berschrift3"/>
       </w:pPr>
-      <w:bookmarkStart w:id="39" w:name="_GoBack"/>
-      <w:bookmarkEnd w:id="39"/>
       <w:r>
         <w:t>#CV-2x3-116:</w:t>
       </w:r>
@@ -10709,19 +10671,10 @@
         <w:rPr>
           <w:u w:val="single"/>
         </w:rPr>
-        <w:t>Proposed solution</w:t>
-      </w:r>
-      <w:r>
-        <w:rPr>
-          <w:u w:val="single"/>
-        </w:rPr>
-        <w:t>:</w:t>
-      </w:r>
-      <w:r>
-        <w:t xml:space="preserve"> </w:t>
-      </w:r>
-      <w:r>
-        <w:t xml:space="preserve">Make use of the attribute </w:t>
+        <w:t>Proposed solution:</w:t>
+      </w:r>
+      <w:r>
+        <w:t xml:space="preserve"> Make use of the attribute </w:t>
       </w:r>
       <w:proofErr w:type="spellStart"/>
       <w:r>
@@ -10732,13 +10685,7 @@
       </w:r>
       <w:proofErr w:type="spellEnd"/>
       <w:r>
-        <w:t xml:space="preserve"> as suggested in se</w:t>
-      </w:r>
-      <w:r>
-        <w:t>c</w:t>
-      </w:r>
-      <w:r>
-        <w:t xml:space="preserve">tion </w:t>
+        <w:t xml:space="preserve"> as suggested in section </w:t>
       </w:r>
       <w:r>
         <w:fldChar w:fldCharType="begin"/>
@@ -11858,7 +11805,7 @@
           <w:szCs w:val="26"/>
         </w:rPr>
       </w:pPr>
-      <w:bookmarkStart w:id="40" w:name="_Toc374096662"/>
+      <w:bookmarkStart w:id="39" w:name="_Toc374096662"/>
       <w:r>
         <w:br w:type="page"/>
       </w:r>
@@ -11877,7 +11824,7 @@
         <w:lastRenderedPageBreak/>
         <w:t>“Model Checking” use-cases from the Dutch AEC industry</w:t>
       </w:r>
-      <w:bookmarkEnd w:id="40"/>
+      <w:bookmarkEnd w:id="39"/>
       <w:r>
         <w:rPr>
           <w:lang w:val="en-US"/>
@@ -11955,8 +11902,8 @@
           <w:color w:val="00B050"/>
         </w:rPr>
       </w:pPr>
-      <w:bookmarkStart w:id="41" w:name="_Ref374093910"/>
-      <w:bookmarkStart w:id="42" w:name="_Toc374096663"/>
+      <w:bookmarkStart w:id="40" w:name="_Ref374093910"/>
+      <w:bookmarkStart w:id="41" w:name="_Toc374096663"/>
       <w:r>
         <w:rPr>
           <w:rStyle w:val="IntensiveHervorhebung"/>
@@ -11972,12 +11919,12 @@
         </w:rPr>
         <w:t>Psets</w:t>
       </w:r>
+      <w:bookmarkEnd w:id="40"/>
       <w:bookmarkEnd w:id="41"/>
-      <w:bookmarkEnd w:id="42"/>
       <w:proofErr w:type="spellEnd"/>
     </w:p>
     <w:p>
-      <w:commentRangeStart w:id="43"/>
+      <w:commentRangeStart w:id="42"/>
       <w:r>
         <w:t xml:space="preserve">Are all </w:t>
       </w:r>
@@ -11989,12 +11936,12 @@
       <w:r>
         <w:t xml:space="preserve"> filled in, and are they correct?</w:t>
       </w:r>
-      <w:commentRangeEnd w:id="43"/>
+      <w:commentRangeEnd w:id="42"/>
       <w:r>
         <w:rPr>
           <w:rStyle w:val="Kommentarzeichen"/>
         </w:rPr>
-        <w:commentReference w:id="43"/>
+        <w:commentReference w:id="42"/>
       </w:r>
     </w:p>
     <w:p>
@@ -12005,7 +11952,7 @@
           <w:color w:val="00B050"/>
         </w:rPr>
       </w:pPr>
-      <w:bookmarkStart w:id="44" w:name="_Toc374096664"/>
+      <w:bookmarkStart w:id="43" w:name="_Toc374096664"/>
       <w:r>
         <w:rPr>
           <w:rStyle w:val="IntensiveHervorhebung"/>
@@ -12013,10 +11960,10 @@
         </w:rPr>
         <w:t>Use case 2: Masonry supplier</w:t>
       </w:r>
-      <w:bookmarkEnd w:id="44"/>
-    </w:p>
-    <w:p>
-      <w:commentRangeStart w:id="45"/>
+      <w:bookmarkEnd w:id="43"/>
+    </w:p>
+    <w:p>
+      <w:commentRangeStart w:id="44"/>
       <w:r>
         <w:t>Is the type of masonry bond added to the wall as a property (and does the value come from a pred</w:t>
       </w:r>
@@ -12026,12 +11973,12 @@
       <w:r>
         <w:t>fined enumeration).</w:t>
       </w:r>
-      <w:commentRangeEnd w:id="45"/>
+      <w:commentRangeEnd w:id="44"/>
       <w:r>
         <w:rPr>
           <w:rStyle w:val="Kommentarzeichen"/>
         </w:rPr>
-        <w:commentReference w:id="45"/>
+        <w:commentReference w:id="44"/>
       </w:r>
     </w:p>
     <w:p>
@@ -12042,7 +11989,7 @@
           <w:color w:val="FFC000"/>
         </w:rPr>
       </w:pPr>
-      <w:bookmarkStart w:id="46" w:name="_Toc374096665"/>
+      <w:bookmarkStart w:id="45" w:name="_Toc374096665"/>
       <w:r>
         <w:rPr>
           <w:rStyle w:val="IntensiveHervorhebung"/>
@@ -12050,19 +11997,19 @@
         </w:rPr>
         <w:t>Use case 3: Fire resistant doors</w:t>
       </w:r>
-      <w:bookmarkEnd w:id="46"/>
-    </w:p>
-    <w:p>
-      <w:commentRangeStart w:id="47"/>
+      <w:bookmarkEnd w:id="45"/>
+    </w:p>
+    <w:p>
+      <w:commentRangeStart w:id="46"/>
       <w:r>
         <w:t>Are all doors between compartments of the building fire resistant? And is the fire rating in minutes?</w:t>
       </w:r>
-      <w:commentRangeEnd w:id="47"/>
+      <w:commentRangeEnd w:id="46"/>
       <w:r>
         <w:rPr>
           <w:rStyle w:val="Kommentarzeichen"/>
         </w:rPr>
-        <w:commentReference w:id="47"/>
+        <w:commentReference w:id="46"/>
       </w:r>
     </w:p>
     <w:p>
@@ -12073,7 +12020,7 @@
           <w:color w:val="FFC000"/>
         </w:rPr>
       </w:pPr>
-      <w:bookmarkStart w:id="48" w:name="_Toc374096666"/>
+      <w:bookmarkStart w:id="47" w:name="_Toc374096666"/>
       <w:r>
         <w:rPr>
           <w:rStyle w:val="IntensiveHervorhebung"/>
@@ -12081,10 +12028,10 @@
         </w:rPr>
         <w:t>Use case 4: Is there a door?</w:t>
       </w:r>
-      <w:bookmarkEnd w:id="48"/>
-    </w:p>
-    <w:p>
-      <w:commentRangeStart w:id="49"/>
+      <w:bookmarkEnd w:id="47"/>
+    </w:p>
+    <w:p>
+      <w:commentRangeStart w:id="48"/>
       <w:r>
         <w:t>Does every space (</w:t>
       </w:r>
@@ -12104,12 +12051,12 @@
       <w:r>
         <w:t>)?</w:t>
       </w:r>
-      <w:commentRangeEnd w:id="49"/>
+      <w:commentRangeEnd w:id="48"/>
       <w:r>
         <w:rPr>
           <w:rStyle w:val="Kommentarzeichen"/>
         </w:rPr>
-        <w:commentReference w:id="49"/>
+        <w:commentReference w:id="48"/>
       </w:r>
     </w:p>
     <w:p>
@@ -12120,7 +12067,7 @@
           <w:color w:val="FF0000"/>
         </w:rPr>
       </w:pPr>
-      <w:bookmarkStart w:id="50" w:name="_Toc374096667"/>
+      <w:bookmarkStart w:id="49" w:name="_Toc374096667"/>
       <w:r>
         <w:rPr>
           <w:rStyle w:val="IntensiveHervorhebung"/>
@@ -12144,10 +12091,10 @@
         </w:rPr>
         <w:t xml:space="preserve"> it should be?</w:t>
       </w:r>
-      <w:bookmarkEnd w:id="50"/>
-    </w:p>
-    <w:p>
-      <w:commentRangeStart w:id="51"/>
+      <w:bookmarkEnd w:id="49"/>
+    </w:p>
+    <w:p>
+      <w:commentRangeStart w:id="50"/>
       <w:r>
         <w:t xml:space="preserve">Check if (/how) an IFC object is related to an </w:t>
       </w:r>
@@ -12199,12 +12146,12 @@
       <w:r>
         <w:t>.</w:t>
       </w:r>
-      <w:commentRangeEnd w:id="51"/>
+      <w:commentRangeEnd w:id="50"/>
       <w:r>
         <w:rPr>
           <w:rStyle w:val="Kommentarzeichen"/>
         </w:rPr>
-        <w:commentReference w:id="51"/>
+        <w:commentReference w:id="50"/>
       </w:r>
     </w:p>
     <w:p>
@@ -12215,7 +12162,7 @@
           <w:color w:val="FF0000"/>
         </w:rPr>
       </w:pPr>
-      <w:bookmarkStart w:id="52" w:name="_Toc374096668"/>
+      <w:bookmarkStart w:id="51" w:name="_Toc374096668"/>
       <w:r>
         <w:rPr>
           <w:rStyle w:val="IntensiveHervorhebung"/>
@@ -12223,10 +12170,10 @@
         </w:rPr>
         <w:t>Use case 6: Elevation</w:t>
       </w:r>
-      <w:bookmarkEnd w:id="52"/>
-    </w:p>
-    <w:p>
-      <w:commentRangeStart w:id="53"/>
+      <w:bookmarkEnd w:id="51"/>
+    </w:p>
+    <w:p>
+      <w:commentRangeStart w:id="52"/>
       <w:r>
         <w:t xml:space="preserve">Check if the absolute elevation of an object is between the lower and upper boundaries of the related </w:t>
       </w:r>
@@ -12238,12 +12185,12 @@
       <w:r>
         <w:t>.</w:t>
       </w:r>
-      <w:commentRangeEnd w:id="53"/>
+      <w:commentRangeEnd w:id="52"/>
       <w:r>
         <w:rPr>
           <w:rStyle w:val="Kommentarzeichen"/>
         </w:rPr>
-        <w:commentReference w:id="53"/>
+        <w:commentReference w:id="52"/>
       </w:r>
     </w:p>
     <w:p>
@@ -12254,7 +12201,7 @@
           <w:color w:val="00B050"/>
         </w:rPr>
       </w:pPr>
-      <w:bookmarkStart w:id="54" w:name="_Toc374096669"/>
+      <w:bookmarkStart w:id="53" w:name="_Toc374096669"/>
       <w:r>
         <w:rPr>
           <w:rStyle w:val="IntensiveHervorhebung"/>
@@ -12262,10 +12209,10 @@
         </w:rPr>
         <w:t>Use case 7: Material</w:t>
       </w:r>
-      <w:bookmarkEnd w:id="54"/>
-    </w:p>
-    <w:p>
-      <w:commentRangeStart w:id="55"/>
+      <w:bookmarkEnd w:id="53"/>
+    </w:p>
+    <w:p>
+      <w:commentRangeStart w:id="54"/>
       <w:r>
         <w:t>Do all objects (</w:t>
       </w:r>
@@ -12277,12 +12224,12 @@
       <w:r>
         <w:t>) have materials?</w:t>
       </w:r>
-      <w:commentRangeEnd w:id="55"/>
+      <w:commentRangeEnd w:id="54"/>
       <w:r>
         <w:rPr>
           <w:rStyle w:val="Kommentarzeichen"/>
         </w:rPr>
-        <w:commentReference w:id="55"/>
+        <w:commentReference w:id="54"/>
       </w:r>
     </w:p>
     <w:p>
@@ -12293,7 +12240,7 @@
           <w:color w:val="FFC000"/>
         </w:rPr>
       </w:pPr>
-      <w:bookmarkStart w:id="56" w:name="_Toc374096670"/>
+      <w:bookmarkStart w:id="55" w:name="_Toc374096670"/>
       <w:r>
         <w:rPr>
           <w:rStyle w:val="IntensiveHervorhebung"/>
@@ -12301,10 +12248,10 @@
         </w:rPr>
         <w:t>Use case 8: classification consistency</w:t>
       </w:r>
-      <w:bookmarkEnd w:id="56"/>
-    </w:p>
-    <w:p>
-      <w:commentRangeStart w:id="57"/>
+      <w:bookmarkEnd w:id="55"/>
+    </w:p>
+    <w:p>
+      <w:commentRangeStart w:id="56"/>
       <w:r>
         <w:t>Does the classification code (</w:t>
       </w:r>
@@ -12362,12 +12309,12 @@
       <w:r>
         <w:t xml:space="preserve"> in the model?</w:t>
       </w:r>
-      <w:commentRangeEnd w:id="57"/>
+      <w:commentRangeEnd w:id="56"/>
       <w:r>
         <w:rPr>
           <w:rStyle w:val="Kommentarzeichen"/>
         </w:rPr>
-        <w:commentReference w:id="57"/>
+        <w:commentReference w:id="56"/>
       </w:r>
     </w:p>
     <w:p>
@@ -12378,7 +12325,7 @@
           <w:color w:val="FF0000"/>
         </w:rPr>
       </w:pPr>
-      <w:bookmarkStart w:id="58" w:name="_Toc374096671"/>
+      <w:bookmarkStart w:id="57" w:name="_Toc374096671"/>
       <w:r>
         <w:rPr>
           <w:rStyle w:val="IntensiveHervorhebung"/>
@@ -12393,10 +12340,10 @@
         </w:rPr>
         <w:t>program requirements</w:t>
       </w:r>
-      <w:bookmarkEnd w:id="58"/>
-    </w:p>
-    <w:p>
-      <w:commentRangeStart w:id="59"/>
+      <w:bookmarkEnd w:id="57"/>
+    </w:p>
+    <w:p>
+      <w:commentRangeStart w:id="58"/>
       <w:r>
         <w:t xml:space="preserve">Does the design (/model) comply with the </w:t>
       </w:r>
@@ -12406,12 +12353,12 @@
       <w:r>
         <w:t xml:space="preserve">? For example, do all spaces meet the minimum surface area and volume? Are the toilets not located too far away from the meeting rooms? </w:t>
       </w:r>
-      <w:commentRangeEnd w:id="59"/>
+      <w:commentRangeEnd w:id="58"/>
       <w:r>
         <w:rPr>
           <w:rStyle w:val="Kommentarzeichen"/>
         </w:rPr>
-        <w:commentReference w:id="59"/>
+        <w:commentReference w:id="58"/>
       </w:r>
     </w:p>
     <w:p>
@@ -12422,7 +12369,7 @@
           <w:color w:val="FFC000"/>
         </w:rPr>
       </w:pPr>
-      <w:bookmarkStart w:id="60" w:name="_Toc374096672"/>
+      <w:bookmarkStart w:id="59" w:name="_Toc374096672"/>
       <w:r>
         <w:rPr>
           <w:rStyle w:val="IntensiveHervorhebung"/>
@@ -12447,10 +12394,10 @@
         </w:rPr>
         <w:t xml:space="preserve"> versus extrusions</w:t>
       </w:r>
-      <w:bookmarkEnd w:id="60"/>
-    </w:p>
-    <w:p>
-      <w:commentRangeStart w:id="61"/>
+      <w:bookmarkEnd w:id="59"/>
+    </w:p>
+    <w:p>
+      <w:commentRangeStart w:id="60"/>
       <w:r>
         <w:t xml:space="preserve">Are there any </w:t>
       </w:r>
@@ -12462,12 +12409,12 @@
       <w:r>
         <w:t xml:space="preserve"> or extrusions in the geometry of the model? </w:t>
       </w:r>
-      <w:commentRangeEnd w:id="61"/>
+      <w:commentRangeEnd w:id="60"/>
       <w:r>
         <w:rPr>
           <w:rStyle w:val="Kommentarzeichen"/>
         </w:rPr>
-        <w:commentReference w:id="61"/>
+        <w:commentReference w:id="60"/>
       </w:r>
     </w:p>
     <w:p/>
@@ -12494,7 +12441,7 @@
           <w:lang w:val="en-US"/>
         </w:rPr>
       </w:pPr>
-      <w:bookmarkStart w:id="62" w:name="_Toc374096673"/>
+      <w:bookmarkStart w:id="61" w:name="_Toc374096673"/>
       <w:r>
         <w:rPr>
           <w:lang w:val="en-US"/>
@@ -12502,7 +12449,7 @@
         <w:lastRenderedPageBreak/>
         <w:t>Validation testing for the Precast BIM Standard</w:t>
       </w:r>
-      <w:bookmarkEnd w:id="62"/>
+      <w:bookmarkEnd w:id="61"/>
       <w:r>
         <w:rPr>
           <w:lang w:val="en-US"/>
@@ -12530,7 +12477,7 @@
           <w:lang w:val="en-US"/>
         </w:rPr>
       </w:pPr>
-      <w:bookmarkStart w:id="63" w:name="_Toc374096674"/>
+      <w:bookmarkStart w:id="62" w:name="_Toc374096674"/>
       <w:r>
         <w:rPr>
           <w:lang w:val="en-US"/>
@@ -12544,42 +12491,42 @@
         </w:rPr>
         <w:t>Agreements</w:t>
       </w:r>
+      <w:bookmarkEnd w:id="62"/>
+    </w:p>
+    <w:p>
+      <w:r>
+        <w:t xml:space="preserve">This chapter describes agreements how to apply </w:t>
+      </w:r>
+      <w:proofErr w:type="spellStart"/>
+      <w:r>
+        <w:t>mvdXML</w:t>
+      </w:r>
+      <w:proofErr w:type="spellEnd"/>
+      <w:r>
+        <w:t xml:space="preserve"> where current specification in unclear or a</w:t>
+      </w:r>
+      <w:r>
+        <w:t>m</w:t>
+      </w:r>
+      <w:r>
+        <w:t xml:space="preserve">biguous. </w:t>
+      </w:r>
+    </w:p>
+    <w:p>
+      <w:pPr>
+        <w:pStyle w:val="berschrift2"/>
+      </w:pPr>
+      <w:bookmarkStart w:id="63" w:name="_Ref374531740"/>
+      <w:bookmarkStart w:id="64" w:name="_Ref374088072"/>
+      <w:bookmarkStart w:id="65" w:name="_Toc374096676"/>
+      <w:r>
+        <w:t xml:space="preserve">Metric [Size] for </w:t>
+      </w:r>
+      <w:proofErr w:type="spellStart"/>
+      <w:r>
+        <w:t>AttributRule</w:t>
+      </w:r>
       <w:bookmarkEnd w:id="63"/>
-    </w:p>
-    <w:p>
-      <w:r>
-        <w:t xml:space="preserve">This chapter describes agreements how to apply </w:t>
-      </w:r>
-      <w:proofErr w:type="spellStart"/>
-      <w:r>
-        <w:t>mvdXML</w:t>
-      </w:r>
-      <w:proofErr w:type="spellEnd"/>
-      <w:r>
-        <w:t xml:space="preserve"> where current specification in unclear or a</w:t>
-      </w:r>
-      <w:r>
-        <w:t>m</w:t>
-      </w:r>
-      <w:r>
-        <w:t xml:space="preserve">biguous. </w:t>
-      </w:r>
-    </w:p>
-    <w:p>
-      <w:pPr>
-        <w:pStyle w:val="berschrift2"/>
-      </w:pPr>
-      <w:bookmarkStart w:id="64" w:name="_Ref374531740"/>
-      <w:bookmarkStart w:id="65" w:name="_Ref374088072"/>
-      <w:bookmarkStart w:id="66" w:name="_Toc374096676"/>
-      <w:r>
-        <w:t xml:space="preserve">Metric [Size] for </w:t>
-      </w:r>
-      <w:proofErr w:type="spellStart"/>
-      <w:r>
-        <w:t>AttributRule</w:t>
-      </w:r>
-      <w:bookmarkEnd w:id="64"/>
       <w:proofErr w:type="spellEnd"/>
       <w:r>
         <w:t xml:space="preserve"> </w:t>
@@ -12949,7 +12896,7 @@
       <w:pPr>
         <w:pStyle w:val="berschrift2"/>
       </w:pPr>
-      <w:bookmarkStart w:id="67" w:name="_Ref377979020"/>
+      <w:bookmarkStart w:id="66" w:name="_Ref377979020"/>
       <w:r>
         <w:t xml:space="preserve">Partial </w:t>
       </w:r>
@@ -12966,7 +12913,7 @@
       <w:r>
         <w:t>emplates</w:t>
       </w:r>
-      <w:bookmarkEnd w:id="67"/>
+      <w:bookmarkEnd w:id="66"/>
       <w:proofErr w:type="spellEnd"/>
       <w:r>
         <w:t xml:space="preserve"> </w:t>
@@ -14310,8 +14257,8 @@
       <w:pPr>
         <w:pStyle w:val="berschrift2"/>
       </w:pPr>
-      <w:bookmarkStart w:id="68" w:name="_Ref374087906"/>
-      <w:bookmarkStart w:id="69" w:name="_Toc374096675"/>
+      <w:bookmarkStart w:id="67" w:name="_Ref374087906"/>
+      <w:bookmarkStart w:id="68" w:name="_Toc374096675"/>
       <w:r>
         <w:t xml:space="preserve">Abstract </w:t>
       </w:r>
@@ -14488,7 +14435,7 @@
       <w:pPr>
         <w:pStyle w:val="berschrift2"/>
       </w:pPr>
-      <w:bookmarkStart w:id="70" w:name="_Ref377977591"/>
+      <w:bookmarkStart w:id="69" w:name="_Ref377977591"/>
       <w:r>
         <w:t xml:space="preserve">Interpretation of </w:t>
       </w:r>
@@ -14500,7 +14447,7 @@
       <w:r>
         <w:t xml:space="preserve"> for generation of subset schemas</w:t>
       </w:r>
-      <w:bookmarkEnd w:id="70"/>
+      <w:bookmarkEnd w:id="69"/>
       <w:r>
         <w:t xml:space="preserve"> </w:t>
       </w:r>
@@ -15071,7 +15018,43 @@
                 <w:sz w:val="18"/>
                 <w:szCs w:val="18"/>
               </w:rPr>
-              <w:t>fines if all selected entities shall be included in the subset schema or not. Default value is TRUE.</w:t>
+              <w:t xml:space="preserve">fines if all selected entities shall be included in the subset schema or not. Default value is </w:t>
+            </w:r>
+            <w:commentRangeStart w:id="70"/>
+            <w:r>
+              <w:rPr>
+                <w:rFonts w:ascii="Arial" w:eastAsia="Times New Roman" w:hAnsi="Arial" w:cs="Arial"/>
+                <w:color w:val="FF0000"/>
+                <w:sz w:val="18"/>
+                <w:szCs w:val="18"/>
+              </w:rPr>
+              <w:t xml:space="preserve">FALSE </w:t>
+            </w:r>
+            <w:commentRangeEnd w:id="70"/>
+            <w:r>
+              <w:rPr>
+                <w:rStyle w:val="Kommentarzeichen"/>
+              </w:rPr>
+              <w:commentReference w:id="70"/>
+            </w:r>
+            <w:r>
+              <w:rPr>
+                <w:rFonts w:ascii="Arial" w:eastAsia="Times New Roman" w:hAnsi="Arial" w:cs="Arial"/>
+                <w:strike/>
+                <w:color w:val="FF0000"/>
+                <w:sz w:val="18"/>
+                <w:szCs w:val="18"/>
+              </w:rPr>
+              <w:t>TRUE</w:t>
+            </w:r>
+            <w:r>
+              <w:rPr>
+                <w:rFonts w:ascii="Arial" w:eastAsia="Times New Roman" w:hAnsi="Arial" w:cs="Arial"/>
+                <w:color w:val="FF0000"/>
+                <w:sz w:val="18"/>
+                <w:szCs w:val="18"/>
+              </w:rPr>
+              <w:t>.</w:t>
             </w:r>
           </w:p>
         </w:tc>
@@ -15090,7 +15073,12 @@
         <w:jc w:val="both"/>
       </w:pPr>
       <w:r>
-        <w:t xml:space="preserve">For clarification of the current agreement for </w:t>
+        <w:t>For cl</w:t>
+      </w:r>
+      <w:bookmarkStart w:id="71" w:name="_GoBack"/>
+      <w:bookmarkEnd w:id="71"/>
+      <w:r>
+        <w:t xml:space="preserve">arification of the current agreement for </w:t>
       </w:r>
       <w:proofErr w:type="spellStart"/>
       <w:r>
@@ -15139,8 +15127,8 @@
       <w:r>
         <w:t>Exclude subtypes from referenced entities</w:t>
       </w:r>
+      <w:bookmarkEnd w:id="67"/>
       <w:bookmarkEnd w:id="68"/>
-      <w:bookmarkEnd w:id="69"/>
     </w:p>
     <w:p>
       <w:r>
@@ -15154,8 +15142,8 @@
       <w:r>
         <w:t>Using unnamed INVERSE relationships</w:t>
       </w:r>
+      <w:bookmarkEnd w:id="64"/>
       <w:bookmarkEnd w:id="65"/>
-      <w:bookmarkEnd w:id="66"/>
     </w:p>
     <w:p>
       <w:r>
@@ -15186,7 +15174,7 @@
           <w:lang w:val="en-US"/>
         </w:rPr>
       </w:pPr>
-      <w:bookmarkStart w:id="71" w:name="_Toc374096677"/>
+      <w:bookmarkStart w:id="72" w:name="_Toc374096677"/>
       <w:r>
         <w:rPr>
           <w:lang w:val="en-US"/>
@@ -15194,19 +15182,19 @@
         <w:lastRenderedPageBreak/>
         <w:t>Discussions</w:t>
       </w:r>
-      <w:bookmarkEnd w:id="71"/>
+      <w:bookmarkEnd w:id="72"/>
     </w:p>
     <w:p>
       <w:pPr>
         <w:pStyle w:val="berschrift2"/>
       </w:pPr>
-      <w:bookmarkStart w:id="72" w:name="_Toc374096678"/>
-      <w:bookmarkStart w:id="73" w:name="_Ref374371185"/>
+      <w:bookmarkStart w:id="73" w:name="_Toc374096678"/>
+      <w:bookmarkStart w:id="74" w:name="_Ref374371185"/>
       <w:r>
         <w:t>Configuration of min and max cardinality</w:t>
       </w:r>
-      <w:bookmarkEnd w:id="72"/>
       <w:bookmarkEnd w:id="73"/>
+      <w:bookmarkEnd w:id="74"/>
     </w:p>
     <w:p>
       <w:r>
@@ -15361,11 +15349,11 @@
       <w:pPr>
         <w:pStyle w:val="berschrift1"/>
       </w:pPr>
-      <w:bookmarkStart w:id="74" w:name="_Toc374096679"/>
+      <w:bookmarkStart w:id="75" w:name="_Toc374096679"/>
       <w:r>
         <w:t>Tools and Reference Implementations</w:t>
       </w:r>
-      <w:bookmarkEnd w:id="74"/>
+      <w:bookmarkEnd w:id="75"/>
     </w:p>
     <w:p>
       <w:pPr>
@@ -15379,11 +15367,11 @@
       <w:pPr>
         <w:pStyle w:val="berschrift2"/>
       </w:pPr>
-      <w:bookmarkStart w:id="75" w:name="_Toc374096680"/>
+      <w:bookmarkStart w:id="76" w:name="_Toc374096680"/>
       <w:r>
         <w:t>IFC Documentation Generator</w:t>
       </w:r>
-      <w:bookmarkEnd w:id="75"/>
+      <w:bookmarkEnd w:id="76"/>
     </w:p>
     <w:p>
       <w:pPr>
@@ -15394,7 +15382,7 @@
       <w:pPr>
         <w:pStyle w:val="berschrift2"/>
       </w:pPr>
-      <w:bookmarkStart w:id="76" w:name="_Toc374096681"/>
+      <w:bookmarkStart w:id="77" w:name="_Toc374096681"/>
       <w:proofErr w:type="spellStart"/>
       <w:r>
         <w:t>Constructivity</w:t>
@@ -15403,7 +15391,7 @@
       <w:r>
         <w:t xml:space="preserve"> Viewer</w:t>
       </w:r>
-      <w:bookmarkEnd w:id="76"/>
+      <w:bookmarkEnd w:id="77"/>
     </w:p>
     <w:p>
       <w:pPr>
@@ -15414,11 +15402,11 @@
       <w:pPr>
         <w:pStyle w:val="berschrift2"/>
       </w:pPr>
-      <w:bookmarkStart w:id="77" w:name="_Toc374096682"/>
+      <w:bookmarkStart w:id="78" w:name="_Toc374096682"/>
       <w:r>
         <w:t>GTDS</w:t>
       </w:r>
-      <w:bookmarkEnd w:id="77"/>
+      <w:bookmarkEnd w:id="78"/>
       <w:r>
         <w:t xml:space="preserve"> </w:t>
       </w:r>
@@ -15432,12 +15420,12 @@
       <w:pPr>
         <w:pStyle w:val="berschrift2"/>
       </w:pPr>
-      <w:bookmarkStart w:id="78" w:name="_Toc374096683"/>
+      <w:bookmarkStart w:id="79" w:name="_Toc374096683"/>
       <w:proofErr w:type="spellStart"/>
       <w:r>
         <w:t>BIMServer</w:t>
       </w:r>
-      <w:bookmarkEnd w:id="78"/>
+      <w:bookmarkEnd w:id="79"/>
       <w:proofErr w:type="spellEnd"/>
     </w:p>
     <w:p>
@@ -15465,8 +15453,8 @@
           <w:lang w:val="en-US"/>
         </w:rPr>
       </w:pPr>
-      <w:bookmarkStart w:id="79" w:name="_Ref374091071"/>
-      <w:bookmarkStart w:id="80" w:name="_Toc374096684"/>
+      <w:bookmarkStart w:id="80" w:name="_Ref374091071"/>
+      <w:bookmarkStart w:id="81" w:name="_Toc374096684"/>
       <w:r>
         <w:rPr>
           <w:lang w:val="en-US"/>
@@ -15474,8 +15462,8 @@
         <w:lastRenderedPageBreak/>
         <w:t>Appendix</w:t>
       </w:r>
-      <w:bookmarkEnd w:id="79"/>
       <w:bookmarkEnd w:id="80"/>
+      <w:bookmarkEnd w:id="81"/>
     </w:p>
     <w:p>
       <w:r>
@@ -15552,15 +15540,12 @@
       </w:r>
       <w:proofErr w:type="spellStart"/>
       <w:r>
-        <w:t>If</w:t>
-      </w:r>
-      <w:r>
-        <w:t>c</w:t>
-      </w:r>
-      <w:r>
-        <w:t>Context.RepresentationContext.</w:t>
+        <w:t>IfcContext.RepresentationContext</w:t>
       </w:r>
       <w:proofErr w:type="spellEnd"/>
+      <w:r>
+        <w:t>.</w:t>
+      </w:r>
     </w:p>
     <w:p>
       <w:pPr>
@@ -15586,7 +15571,7 @@
       </w:r>
     </w:p>
   </w:comment>
-  <w:comment w:id="43" w:author="Autor" w:initials="A">
+  <w:comment w:id="42" w:author="Autor" w:initials="A">
     <w:p>
       <w:pPr>
         <w:pStyle w:val="Kommentartext"/>
@@ -15626,7 +15611,7 @@
       </w:r>
     </w:p>
   </w:comment>
-  <w:comment w:id="45" w:author="Autor" w:initials="A">
+  <w:comment w:id="44" w:author="Autor" w:initials="A">
     <w:p>
       <w:pPr>
         <w:pStyle w:val="Kommentartext"/>
@@ -15682,7 +15667,7 @@
       </w:r>
     </w:p>
   </w:comment>
-  <w:comment w:id="47" w:author="Autor" w:initials="A">
+  <w:comment w:id="46" w:author="Autor" w:initials="A">
     <w:p>
       <w:pPr>
         <w:pStyle w:val="Kommentartext"/>
@@ -15783,7 +15768,7 @@
       </w:r>
     </w:p>
   </w:comment>
-  <w:comment w:id="49" w:author="Autor" w:initials="A">
+  <w:comment w:id="48" w:author="Autor" w:initials="A">
     <w:p>
       <w:pPr>
         <w:pStyle w:val="Kommentartext"/>
@@ -15826,7 +15811,7 @@
       </w:r>
     </w:p>
   </w:comment>
-  <w:comment w:id="51" w:author="Autor" w:initials="A">
+  <w:comment w:id="50" w:author="Autor" w:initials="A">
     <w:p>
       <w:pPr>
         <w:pStyle w:val="Kommentartext"/>
@@ -15847,7 +15832,7 @@
       </w:r>
     </w:p>
   </w:comment>
-  <w:comment w:id="53" w:author="Autor" w:initials="A">
+  <w:comment w:id="52" w:author="Autor" w:initials="A">
     <w:p>
       <w:pPr>
         <w:pStyle w:val="Kommentartext"/>
@@ -15892,7 +15877,7 @@
       </w:r>
     </w:p>
   </w:comment>
-  <w:comment w:id="55" w:author="Autor" w:initials="A">
+  <w:comment w:id="54" w:author="Autor" w:initials="A">
     <w:p>
       <w:pPr>
         <w:pStyle w:val="Kommentartext"/>
@@ -15913,7 +15898,7 @@
       </w:r>
     </w:p>
   </w:comment>
-  <w:comment w:id="57" w:author="Autor" w:initials="A">
+  <w:comment w:id="56" w:author="Autor" w:initials="A">
     <w:p>
       <w:pPr>
         <w:pStyle w:val="Kommentartext"/>
@@ -15934,7 +15919,7 @@
       </w:r>
     </w:p>
   </w:comment>
-  <w:comment w:id="59" w:author="Autor" w:initials="A">
+  <w:comment w:id="58" w:author="Autor" w:initials="A">
     <w:p>
       <w:pPr>
         <w:pStyle w:val="Kommentartext"/>
@@ -15955,7 +15940,7 @@
       </w:r>
     </w:p>
   </w:comment>
-  <w:comment w:id="61" w:author="Autor" w:initials="A">
+  <w:comment w:id="60" w:author="Autor" w:initials="A">
     <w:p>
       <w:pPr>
         <w:pStyle w:val="Kommentartext"/>
@@ -15981,6 +15966,30 @@
       <w:proofErr w:type="spellEnd"/>
       <w:r>
         <w:t xml:space="preserve"> or Extrusion geometry is used by some object in the model. However, the statement sounds like a model request than a check?</w:t>
+      </w:r>
+    </w:p>
+  </w:comment>
+  <w:comment w:id="70" w:author="Autor" w:initials="A">
+    <w:p>
+      <w:pPr>
+        <w:pStyle w:val="Kommentartext"/>
+      </w:pPr>
+      <w:r>
+        <w:rPr>
+          <w:rStyle w:val="Kommentarzeichen"/>
+        </w:rPr>
+        <w:annotationRef/>
+      </w:r>
+      <w:r>
+        <w:t xml:space="preserve">To be compatible with </w:t>
+      </w:r>
+      <w:proofErr w:type="spellStart"/>
+      <w:r>
+        <w:t>mvdXML</w:t>
+      </w:r>
+      <w:proofErr w:type="spellEnd"/>
+      <w:r>
+        <w:t xml:space="preserve"> 1.0</w:t>
       </w:r>
     </w:p>
   </w:comment>
@@ -16285,7 +16294,7 @@
               <w:szCs w:val="16"/>
               <w:lang w:val="en-US"/>
             </w:rPr>
-            <w:t>9</w:t>
+            <w:t>23</w:t>
           </w:r>
           <w:r>
             <w:rPr>
@@ -22798,7 +22807,7 @@
 </file>
 
 <file path=customXml/itemProps1.xml><?xml version="1.0" encoding="utf-8"?>
-<ds:datastoreItem xmlns:ds="http://schemas.openxmlformats.org/officeDocument/2006/customXml" ds:itemID="{EBE7EC19-A0C4-449D-89D6-FBAFBB6D7603}">
+<ds:datastoreItem xmlns:ds="http://schemas.openxmlformats.org/officeDocument/2006/customXml" ds:itemID="{EA4A1F49-B194-4F5E-A805-01CD6A540EE7}">
   <ds:schemaRefs>
     <ds:schemaRef ds:uri="http://schemas.openxmlformats.org/officeDocument/2006/bibliography"/>
   </ds:schemaRefs>

</xml_diff>